<commit_message>
13 maret sebelum dzuhur
</commit_message>
<xml_diff>
--- a/2021 DEBI TOMIKA/III. SISTEM INFORMASI DAN MULTIMEDIA/III.A. Sistem Informasi/III.A.1. Menyusun Usulan Pembangunan Sistem Informasi/15. III.A.9. Membuat Program Aplikasi SICAKEP.docx
+++ b/2021 DEBI TOMIKA/III. SISTEM INFORMASI DAN MULTIMEDIA/III.A. Sistem Informasi/III.A.1. Menyusun Usulan Pembangunan Sistem Informasi/15. III.A.9. Membuat Program Aplikasi SICAKEP.docx
@@ -211,10 +211,10 @@
             <v:path o:extrusionok="f" gradientshapeok="t" o:connecttype="rect"/>
             <o:lock v:ext="edit" aspectratio="t"/>
           </v:shapetype>
-          <v:shape id="_x0000_i1025" type="#_x0000_t75" style="width:467.6pt;height:332.9pt" o:ole="">
+          <v:shape id="_x0000_i1025" type="#_x0000_t75" style="width:467.25pt;height:332.25pt" o:ole="">
             <v:imagedata r:id="rId8" o:title=""/>
           </v:shape>
-          <o:OLEObject Type="Embed" ProgID="Visio.Drawing.15" ShapeID="_x0000_i1025" DrawAspect="Content" ObjectID="_1740152977" r:id="rId9"/>
+          <o:OLEObject Type="Embed" ProgID="Visio.Drawing.15" ShapeID="_x0000_i1025" DrawAspect="Content" ObjectID="_1740211213" r:id="rId9"/>
         </w:object>
       </w:r>
     </w:p>
@@ -898,30 +898,14 @@
           <w:sz w:val="24"/>
           <w:szCs w:val="24"/>
         </w:rPr>
-        <w:t xml:space="preserve">Gambar </w:t>
-      </w:r>
-      <w:r>
-        <w:rPr>
-          <w:b/>
-          <w:bCs/>
-          <w:sz w:val="24"/>
-          <w:szCs w:val="24"/>
-        </w:rPr>
-        <w:t>3</w:t>
-      </w:r>
-      <w:r>
-        <w:rPr>
-          <w:sz w:val="24"/>
-          <w:szCs w:val="24"/>
-        </w:rPr>
-        <w:t xml:space="preserve">. </w:t>
-      </w:r>
-      <w:r>
-        <w:rPr>
-          <w:sz w:val="24"/>
-          <w:szCs w:val="24"/>
-        </w:rPr>
-        <w:t>Tampilan Anaconda Prompt</w:t>
+        <w:t>Gambar 3</w:t>
+      </w:r>
+      <w:r>
+        <w:rPr>
+          <w:sz w:val="24"/>
+          <w:szCs w:val="24"/>
+        </w:rPr>
+        <w:t>. Tampilan Anaconda Prompt</w:t>
       </w:r>
     </w:p>
     <w:p>
@@ -1205,30 +1189,14 @@
           <w:sz w:val="24"/>
           <w:szCs w:val="24"/>
         </w:rPr>
-        <w:t xml:space="preserve">Gambar </w:t>
-      </w:r>
-      <w:r>
-        <w:rPr>
-          <w:b/>
-          <w:bCs/>
-          <w:sz w:val="24"/>
-          <w:szCs w:val="24"/>
-        </w:rPr>
-        <w:t>4</w:t>
-      </w:r>
-      <w:r>
-        <w:rPr>
-          <w:sz w:val="24"/>
-          <w:szCs w:val="24"/>
-        </w:rPr>
-        <w:t xml:space="preserve">. </w:t>
-      </w:r>
-      <w:r>
-        <w:rPr>
-          <w:sz w:val="24"/>
-          <w:szCs w:val="24"/>
-        </w:rPr>
-        <w:t xml:space="preserve">Struktur Folder </w:t>
+        <w:t>Gambar 4</w:t>
+      </w:r>
+      <w:r>
+        <w:rPr>
+          <w:sz w:val="24"/>
+          <w:szCs w:val="24"/>
+        </w:rPr>
+        <w:t xml:space="preserve">. Struktur Folder </w:t>
       </w:r>
       <w:r>
         <w:rPr>
@@ -1700,23 +1668,7 @@
             <w:sz w:val="24"/>
             <w:szCs w:val="24"/>
           </w:rPr>
-          <w:t>https://www.djangoproje</w:t>
-        </w:r>
-        <w:r>
-          <w:rPr>
-            <w:rStyle w:val="Hyperlink"/>
-            <w:sz w:val="24"/>
-            <w:szCs w:val="24"/>
-          </w:rPr>
-          <w:t>c</w:t>
-        </w:r>
-        <w:r>
-          <w:rPr>
-            <w:rStyle w:val="Hyperlink"/>
-            <w:sz w:val="24"/>
-            <w:szCs w:val="24"/>
-          </w:rPr>
-          <w:t>t.com/</w:t>
+          <w:t>https://www.djangoproject.com/</w:t>
         </w:r>
       </w:hyperlink>
       <w:r>
@@ -2117,16 +2069,7 @@
           <w:sz w:val="24"/>
           <w:szCs w:val="24"/>
         </w:rPr>
-        <w:t xml:space="preserve">Gambar </w:t>
-      </w:r>
-      <w:r>
-        <w:rPr>
-          <w:b/>
-          <w:bCs/>
-          <w:sz w:val="24"/>
-          <w:szCs w:val="24"/>
-        </w:rPr>
-        <w:t>5</w:t>
+        <w:t>Gambar 5</w:t>
       </w:r>
       <w:r>
         <w:rPr>
@@ -2418,7 +2361,18 @@
           <w:szCs w:val="24"/>
           <w:lang w:val="en-US"/>
         </w:rPr>
-        <w:t>c</w:t>
+        <w:t>client</w:t>
+      </w:r>
+      <w:r>
+        <w:rPr>
+          <w:rFonts w:eastAsia="Times New Roman" w:cstheme="minorHAnsi"/>
+          <w:noProof w:val="0"/>
+          <w:color w:val="4D4D4D"/>
+          <w:sz w:val="24"/>
+          <w:szCs w:val="24"/>
+          <w:lang w:val="en-US"/>
+        </w:rPr>
+        <w:t xml:space="preserve"> atau </w:t>
       </w:r>
       <w:r>
         <w:rPr>
@@ -2431,44 +2385,7 @@
           <w:szCs w:val="24"/>
           <w:lang w:val="en-US"/>
         </w:rPr>
-        <w:t>lient</w:t>
-      </w:r>
-      <w:r>
-        <w:rPr>
-          <w:rFonts w:eastAsia="Times New Roman" w:cstheme="minorHAnsi"/>
-          <w:noProof w:val="0"/>
-          <w:color w:val="4D4D4D"/>
-          <w:sz w:val="24"/>
-          <w:szCs w:val="24"/>
-          <w:lang w:val="en-US"/>
-        </w:rPr>
-        <w:t xml:space="preserve"> atau </w:t>
-      </w:r>
-      <w:r>
-        <w:rPr>
-          <w:rFonts w:eastAsia="Times New Roman" w:cstheme="minorHAnsi"/>
-          <w:i/>
-          <w:iCs/>
-          <w:noProof w:val="0"/>
-          <w:color w:val="4D4D4D"/>
-          <w:sz w:val="24"/>
-          <w:szCs w:val="24"/>
-          <w:lang w:val="en-US"/>
-        </w:rPr>
-        <w:t>u</w:t>
-      </w:r>
-      <w:r>
-        <w:rPr>
-          <w:rFonts w:eastAsia="Times New Roman" w:cstheme="minorHAnsi"/>
-          <w:i/>
-          <w:iCs/>
-          <w:noProof w:val="0"/>
-          <w:color w:val="4D4D4D"/>
-          <w:sz w:val="24"/>
-          <w:szCs w:val="24"/>
-          <w:lang w:val="en-US"/>
-        </w:rPr>
-        <w:t>ser</w:t>
+        <w:t>user</w:t>
       </w:r>
       <w:r>
         <w:rPr>
@@ -2581,20 +2498,7 @@
           <w:szCs w:val="24"/>
           <w:lang w:val="en-US"/>
         </w:rPr>
-        <w:t>c</w:t>
-      </w:r>
-      <w:r>
-        <w:rPr>
-          <w:rFonts w:eastAsia="Times New Roman" w:cstheme="minorHAnsi"/>
-          <w:i/>
-          <w:iCs/>
-          <w:noProof w:val="0"/>
-          <w:color w:val="4D4D4D"/>
-          <w:sz w:val="24"/>
-          <w:szCs w:val="24"/>
-          <w:lang w:val="en-US"/>
-        </w:rPr>
-        <w:t>lient</w:t>
+        <w:t>client</w:t>
       </w:r>
       <w:r>
         <w:rPr>
@@ -3174,16 +3078,7 @@
           <w:sz w:val="24"/>
           <w:szCs w:val="24"/>
         </w:rPr>
-        <w:t xml:space="preserve">Gambar </w:t>
-      </w:r>
-      <w:r>
-        <w:rPr>
-          <w:b/>
-          <w:bCs/>
-          <w:sz w:val="24"/>
-          <w:szCs w:val="24"/>
-        </w:rPr>
-        <w:t>6</w:t>
+        <w:t>Gambar 6</w:t>
       </w:r>
       <w:r>
         <w:rPr>
@@ -3495,30 +3390,14 @@
           <w:sz w:val="24"/>
           <w:szCs w:val="24"/>
         </w:rPr>
-        <w:t xml:space="preserve">Gambar </w:t>
-      </w:r>
-      <w:r>
-        <w:rPr>
-          <w:b/>
-          <w:bCs/>
-          <w:sz w:val="24"/>
-          <w:szCs w:val="24"/>
-        </w:rPr>
-        <w:t>7</w:t>
-      </w:r>
-      <w:r>
-        <w:rPr>
-          <w:sz w:val="24"/>
-          <w:szCs w:val="24"/>
-        </w:rPr>
-        <w:t xml:space="preserve">. </w:t>
-      </w:r>
-      <w:r>
-        <w:rPr>
-          <w:sz w:val="24"/>
-          <w:szCs w:val="24"/>
-        </w:rPr>
-        <w:t xml:space="preserve">Class </w:t>
+        <w:t>Gambar 7</w:t>
+      </w:r>
+      <w:r>
+        <w:rPr>
+          <w:sz w:val="24"/>
+          <w:szCs w:val="24"/>
+        </w:rPr>
+        <w:t xml:space="preserve">. Class </w:t>
       </w:r>
       <w:r>
         <w:rPr>
@@ -3694,16 +3573,7 @@
           <w:sz w:val="24"/>
           <w:szCs w:val="24"/>
         </w:rPr>
-        <w:t xml:space="preserve">Gambar </w:t>
-      </w:r>
-      <w:r>
-        <w:rPr>
-          <w:b/>
-          <w:bCs/>
-          <w:sz w:val="24"/>
-          <w:szCs w:val="24"/>
-        </w:rPr>
-        <w:t>8</w:t>
+        <w:t>Gambar 8</w:t>
       </w:r>
       <w:r>
         <w:rPr>
@@ -3873,30 +3743,14 @@
           <w:sz w:val="24"/>
           <w:szCs w:val="24"/>
         </w:rPr>
-        <w:t xml:space="preserve">Gambar </w:t>
-      </w:r>
-      <w:r>
-        <w:rPr>
-          <w:b/>
-          <w:bCs/>
-          <w:sz w:val="24"/>
-          <w:szCs w:val="24"/>
-        </w:rPr>
-        <w:t>9</w:t>
-      </w:r>
-      <w:r>
-        <w:rPr>
-          <w:sz w:val="24"/>
-          <w:szCs w:val="24"/>
-        </w:rPr>
-        <w:t xml:space="preserve">. </w:t>
-      </w:r>
-      <w:r>
-        <w:rPr>
-          <w:sz w:val="24"/>
-          <w:szCs w:val="24"/>
-        </w:rPr>
-        <w:t xml:space="preserve">Fungsi CRUD Master Butir kegiatan </w:t>
+        <w:t>Gambar 9</w:t>
+      </w:r>
+      <w:r>
+        <w:rPr>
+          <w:sz w:val="24"/>
+          <w:szCs w:val="24"/>
+        </w:rPr>
+        <w:t xml:space="preserve">. Fungsi CRUD Master Butir kegiatan </w:t>
       </w:r>
     </w:p>
     <w:p>
@@ -4052,16 +3906,7 @@
           <w:sz w:val="24"/>
           <w:szCs w:val="24"/>
         </w:rPr>
-        <w:t xml:space="preserve">Gambar </w:t>
-      </w:r>
-      <w:r>
-        <w:rPr>
-          <w:b/>
-          <w:bCs/>
-          <w:sz w:val="24"/>
-          <w:szCs w:val="24"/>
-        </w:rPr>
-        <w:t>10</w:t>
+        <w:t>Gambar 10</w:t>
       </w:r>
       <w:r>
         <w:rPr>
@@ -4206,30 +4051,14 @@
           <w:sz w:val="24"/>
           <w:szCs w:val="24"/>
         </w:rPr>
-        <w:t>Gambar 1</w:t>
-      </w:r>
-      <w:r>
-        <w:rPr>
-          <w:b/>
-          <w:bCs/>
-          <w:sz w:val="24"/>
-          <w:szCs w:val="24"/>
-        </w:rPr>
-        <w:t>1</w:t>
-      </w:r>
-      <w:r>
-        <w:rPr>
-          <w:sz w:val="24"/>
-          <w:szCs w:val="24"/>
-        </w:rPr>
-        <w:t xml:space="preserve">. Fungsi CRUD </w:t>
-      </w:r>
-      <w:r>
-        <w:rPr>
-          <w:sz w:val="24"/>
-          <w:szCs w:val="24"/>
-        </w:rPr>
-        <w:t>Dokumen CK</w:t>
+        <w:t>Gambar 11</w:t>
+      </w:r>
+      <w:r>
+        <w:rPr>
+          <w:sz w:val="24"/>
+          <w:szCs w:val="24"/>
+        </w:rPr>
+        <w:t>. Fungsi CRUD Dokumen CK</w:t>
       </w:r>
       <w:r>
         <w:rPr>
@@ -4371,30 +4200,14 @@
           <w:sz w:val="24"/>
           <w:szCs w:val="24"/>
         </w:rPr>
-        <w:t>Gambar 1</w:t>
-      </w:r>
-      <w:r>
-        <w:rPr>
-          <w:b/>
-          <w:bCs/>
-          <w:sz w:val="24"/>
-          <w:szCs w:val="24"/>
-        </w:rPr>
-        <w:t>2</w:t>
-      </w:r>
-      <w:r>
-        <w:rPr>
-          <w:sz w:val="24"/>
-          <w:szCs w:val="24"/>
-        </w:rPr>
-        <w:t xml:space="preserve">. Fungsi CRUD </w:t>
-      </w:r>
-      <w:r>
-        <w:rPr>
-          <w:sz w:val="24"/>
-          <w:szCs w:val="24"/>
-        </w:rPr>
-        <w:t>Kegiatan</w:t>
+        <w:t>Gambar 12</w:t>
+      </w:r>
+      <w:r>
+        <w:rPr>
+          <w:sz w:val="24"/>
+          <w:szCs w:val="24"/>
+        </w:rPr>
+        <w:t>. Fungsi CRUD Kegiatan</w:t>
       </w:r>
     </w:p>
     <w:p>
@@ -4515,30 +4328,14 @@
           <w:sz w:val="24"/>
           <w:szCs w:val="24"/>
         </w:rPr>
-        <w:t>Gambar 1</w:t>
-      </w:r>
-      <w:r>
-        <w:rPr>
-          <w:b/>
-          <w:bCs/>
-          <w:sz w:val="24"/>
-          <w:szCs w:val="24"/>
-        </w:rPr>
-        <w:t>3</w:t>
-      </w:r>
-      <w:r>
-        <w:rPr>
-          <w:sz w:val="24"/>
-          <w:szCs w:val="24"/>
-        </w:rPr>
-        <w:t xml:space="preserve">. Fungsi </w:t>
-      </w:r>
-      <w:r>
-        <w:rPr>
-          <w:sz w:val="24"/>
-          <w:szCs w:val="24"/>
-        </w:rPr>
-        <w:t>Input Capaian Target Kegiatan</w:t>
+        <w:t>Gambar 13</w:t>
+      </w:r>
+      <w:r>
+        <w:rPr>
+          <w:sz w:val="24"/>
+          <w:szCs w:val="24"/>
+        </w:rPr>
+        <w:t>. Fungsi Input Capaian Target Kegiatan</w:t>
       </w:r>
     </w:p>
     <w:p>
@@ -4649,37 +4446,14 @@
           <w:sz w:val="24"/>
           <w:szCs w:val="24"/>
         </w:rPr>
-        <w:t>Gambar 1</w:t>
-      </w:r>
-      <w:r>
-        <w:rPr>
-          <w:b/>
-          <w:bCs/>
-          <w:sz w:val="24"/>
-          <w:szCs w:val="24"/>
-        </w:rPr>
-        <w:t>4</w:t>
-      </w:r>
-      <w:r>
-        <w:rPr>
-          <w:sz w:val="24"/>
-          <w:szCs w:val="24"/>
-        </w:rPr>
-        <w:t xml:space="preserve">. Fungsi </w:t>
-      </w:r>
-      <w:r>
-        <w:rPr>
-          <w:sz w:val="24"/>
-          <w:szCs w:val="24"/>
-        </w:rPr>
-        <w:t xml:space="preserve">Penilaian </w:t>
-      </w:r>
-      <w:r>
-        <w:rPr>
-          <w:sz w:val="24"/>
-          <w:szCs w:val="24"/>
-        </w:rPr>
-        <w:t>Kegiatan</w:t>
+        <w:t>Gambar 14</w:t>
+      </w:r>
+      <w:r>
+        <w:rPr>
+          <w:sz w:val="24"/>
+          <w:szCs w:val="24"/>
+        </w:rPr>
+        <w:t>. Fungsi Penilaian Kegiatan</w:t>
       </w:r>
     </w:p>
     <w:p>
@@ -4826,16 +4600,7 @@
           <w:sz w:val="24"/>
           <w:szCs w:val="24"/>
         </w:rPr>
-        <w:t>Gambar 1</w:t>
-      </w:r>
-      <w:r>
-        <w:rPr>
-          <w:b/>
-          <w:bCs/>
-          <w:sz w:val="24"/>
-          <w:szCs w:val="24"/>
-        </w:rPr>
-        <w:t>5</w:t>
+        <w:t>Gambar 15</w:t>
       </w:r>
       <w:r>
         <w:rPr>
@@ -5100,14 +4865,7 @@
           <w:sz w:val="24"/>
           <w:szCs w:val="24"/>
         </w:rPr>
-        <w:t>.</w:t>
-      </w:r>
-      <w:r>
-        <w:rPr>
-          <w:sz w:val="24"/>
-          <w:szCs w:val="24"/>
-        </w:rPr>
-        <w:t xml:space="preserve"> Session M</w:t>
+        <w:t>. Session M</w:t>
       </w:r>
       <w:r>
         <w:rPr>
@@ -5150,7 +4908,7 @@
           <w:ilvl w:val="0"/>
           <w:numId w:val="41"/>
         </w:numPr>
-        <w:spacing w:line="360" w:lineRule="auto"/>
+        <w:spacing w:after="0" w:line="360" w:lineRule="auto"/>
         <w:rPr>
           <w:b/>
           <w:bCs/>
@@ -5234,17 +4992,6 @@
         </w:rPr>
         <w:t xml:space="preserve"> capaian kinerjanya dari waktu ke waktu dan seorang atasan dapat melakukan evaluasi capaian kinerja bawahannya sesuai dengan periode yang ditentukan.</w:t>
       </w:r>
-    </w:p>
-    <w:p>
-      <w:pPr>
-        <w:pStyle w:val="ListParagraph"/>
-        <w:spacing w:line="360" w:lineRule="auto"/>
-        <w:jc w:val="both"/>
-        <w:rPr>
-          <w:sz w:val="24"/>
-          <w:szCs w:val="24"/>
-        </w:rPr>
-      </w:pPr>
     </w:p>
     <w:p>
       <w:pPr>
@@ -5253,7 +5000,7 @@
           <w:ilvl w:val="0"/>
           <w:numId w:val="41"/>
         </w:numPr>
-        <w:spacing w:line="360" w:lineRule="auto"/>
+        <w:spacing w:after="0" w:line="360" w:lineRule="auto"/>
         <w:rPr>
           <w:b/>
           <w:bCs/>
@@ -5261,6 +5008,822 @@
           <w:szCs w:val="24"/>
         </w:rPr>
       </w:pPr>
+      <w:r>
+        <w:rPr>
+          <w:b/>
+          <w:bCs/>
+          <w:sz w:val="24"/>
+          <w:szCs w:val="24"/>
+        </w:rPr>
+        <w:t>Struktur Databas</w:t>
+      </w:r>
+      <w:r>
+        <w:rPr>
+          <w:b/>
+          <w:bCs/>
+          <w:sz w:val="24"/>
+          <w:szCs w:val="24"/>
+        </w:rPr>
+        <w:t>e</w:t>
+      </w:r>
+    </w:p>
+    <w:p>
+      <w:pPr>
+        <w:spacing w:line="360" w:lineRule="auto"/>
+        <w:ind w:left="720" w:firstLine="720"/>
+        <w:jc w:val="both"/>
+        <w:rPr>
+          <w:sz w:val="24"/>
+          <w:szCs w:val="24"/>
+        </w:rPr>
+      </w:pPr>
+      <w:r>
+        <w:rPr>
+          <w:sz w:val="24"/>
+          <w:szCs w:val="24"/>
+        </w:rPr>
+        <w:t xml:space="preserve">Struktur </w:t>
+      </w:r>
+      <w:r>
+        <w:rPr>
+          <w:i/>
+          <w:iCs/>
+          <w:sz w:val="24"/>
+          <w:szCs w:val="24"/>
+        </w:rPr>
+        <w:t>database</w:t>
+      </w:r>
+      <w:r>
+        <w:rPr>
+          <w:sz w:val="24"/>
+          <w:szCs w:val="24"/>
+        </w:rPr>
+        <w:t xml:space="preserve"> SICAKEP terdiri dari tabel yang </w:t>
+      </w:r>
+      <w:r>
+        <w:rPr>
+          <w:sz w:val="24"/>
+          <w:szCs w:val="24"/>
+        </w:rPr>
+        <w:t xml:space="preserve">dibuat oleh </w:t>
+      </w:r>
+      <w:r>
+        <w:rPr>
+          <w:i/>
+          <w:iCs/>
+          <w:sz w:val="24"/>
+          <w:szCs w:val="24"/>
+        </w:rPr>
+        <w:t>developer</w:t>
+      </w:r>
+      <w:r>
+        <w:rPr>
+          <w:sz w:val="24"/>
+          <w:szCs w:val="24"/>
+        </w:rPr>
+        <w:t xml:space="preserve"> </w:t>
+      </w:r>
+      <w:r>
+        <w:rPr>
+          <w:sz w:val="24"/>
+          <w:szCs w:val="24"/>
+        </w:rPr>
+        <w:t xml:space="preserve">dan tabel </w:t>
+      </w:r>
+      <w:r>
+        <w:rPr>
+          <w:i/>
+          <w:iCs/>
+          <w:sz w:val="24"/>
+          <w:szCs w:val="24"/>
+        </w:rPr>
+        <w:t>default</w:t>
+      </w:r>
+      <w:r>
+        <w:rPr>
+          <w:sz w:val="24"/>
+          <w:szCs w:val="24"/>
+        </w:rPr>
+        <w:t xml:space="preserve"> dari django framework, table </w:t>
+      </w:r>
+      <w:r>
+        <w:rPr>
+          <w:sz w:val="24"/>
+          <w:szCs w:val="24"/>
+        </w:rPr>
+        <w:t xml:space="preserve">buatan </w:t>
+      </w:r>
+      <w:r>
+        <w:rPr>
+          <w:i/>
+          <w:iCs/>
+          <w:sz w:val="24"/>
+          <w:szCs w:val="24"/>
+        </w:rPr>
+        <w:t>developer</w:t>
+      </w:r>
+      <w:r>
+        <w:rPr>
+          <w:sz w:val="24"/>
+          <w:szCs w:val="24"/>
+        </w:rPr>
+        <w:t xml:space="preserve"> yaitu: </w:t>
+      </w:r>
+      <w:r>
+        <w:rPr>
+          <w:sz w:val="24"/>
+          <w:szCs w:val="24"/>
+        </w:rPr>
+        <w:t>accounts_customuser, accounts_customuser_groups, accounts_customuser_user_permissions, auth_group, auth_group_permissions, auth_permission, backend_butir_ckp, backend_butirckp_dokumen_ckp,</w:t>
+      </w:r>
+      <w:r>
+        <w:rPr>
+          <w:sz w:val="24"/>
+          <w:szCs w:val="24"/>
+        </w:rPr>
+        <w:t xml:space="preserve"> </w:t>
+      </w:r>
+      <w:r>
+        <w:rPr>
+          <w:sz w:val="24"/>
+          <w:szCs w:val="24"/>
+        </w:rPr>
+        <w:t>backend_masterbutirkegiatan, backend_masterkegiatan</w:t>
+      </w:r>
+      <w:r>
+        <w:rPr>
+          <w:sz w:val="24"/>
+          <w:szCs w:val="24"/>
+        </w:rPr>
+        <w:t xml:space="preserve">, sedangkan tabel </w:t>
+      </w:r>
+      <w:r>
+        <w:rPr>
+          <w:i/>
+          <w:iCs/>
+          <w:sz w:val="24"/>
+          <w:szCs w:val="24"/>
+        </w:rPr>
+        <w:t>default</w:t>
+      </w:r>
+      <w:r>
+        <w:rPr>
+          <w:sz w:val="24"/>
+          <w:szCs w:val="24"/>
+        </w:rPr>
+        <w:t xml:space="preserve"> dari django memiliki nama dengan awalan django yaitu</w:t>
+      </w:r>
+      <w:r>
+        <w:rPr>
+          <w:sz w:val="24"/>
+          <w:szCs w:val="24"/>
+        </w:rPr>
+        <w:t xml:space="preserve"> django_admin_log, django_content_type</w:t>
+      </w:r>
+      <w:r>
+        <w:rPr>
+          <w:sz w:val="24"/>
+          <w:szCs w:val="24"/>
+        </w:rPr>
+        <w:t xml:space="preserve">, django migrations, dan django sessions. Struktur </w:t>
+      </w:r>
+      <w:r>
+        <w:rPr>
+          <w:i/>
+          <w:iCs/>
+          <w:sz w:val="24"/>
+          <w:szCs w:val="24"/>
+        </w:rPr>
+        <w:t>database</w:t>
+      </w:r>
+      <w:r>
+        <w:rPr>
+          <w:sz w:val="24"/>
+          <w:szCs w:val="24"/>
+        </w:rPr>
+        <w:t xml:space="preserve"> SICAKEP beserta relasinya secara lengkap dapat dilhat pada gambar 17. Telah dijelaskan sebelumnya bahwa SICAKEP merupakan salah satu sistem yang terintegrasi dengan sistem </w:t>
+      </w:r>
+      <w:r>
+        <w:rPr>
+          <w:i/>
+          <w:iCs/>
+          <w:sz w:val="24"/>
+          <w:szCs w:val="24"/>
+        </w:rPr>
+        <w:t>backoffice</w:t>
+      </w:r>
+      <w:r>
+        <w:rPr>
+          <w:sz w:val="24"/>
+          <w:szCs w:val="24"/>
+        </w:rPr>
+        <w:t xml:space="preserve"> BPS Kabupaten Kuantan Singingi yaitu SIKUANSING. Sehingga pada penggambaran struktur </w:t>
+      </w:r>
+      <w:r>
+        <w:rPr>
+          <w:i/>
+          <w:iCs/>
+          <w:sz w:val="24"/>
+          <w:szCs w:val="24"/>
+        </w:rPr>
+        <w:t>database</w:t>
+      </w:r>
+      <w:r>
+        <w:rPr>
+          <w:sz w:val="24"/>
+          <w:szCs w:val="24"/>
+        </w:rPr>
+        <w:t xml:space="preserve"> beserta relasinya, disertakan struktur dari aplikasi lain yang juga terintegrasi dengan aplikasi SIKUANSING, yaitu SIPIA (Sistem Penilaian PIA Pegawai).</w:t>
+      </w:r>
+    </w:p>
+    <w:p>
+      <w:pPr>
+        <w:spacing w:line="360" w:lineRule="auto"/>
+        <w:jc w:val="center"/>
+        <w:rPr>
+          <w:b/>
+          <w:bCs/>
+          <w:sz w:val="24"/>
+          <w:szCs w:val="24"/>
+        </w:rPr>
+      </w:pPr>
+      <w:r>
+        <w:lastRenderedPageBreak/>
+        <w:drawing>
+          <wp:inline distT="0" distB="0" distL="0" distR="0" wp14:anchorId="4103E190" wp14:editId="620372BA">
+            <wp:extent cx="5943600" cy="6028055"/>
+            <wp:effectExtent l="0" t="0" r="0" b="0"/>
+            <wp:docPr id="4" name="Picture 4"/>
+            <wp:cNvGraphicFramePr>
+              <a:graphicFrameLocks xmlns:a="http://schemas.openxmlformats.org/drawingml/2006/main" noChangeAspect="1"/>
+            </wp:cNvGraphicFramePr>
+            <a:graphic xmlns:a="http://schemas.openxmlformats.org/drawingml/2006/main">
+              <a:graphicData uri="http://schemas.openxmlformats.org/drawingml/2006/picture">
+                <pic:pic xmlns:pic="http://schemas.openxmlformats.org/drawingml/2006/picture">
+                  <pic:nvPicPr>
+                    <pic:cNvPr id="0" name="Picture 4"/>
+                    <pic:cNvPicPr>
+                      <a:picLocks noChangeAspect="1" noChangeArrowheads="1"/>
+                    </pic:cNvPicPr>
+                  </pic:nvPicPr>
+                  <pic:blipFill>
+                    <a:blip r:embed="rId26">
+                      <a:extLst>
+                        <a:ext uri="{28A0092B-C50C-407E-A947-70E740481C1C}">
+                          <a14:useLocalDpi xmlns:a14="http://schemas.microsoft.com/office/drawing/2010/main" val="0"/>
+                        </a:ext>
+                      </a:extLst>
+                    </a:blip>
+                    <a:srcRect/>
+                    <a:stretch>
+                      <a:fillRect/>
+                    </a:stretch>
+                  </pic:blipFill>
+                  <pic:spPr bwMode="auto">
+                    <a:xfrm>
+                      <a:off x="0" y="0"/>
+                      <a:ext cx="5943600" cy="6028055"/>
+                    </a:xfrm>
+                    <a:prstGeom prst="rect">
+                      <a:avLst/>
+                    </a:prstGeom>
+                    <a:noFill/>
+                    <a:ln>
+                      <a:noFill/>
+                    </a:ln>
+                  </pic:spPr>
+                </pic:pic>
+              </a:graphicData>
+            </a:graphic>
+          </wp:inline>
+        </w:drawing>
+      </w:r>
+    </w:p>
+    <w:p>
+      <w:pPr>
+        <w:spacing w:line="360" w:lineRule="auto"/>
+        <w:jc w:val="center"/>
+        <w:rPr>
+          <w:sz w:val="24"/>
+          <w:szCs w:val="24"/>
+        </w:rPr>
+      </w:pPr>
+      <w:r>
+        <w:rPr>
+          <w:b/>
+          <w:bCs/>
+          <w:sz w:val="24"/>
+          <w:szCs w:val="24"/>
+        </w:rPr>
+        <w:t>Gambar 1</w:t>
+      </w:r>
+      <w:r>
+        <w:rPr>
+          <w:b/>
+          <w:bCs/>
+          <w:sz w:val="24"/>
+          <w:szCs w:val="24"/>
+        </w:rPr>
+        <w:t>7</w:t>
+      </w:r>
+      <w:r>
+        <w:rPr>
+          <w:sz w:val="24"/>
+          <w:szCs w:val="24"/>
+        </w:rPr>
+        <w:t xml:space="preserve">. </w:t>
+      </w:r>
+      <w:r>
+        <w:rPr>
+          <w:sz w:val="24"/>
+          <w:szCs w:val="24"/>
+        </w:rPr>
+        <w:t>Struktur Database SICAKEP</w:t>
+      </w:r>
+    </w:p>
+    <w:p>
+      <w:pPr>
+        <w:pStyle w:val="ListParagraph"/>
+        <w:numPr>
+          <w:ilvl w:val="0"/>
+          <w:numId w:val="41"/>
+        </w:numPr>
+        <w:spacing w:after="0" w:line="360" w:lineRule="auto"/>
+        <w:rPr>
+          <w:b/>
+          <w:bCs/>
+          <w:sz w:val="24"/>
+          <w:szCs w:val="24"/>
+        </w:rPr>
+      </w:pPr>
+      <w:r>
+        <w:rPr>
+          <w:b/>
+          <w:bCs/>
+          <w:sz w:val="24"/>
+          <w:szCs w:val="24"/>
+        </w:rPr>
+        <w:t>Fungsi-fungsi</w:t>
+      </w:r>
+    </w:p>
+    <w:p>
+      <w:pPr>
+        <w:spacing w:line="360" w:lineRule="auto"/>
+        <w:ind w:left="720" w:firstLine="360"/>
+        <w:jc w:val="both"/>
+        <w:rPr>
+          <w:sz w:val="24"/>
+          <w:szCs w:val="24"/>
+        </w:rPr>
+      </w:pPr>
+      <w:r>
+        <w:rPr>
+          <w:sz w:val="24"/>
+          <w:szCs w:val="24"/>
+        </w:rPr>
+        <w:t xml:space="preserve">Fungsi-fungsi yang ada pada aplikasi </w:t>
+      </w:r>
+      <w:r>
+        <w:rPr>
+          <w:sz w:val="24"/>
+          <w:szCs w:val="24"/>
+        </w:rPr>
+        <w:t>diantaranya login, home, session, CRUD (</w:t>
+      </w:r>
+      <w:r>
+        <w:rPr>
+          <w:i/>
+          <w:iCs/>
+          <w:sz w:val="24"/>
+          <w:szCs w:val="24"/>
+        </w:rPr>
+        <w:t>create</w:t>
+      </w:r>
+      <w:r>
+        <w:rPr>
+          <w:sz w:val="24"/>
+          <w:szCs w:val="24"/>
+        </w:rPr>
+        <w:t xml:space="preserve">, </w:t>
+      </w:r>
+      <w:r>
+        <w:rPr>
+          <w:i/>
+          <w:iCs/>
+          <w:sz w:val="24"/>
+          <w:szCs w:val="24"/>
+        </w:rPr>
+        <w:t>read</w:t>
+      </w:r>
+      <w:r>
+        <w:rPr>
+          <w:sz w:val="24"/>
+          <w:szCs w:val="24"/>
+        </w:rPr>
+        <w:t xml:space="preserve">, </w:t>
+      </w:r>
+      <w:r>
+        <w:rPr>
+          <w:i/>
+          <w:iCs/>
+          <w:sz w:val="24"/>
+          <w:szCs w:val="24"/>
+        </w:rPr>
+        <w:t>update</w:t>
+      </w:r>
+      <w:r>
+        <w:rPr>
+          <w:sz w:val="24"/>
+          <w:szCs w:val="24"/>
+        </w:rPr>
+        <w:t xml:space="preserve">, </w:t>
+      </w:r>
+      <w:r>
+        <w:rPr>
+          <w:i/>
+          <w:iCs/>
+          <w:sz w:val="24"/>
+          <w:szCs w:val="24"/>
+        </w:rPr>
+        <w:t>delete</w:t>
+      </w:r>
+      <w:r>
+        <w:rPr>
+          <w:sz w:val="24"/>
+          <w:szCs w:val="24"/>
+        </w:rPr>
+        <w:t>) data, export data, manajemen pengguna, dan monitoring</w:t>
+      </w:r>
+      <w:r>
+        <w:rPr>
+          <w:sz w:val="24"/>
+          <w:szCs w:val="24"/>
+        </w:rPr>
+        <w:t>, yang sudah dijelaskan pada bagian F. Penjelasan Fungsi sebelumnya.</w:t>
+      </w:r>
+    </w:p>
+    <w:p>
+      <w:pPr>
+        <w:rPr>
+          <w:b/>
+          <w:bCs/>
+          <w:sz w:val="24"/>
+          <w:szCs w:val="24"/>
+        </w:rPr>
+      </w:pPr>
+      <w:r>
+        <w:rPr>
+          <w:b/>
+          <w:bCs/>
+          <w:sz w:val="24"/>
+          <w:szCs w:val="24"/>
+        </w:rPr>
+        <w:br w:type="page"/>
+      </w:r>
+    </w:p>
+    <w:p>
+      <w:pPr>
+        <w:pStyle w:val="ListParagraph"/>
+        <w:numPr>
+          <w:ilvl w:val="0"/>
+          <w:numId w:val="41"/>
+        </w:numPr>
+        <w:spacing w:after="0" w:line="360" w:lineRule="auto"/>
+        <w:rPr>
+          <w:b/>
+          <w:bCs/>
+          <w:sz w:val="24"/>
+          <w:szCs w:val="24"/>
+        </w:rPr>
+      </w:pPr>
+      <w:r>
+        <w:rPr>
+          <w:b/>
+          <w:bCs/>
+          <w:sz w:val="24"/>
+          <w:szCs w:val="24"/>
+        </w:rPr>
+        <w:lastRenderedPageBreak/>
+        <w:t>Batasan dan Karakteristik Program</w:t>
+      </w:r>
+    </w:p>
+    <w:p>
+      <w:pPr>
+        <w:pStyle w:val="ListParagraph"/>
+        <w:spacing w:after="0" w:line="360" w:lineRule="auto"/>
+        <w:ind w:firstLine="720"/>
+        <w:jc w:val="both"/>
+        <w:rPr>
+          <w:sz w:val="24"/>
+          <w:szCs w:val="24"/>
+        </w:rPr>
+      </w:pPr>
+      <w:r>
+        <w:rPr>
+          <w:sz w:val="24"/>
+          <w:szCs w:val="24"/>
+        </w:rPr>
+        <w:t>SICAKEP secara umum ditujukan untuk membantu kegiatan penyusunan dan pernilaian CKP serta melakukan pembagian beban kerja pegawai di BPS Kabupaten Kuantan Singingi. Semua pegawai yang perlu dinilai CKP-nya, kecuali PPNPN (</w:t>
+      </w:r>
+      <w:r>
+        <w:rPr>
+          <w:sz w:val="24"/>
+          <w:szCs w:val="24"/>
+        </w:rPr>
+        <w:t>Pegawai Pemerintah Non Pegawai Negeri</w:t>
+      </w:r>
+      <w:r>
+        <w:rPr>
+          <w:sz w:val="24"/>
+          <w:szCs w:val="24"/>
+        </w:rPr>
+        <w:t>), diberikan akun untuk dapat mengakses aplikasi SICAKEP.</w:t>
+      </w:r>
+    </w:p>
+    <w:p>
+      <w:pPr>
+        <w:pStyle w:val="ListParagraph"/>
+        <w:numPr>
+          <w:ilvl w:val="0"/>
+          <w:numId w:val="41"/>
+        </w:numPr>
+        <w:spacing w:after="0" w:line="360" w:lineRule="auto"/>
+        <w:rPr>
+          <w:b/>
+          <w:bCs/>
+          <w:sz w:val="24"/>
+          <w:szCs w:val="24"/>
+        </w:rPr>
+      </w:pPr>
+      <w:r>
+        <w:rPr>
+          <w:b/>
+          <w:bCs/>
+          <w:sz w:val="24"/>
+          <w:szCs w:val="24"/>
+        </w:rPr>
+        <w:t>Kriteria Pengujian Program</w:t>
+      </w:r>
+    </w:p>
+    <w:p>
+      <w:pPr>
+        <w:pStyle w:val="ListParagraph"/>
+        <w:spacing w:after="0" w:line="360" w:lineRule="auto"/>
+        <w:ind w:firstLine="720"/>
+        <w:jc w:val="both"/>
+      </w:pPr>
+      <w:r>
+        <w:rPr>
+          <w:sz w:val="24"/>
+          <w:szCs w:val="24"/>
+        </w:rPr>
+        <w:t xml:space="preserve">Pengujian program dilakukan dengan Blackbox testing oleh </w:t>
+      </w:r>
+      <w:r>
+        <w:rPr>
+          <w:i/>
+          <w:iCs/>
+          <w:sz w:val="24"/>
+          <w:szCs w:val="24"/>
+        </w:rPr>
+        <w:t>developer</w:t>
+      </w:r>
+      <w:r>
+        <w:rPr>
+          <w:sz w:val="24"/>
+          <w:szCs w:val="24"/>
+        </w:rPr>
+        <w:t xml:space="preserve">, dimana input yang sudah dimasukkan ke dalam sistem di uji kembali saat melakukan </w:t>
+      </w:r>
+      <w:r>
+        <w:rPr>
+          <w:i/>
+          <w:iCs/>
+          <w:sz w:val="24"/>
+          <w:szCs w:val="24"/>
+        </w:rPr>
+        <w:t>save</w:t>
+      </w:r>
+      <w:r>
+        <w:rPr>
+          <w:sz w:val="24"/>
+          <w:szCs w:val="24"/>
+        </w:rPr>
+        <w:t xml:space="preserve"> dan validasi apakah sudah sesuai dengan </w:t>
+      </w:r>
+      <w:r>
+        <w:rPr>
+          <w:i/>
+          <w:iCs/>
+          <w:sz w:val="24"/>
+          <w:szCs w:val="24"/>
+        </w:rPr>
+        <w:t>rule</w:t>
+      </w:r>
+      <w:r>
+        <w:rPr>
+          <w:sz w:val="24"/>
+          <w:szCs w:val="24"/>
+        </w:rPr>
+        <w:t xml:space="preserve"> yang diinginkan. Input data master butir kegiatan (halaman admin) juga diuji dan kemudian dilihat kesesuainnya dengan data yang tersimpan di </w:t>
+      </w:r>
+      <w:r>
+        <w:rPr>
+          <w:i/>
+          <w:iCs/>
+          <w:sz w:val="24"/>
+          <w:szCs w:val="24"/>
+        </w:rPr>
+        <w:t>database</w:t>
+      </w:r>
+      <w:r>
+        <w:rPr>
+          <w:sz w:val="24"/>
+          <w:szCs w:val="24"/>
+        </w:rPr>
+        <w:t xml:space="preserve">. Menu </w:t>
+      </w:r>
+      <w:r>
+        <w:rPr>
+          <w:i/>
+          <w:iCs/>
+          <w:sz w:val="24"/>
+          <w:szCs w:val="24"/>
+        </w:rPr>
+        <w:t>export</w:t>
+      </w:r>
+      <w:r>
+        <w:rPr>
+          <w:sz w:val="24"/>
+          <w:szCs w:val="24"/>
+        </w:rPr>
+        <w:t xml:space="preserve"> CKP ke excel juga diuji untuk memastikan apakah format CKP hasil export sudah sesuai dengan yang diinginkan. </w:t>
+      </w:r>
+      <w:r>
+        <w:rPr>
+          <w:i/>
+          <w:iCs/>
+          <w:sz w:val="24"/>
+          <w:szCs w:val="24"/>
+        </w:rPr>
+        <w:t>Feedback</w:t>
+      </w:r>
+      <w:r>
+        <w:rPr>
+          <w:sz w:val="24"/>
+          <w:szCs w:val="24"/>
+        </w:rPr>
+        <w:t xml:space="preserve"> dari pegawai BPS Kabupaten Kuantan Singingi menjadi masukkan selama proses pembuatan sistem berlangsung.</w:t>
+      </w:r>
+      <w:r>
+        <w:t xml:space="preserve"> </w:t>
+      </w:r>
+    </w:p>
+    <w:p>
+      <w:pPr>
+        <w:spacing w:after="0" w:line="360" w:lineRule="auto"/>
+        <w:jc w:val="center"/>
+        <w:rPr>
+          <w:sz w:val="24"/>
+          <w:szCs w:val="24"/>
+        </w:rPr>
+      </w:pPr>
+      <w:r>
+        <w:drawing>
+          <wp:inline distT="0" distB="0" distL="0" distR="0" wp14:anchorId="2BA05FAB" wp14:editId="6D9B0E10">
+            <wp:extent cx="2994858" cy="3752850"/>
+            <wp:effectExtent l="0" t="0" r="0" b="0"/>
+            <wp:docPr id="7" name="Picture 7"/>
+            <wp:cNvGraphicFramePr>
+              <a:graphicFrameLocks xmlns:a="http://schemas.openxmlformats.org/drawingml/2006/main" noChangeAspect="1"/>
+            </wp:cNvGraphicFramePr>
+            <a:graphic xmlns:a="http://schemas.openxmlformats.org/drawingml/2006/main">
+              <a:graphicData uri="http://schemas.openxmlformats.org/drawingml/2006/picture">
+                <pic:pic xmlns:pic="http://schemas.openxmlformats.org/drawingml/2006/picture">
+                  <pic:nvPicPr>
+                    <pic:cNvPr id="0" name="Picture 14"/>
+                    <pic:cNvPicPr>
+                      <a:picLocks noChangeAspect="1" noChangeArrowheads="1"/>
+                    </pic:cNvPicPr>
+                  </pic:nvPicPr>
+                  <pic:blipFill>
+                    <a:blip r:embed="rId27" cstate="print">
+                      <a:extLst>
+                        <a:ext uri="{28A0092B-C50C-407E-A947-70E740481C1C}">
+                          <a14:useLocalDpi xmlns:a14="http://schemas.microsoft.com/office/drawing/2010/main" val="0"/>
+                        </a:ext>
+                      </a:extLst>
+                    </a:blip>
+                    <a:srcRect/>
+                    <a:stretch>
+                      <a:fillRect/>
+                    </a:stretch>
+                  </pic:blipFill>
+                  <pic:spPr bwMode="auto">
+                    <a:xfrm>
+                      <a:off x="0" y="0"/>
+                      <a:ext cx="3007693" cy="3768933"/>
+                    </a:xfrm>
+                    <a:prstGeom prst="rect">
+                      <a:avLst/>
+                    </a:prstGeom>
+                    <a:noFill/>
+                    <a:ln>
+                      <a:noFill/>
+                    </a:ln>
+                  </pic:spPr>
+                </pic:pic>
+              </a:graphicData>
+            </a:graphic>
+          </wp:inline>
+        </w:drawing>
+      </w:r>
+    </w:p>
+    <w:p>
+      <w:pPr>
+        <w:spacing w:line="360" w:lineRule="auto"/>
+        <w:jc w:val="center"/>
+        <w:rPr>
+          <w:sz w:val="24"/>
+          <w:szCs w:val="24"/>
+        </w:rPr>
+      </w:pPr>
+      <w:r>
+        <w:rPr>
+          <w:b/>
+          <w:bCs/>
+          <w:sz w:val="24"/>
+          <w:szCs w:val="24"/>
+        </w:rPr>
+        <w:t>Gambar 1</w:t>
+      </w:r>
+      <w:r>
+        <w:rPr>
+          <w:b/>
+          <w:bCs/>
+          <w:sz w:val="24"/>
+          <w:szCs w:val="24"/>
+        </w:rPr>
+        <w:t>8</w:t>
+      </w:r>
+      <w:r>
+        <w:rPr>
+          <w:sz w:val="24"/>
+          <w:szCs w:val="24"/>
+        </w:rPr>
+        <w:t xml:space="preserve">. </w:t>
+      </w:r>
+      <w:r>
+        <w:rPr>
+          <w:sz w:val="24"/>
+          <w:szCs w:val="24"/>
+        </w:rPr>
+        <w:t>Uj</w:t>
+      </w:r>
+      <w:r>
+        <w:rPr>
+          <w:sz w:val="24"/>
+          <w:szCs w:val="24"/>
+        </w:rPr>
+        <w:t>icoba</w:t>
+      </w:r>
+      <w:r>
+        <w:rPr>
+          <w:sz w:val="24"/>
+          <w:szCs w:val="24"/>
+        </w:rPr>
+        <w:t xml:space="preserve"> </w:t>
+      </w:r>
+      <w:r>
+        <w:rPr>
+          <w:sz w:val="24"/>
+          <w:szCs w:val="24"/>
+        </w:rPr>
+        <w:t>SICAKEP</w:t>
+      </w:r>
+      <w:r>
+        <w:rPr>
+          <w:sz w:val="24"/>
+          <w:szCs w:val="24"/>
+        </w:rPr>
+        <w:t xml:space="preserve"> dan Menerima </w:t>
+      </w:r>
+      <w:r>
+        <w:rPr>
+          <w:i/>
+          <w:iCs/>
+          <w:sz w:val="24"/>
+          <w:szCs w:val="24"/>
+        </w:rPr>
+        <w:t>Feedback</w:t>
+      </w:r>
+      <w:r>
+        <w:rPr>
+          <w:sz w:val="24"/>
+          <w:szCs w:val="24"/>
+        </w:rPr>
+        <w:t xml:space="preserve"> Masukan dari Pegawai BPS Kuansing</w:t>
+      </w:r>
     </w:p>
     <w:p>
       <w:pPr>
@@ -7221,12 +7784,12 @@
   <w:abstractNum w:abstractNumId="20" w15:restartNumberingAfterBreak="0">
     <w:nsid w:val="527C2959"/>
     <w:multiLevelType w:val="hybridMultilevel"/>
-    <w:tmpl w:val="37701AF8"/>
-    <w:lvl w:ilvl="0" w:tplc="FFFFFFFF">
-      <w:start w:val="1"/>
-      <w:numFmt w:val="decimal"/>
+    <w:tmpl w:val="DEE821F4"/>
+    <w:lvl w:ilvl="0" w:tplc="0409001B">
+      <w:start w:val="1"/>
+      <w:numFmt w:val="lowerRoman"/>
       <w:lvlText w:val="%1."/>
-      <w:lvlJc w:val="left"/>
+      <w:lvlJc w:val="right"/>
       <w:pPr>
         <w:ind w:left="720" w:hanging="360"/>
       </w:pPr>

</xml_diff>

<commit_message>
13 maret sore sebelum maghrib
</commit_message>
<xml_diff>
--- a/2021 DEBI TOMIKA/III. SISTEM INFORMASI DAN MULTIMEDIA/III.A. Sistem Informasi/III.A.1. Menyusun Usulan Pembangunan Sistem Informasi/15. III.A.9. Membuat Program Aplikasi SICAKEP.docx
+++ b/2021 DEBI TOMIKA/III. SISTEM INFORMASI DAN MULTIMEDIA/III.A. Sistem Informasi/III.A.1. Menyusun Usulan Pembangunan Sistem Informasi/15. III.A.9. Membuat Program Aplikasi SICAKEP.docx
@@ -56,8 +56,6 @@
         <w:rPr>
           <w:b/>
           <w:bCs/>
-          <w:i/>
-          <w:iCs/>
           <w:sz w:val="32"/>
           <w:szCs w:val="32"/>
         </w:rPr>
@@ -211,10 +209,10 @@
             <v:path o:extrusionok="f" gradientshapeok="t" o:connecttype="rect"/>
             <o:lock v:ext="edit" aspectratio="t"/>
           </v:shapetype>
-          <v:shape id="_x0000_i1025" type="#_x0000_t75" style="width:467.25pt;height:332.25pt" o:ole="">
+          <v:shape id="_x0000_i1029" type="#_x0000_t75" style="width:467.6pt;height:332.6pt" o:ole="">
             <v:imagedata r:id="rId8" o:title=""/>
           </v:shape>
-          <o:OLEObject Type="Embed" ProgID="Visio.Drawing.15" ShapeID="_x0000_i1025" DrawAspect="Content" ObjectID="_1740211213" r:id="rId9"/>
+          <o:OLEObject Type="Embed" ProgID="Visio.Drawing.15" ShapeID="_x0000_i1029" DrawAspect="Content" ObjectID="_1740234137" r:id="rId9"/>
         </w:object>
       </w:r>
     </w:p>
@@ -5315,30 +5313,14 @@
           <w:sz w:val="24"/>
           <w:szCs w:val="24"/>
         </w:rPr>
-        <w:t>Gambar 1</w:t>
-      </w:r>
-      <w:r>
-        <w:rPr>
-          <w:b/>
-          <w:bCs/>
-          <w:sz w:val="24"/>
-          <w:szCs w:val="24"/>
-        </w:rPr>
-        <w:t>7</w:t>
-      </w:r>
-      <w:r>
-        <w:rPr>
-          <w:sz w:val="24"/>
-          <w:szCs w:val="24"/>
-        </w:rPr>
-        <w:t xml:space="preserve">. </w:t>
-      </w:r>
-      <w:r>
-        <w:rPr>
-          <w:sz w:val="24"/>
-          <w:szCs w:val="24"/>
-        </w:rPr>
-        <w:t>Struktur Database SICAKEP</w:t>
+        <w:t>Gambar 17</w:t>
+      </w:r>
+      <w:r>
+        <w:rPr>
+          <w:sz w:val="24"/>
+          <w:szCs w:val="24"/>
+        </w:rPr>
+        <w:t>. Struktur Database SICAKEP</w:t>
       </w:r>
     </w:p>
     <w:p>
@@ -5381,14 +5363,7 @@
           <w:sz w:val="24"/>
           <w:szCs w:val="24"/>
         </w:rPr>
-        <w:t xml:space="preserve">Fungsi-fungsi yang ada pada aplikasi </w:t>
-      </w:r>
-      <w:r>
-        <w:rPr>
-          <w:sz w:val="24"/>
-          <w:szCs w:val="24"/>
-        </w:rPr>
-        <w:t>diantaranya login, home, session, CRUD (</w:t>
+        <w:t>Fungsi-fungsi yang ada pada aplikasi diantaranya login, home, session, CRUD (</w:t>
       </w:r>
       <w:r>
         <w:rPr>
@@ -5452,14 +5427,7 @@
           <w:sz w:val="24"/>
           <w:szCs w:val="24"/>
         </w:rPr>
-        <w:t>) data, export data, manajemen pengguna, dan monitoring</w:t>
-      </w:r>
-      <w:r>
-        <w:rPr>
-          <w:sz w:val="24"/>
-          <w:szCs w:val="24"/>
-        </w:rPr>
-        <w:t>, yang sudah dijelaskan pada bagian F. Penjelasan Fungsi sebelumnya.</w:t>
+        <w:t>) data, export data, manajemen pengguna, dan monitoring, yang sudah dijelaskan pada bagian F. Penjelasan Fungsi sebelumnya.</w:t>
       </w:r>
     </w:p>
     <w:p>
@@ -5755,58 +5723,1199 @@
           <w:sz w:val="24"/>
           <w:szCs w:val="24"/>
         </w:rPr>
-        <w:t>Gambar 1</w:t>
-      </w:r>
-      <w:r>
+        <w:t>Gambar 18</w:t>
+      </w:r>
+      <w:r>
+        <w:rPr>
+          <w:sz w:val="24"/>
+          <w:szCs w:val="24"/>
+        </w:rPr>
+        <w:t>. Uj</w:t>
+      </w:r>
+      <w:r>
+        <w:rPr>
+          <w:sz w:val="24"/>
+          <w:szCs w:val="24"/>
+        </w:rPr>
+        <w:t>icoba</w:t>
+      </w:r>
+      <w:r>
+        <w:rPr>
+          <w:sz w:val="24"/>
+          <w:szCs w:val="24"/>
+        </w:rPr>
+        <w:t xml:space="preserve"> </w:t>
+      </w:r>
+      <w:r>
+        <w:rPr>
+          <w:sz w:val="24"/>
+          <w:szCs w:val="24"/>
+        </w:rPr>
+        <w:t>SICAKEP</w:t>
+      </w:r>
+      <w:r>
+        <w:rPr>
+          <w:sz w:val="24"/>
+          <w:szCs w:val="24"/>
+        </w:rPr>
+        <w:t xml:space="preserve"> dan Menerima </w:t>
+      </w:r>
+      <w:r>
+        <w:rPr>
+          <w:i/>
+          <w:iCs/>
+          <w:sz w:val="24"/>
+          <w:szCs w:val="24"/>
+        </w:rPr>
+        <w:t>Feedback</w:t>
+      </w:r>
+      <w:r>
+        <w:rPr>
+          <w:sz w:val="24"/>
+          <w:szCs w:val="24"/>
+        </w:rPr>
+        <w:t xml:space="preserve"> Masukan dari Pegawai BPS Kuansing</w:t>
+      </w:r>
+    </w:p>
+    <w:sdt>
+      <w:sdtPr>
+        <w:rPr>
+          <w:sz w:val="2"/>
+        </w:rPr>
+        <w:id w:val="-247736680"/>
+        <w:docPartObj>
+          <w:docPartGallery w:val="Cover Pages"/>
+          <w:docPartUnique/>
+        </w:docPartObj>
+      </w:sdtPr>
+      <w:sdtEndPr>
+        <w:rPr>
+          <w:rFonts w:eastAsiaTheme="minorHAnsi"/>
+          <w:noProof/>
+          <w:sz w:val="24"/>
+          <w:szCs w:val="24"/>
+          <w:lang w:val="en-ID"/>
+        </w:rPr>
+      </w:sdtEndPr>
+      <w:sdtContent>
+        <w:p>
+          <w:pPr>
+            <w:pStyle w:val="NoSpacing"/>
+            <w:rPr>
+              <w:sz w:val="2"/>
+            </w:rPr>
+          </w:pPr>
+        </w:p>
+        <w:p>
+          <w:r>
+            <mc:AlternateContent>
+              <mc:Choice Requires="wps">
+                <w:drawing>
+                  <wp:anchor distT="0" distB="0" distL="114300" distR="114300" simplePos="0" relativeHeight="251661312" behindDoc="0" locked="0" layoutInCell="1" allowOverlap="1" wp14:anchorId="7E6F7017" wp14:editId="142C1D77">
+                    <wp:simplePos x="0" y="0"/>
+                    <wp:positionH relativeFrom="page">
+                      <wp:align>center</wp:align>
+                    </wp:positionH>
+                    <wp:positionV relativeFrom="margin">
+                      <wp:align>top</wp:align>
+                    </wp:positionV>
+                    <wp:extent cx="5943600" cy="914400"/>
+                    <wp:effectExtent l="0" t="0" r="0" b="3810"/>
+                    <wp:wrapNone/>
+                    <wp:docPr id="62" name="Text Box 62"/>
+                    <wp:cNvGraphicFramePr/>
+                    <a:graphic xmlns:a="http://schemas.openxmlformats.org/drawingml/2006/main">
+                      <a:graphicData uri="http://schemas.microsoft.com/office/word/2010/wordprocessingShape">
+                        <wps:wsp>
+                          <wps:cNvSpPr txBox="1"/>
+                          <wps:spPr>
+                            <a:xfrm>
+                              <a:off x="0" y="0"/>
+                              <a:ext cx="5943600" cy="914400"/>
+                            </a:xfrm>
+                            <a:prstGeom prst="rect">
+                              <a:avLst/>
+                            </a:prstGeom>
+                            <a:noFill/>
+                            <a:ln w="6350">
+                              <a:noFill/>
+                            </a:ln>
+                            <a:effectLst/>
+                          </wps:spPr>
+                          <wps:style>
+                            <a:lnRef idx="0">
+                              <a:schemeClr val="accent1"/>
+                            </a:lnRef>
+                            <a:fillRef idx="0">
+                              <a:schemeClr val="accent1"/>
+                            </a:fillRef>
+                            <a:effectRef idx="0">
+                              <a:schemeClr val="accent1"/>
+                            </a:effectRef>
+                            <a:fontRef idx="minor">
+                              <a:schemeClr val="dk1"/>
+                            </a:fontRef>
+                          </wps:style>
+                          <wps:txbx>
+                            <w:txbxContent>
+                              <w:sdt>
+                                <w:sdtPr>
+                                  <w:rPr>
+                                    <w:rFonts w:asciiTheme="majorHAnsi" w:eastAsiaTheme="majorEastAsia" w:hAnsiTheme="majorHAnsi" w:cstheme="majorBidi"/>
+                                    <w:caps/>
+                                    <w:color w:val="8496B0" w:themeColor="text2" w:themeTint="99"/>
+                                    <w:sz w:val="64"/>
+                                    <w:szCs w:val="64"/>
+                                  </w:rPr>
+                                  <w:alias w:val="Title"/>
+                                  <w:tag w:val=""/>
+                                  <w:id w:val="797192764"/>
+                                  <w:dataBinding w:prefixMappings="xmlns:ns0='http://purl.org/dc/elements/1.1/' xmlns:ns1='http://schemas.openxmlformats.org/package/2006/metadata/core-properties' " w:xpath="/ns1:coreProperties[1]/ns0:title[1]" w:storeItemID="{6C3C8BC8-F283-45AE-878A-BAB7291924A1}"/>
+                                  <w:text/>
+                                </w:sdtPr>
+                                <w:sdtEndPr>
+                                  <w:rPr>
+                                    <w:sz w:val="68"/>
+                                    <w:szCs w:val="68"/>
+                                  </w:rPr>
+                                </w:sdtEndPr>
+                                <w:sdtContent>
+                                  <w:p>
+                                    <w:pPr>
+                                      <w:pStyle w:val="NoSpacing"/>
+                                      <w:rPr>
+                                        <w:rFonts w:asciiTheme="majorHAnsi" w:eastAsiaTheme="majorEastAsia" w:hAnsiTheme="majorHAnsi" w:cstheme="majorBidi"/>
+                                        <w:caps/>
+                                        <w:color w:val="8496B0" w:themeColor="text2" w:themeTint="99"/>
+                                        <w:sz w:val="68"/>
+                                        <w:szCs w:val="68"/>
+                                      </w:rPr>
+                                    </w:pPr>
+                                    <w:r>
+                                      <w:rPr>
+                                        <w:rFonts w:asciiTheme="majorHAnsi" w:eastAsiaTheme="majorEastAsia" w:hAnsiTheme="majorHAnsi" w:cstheme="majorBidi"/>
+                                        <w:caps/>
+                                        <w:color w:val="8496B0" w:themeColor="text2" w:themeTint="99"/>
+                                        <w:sz w:val="64"/>
+                                        <w:szCs w:val="64"/>
+                                      </w:rPr>
+                                      <w:t>PEDOMAN PENGOPERASIAN</w:t>
+                                    </w:r>
+                                  </w:p>
+                                </w:sdtContent>
+                              </w:sdt>
+                              <w:p>
+                                <w:pPr>
+                                  <w:pStyle w:val="NoSpacing"/>
+                                  <w:spacing w:before="120"/>
+                                  <w:rPr>
+                                    <w:color w:val="4472C4" w:themeColor="accent1"/>
+                                    <w:sz w:val="36"/>
+                                    <w:szCs w:val="36"/>
+                                  </w:rPr>
+                                </w:pPr>
+                                <w:sdt>
+                                  <w:sdtPr>
+                                    <w:rPr>
+                                      <w:color w:val="4472C4" w:themeColor="accent1"/>
+                                      <w:sz w:val="36"/>
+                                      <w:szCs w:val="36"/>
+                                    </w:rPr>
+                                    <w:alias w:val="Subtitle"/>
+                                    <w:tag w:val=""/>
+                                    <w:id w:val="2021743002"/>
+                                    <w:dataBinding w:prefixMappings="xmlns:ns0='http://purl.org/dc/elements/1.1/' xmlns:ns1='http://schemas.openxmlformats.org/package/2006/metadata/core-properties' " w:xpath="/ns1:coreProperties[1]/ns0:subject[1]" w:storeItemID="{6C3C8BC8-F283-45AE-878A-BAB7291924A1}"/>
+                                    <w:text/>
+                                  </w:sdtPr>
+                                  <w:sdtContent>
+                                    <w:r>
+                                      <w:rPr>
+                                        <w:color w:val="4472C4" w:themeColor="accent1"/>
+                                        <w:sz w:val="36"/>
+                                        <w:szCs w:val="36"/>
+                                      </w:rPr>
+                                      <w:t>SICAKEP (SISTEM INFORMASI PENILAIAN CAPAIAN KINERJA PEGAWAI)</w:t>
+                                    </w:r>
+                                  </w:sdtContent>
+                                </w:sdt>
+                                <w:r>
+                                  <w:rPr>
+                                    <w:noProof/>
+                                  </w:rPr>
+                                  <w:t xml:space="preserve"> </w:t>
+                                </w:r>
+                              </w:p>
+                              <w:p/>
+                            </w:txbxContent>
+                          </wps:txbx>
+                          <wps:bodyPr rot="0" spcFirstLastPara="0" vertOverflow="overflow" horzOverflow="overflow" vert="horz" wrap="square" lIns="91440" tIns="45720" rIns="91440" bIns="45720" numCol="1" spcCol="0" rtlCol="0" fromWordArt="0" anchor="t" anchorCtr="0" forceAA="0" compatLnSpc="1">
+                            <a:prstTxWarp prst="textNoShape">
+                              <a:avLst/>
+                            </a:prstTxWarp>
+                            <a:spAutoFit/>
+                          </wps:bodyPr>
+                        </wps:wsp>
+                      </a:graphicData>
+                    </a:graphic>
+                    <wp14:sizeRelH relativeFrom="page">
+                      <wp14:pctWidth>76500</wp14:pctWidth>
+                    </wp14:sizeRelH>
+                  </wp:anchor>
+                </w:drawing>
+              </mc:Choice>
+              <mc:Fallback>
+                <w:pict>
+                  <v:shapetype w14:anchorId="7E6F7017" id="_x0000_t202" coordsize="21600,21600" o:spt="202" path="m,l,21600r21600,l21600,xe">
+                    <v:stroke joinstyle="miter"/>
+                    <v:path gradientshapeok="t" o:connecttype="rect"/>
+                  </v:shapetype>
+                  <v:shape id="Text Box 62" o:spid="_x0000_s1026" type="#_x0000_t202" style="position:absolute;margin-left:0;margin-top:0;width:468pt;height:1in;z-index:251661312;visibility:visible;mso-wrap-style:square;mso-width-percent:765;mso-wrap-distance-left:9pt;mso-wrap-distance-top:0;mso-wrap-distance-right:9pt;mso-wrap-distance-bottom:0;mso-position-horizontal:center;mso-position-horizontal-relative:page;mso-position-vertical:top;mso-position-vertical-relative:margin;mso-width-percent:765;mso-width-relative:page;v-text-anchor:top" o:gfxdata="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" filled="f" stroked="f" strokeweight=".5pt">
+                    <v:textbox style="mso-fit-shape-to-text:t">
+                      <w:txbxContent>
+                        <w:sdt>
+                          <w:sdtPr>
+                            <w:rPr>
+                              <w:rFonts w:asciiTheme="majorHAnsi" w:eastAsiaTheme="majorEastAsia" w:hAnsiTheme="majorHAnsi" w:cstheme="majorBidi"/>
+                              <w:caps/>
+                              <w:color w:val="8496B0" w:themeColor="text2" w:themeTint="99"/>
+                              <w:sz w:val="64"/>
+                              <w:szCs w:val="64"/>
+                            </w:rPr>
+                            <w:alias w:val="Title"/>
+                            <w:tag w:val=""/>
+                            <w:id w:val="797192764"/>
+                            <w:dataBinding w:prefixMappings="xmlns:ns0='http://purl.org/dc/elements/1.1/' xmlns:ns1='http://schemas.openxmlformats.org/package/2006/metadata/core-properties' " w:xpath="/ns1:coreProperties[1]/ns0:title[1]" w:storeItemID="{6C3C8BC8-F283-45AE-878A-BAB7291924A1}"/>
+                            <w:text/>
+                          </w:sdtPr>
+                          <w:sdtEndPr>
+                            <w:rPr>
+                              <w:sz w:val="68"/>
+                              <w:szCs w:val="68"/>
+                            </w:rPr>
+                          </w:sdtEndPr>
+                          <w:sdtContent>
+                            <w:p>
+                              <w:pPr>
+                                <w:pStyle w:val="NoSpacing"/>
+                                <w:rPr>
+                                  <w:rFonts w:asciiTheme="majorHAnsi" w:eastAsiaTheme="majorEastAsia" w:hAnsiTheme="majorHAnsi" w:cstheme="majorBidi"/>
+                                  <w:caps/>
+                                  <w:color w:val="8496B0" w:themeColor="text2" w:themeTint="99"/>
+                                  <w:sz w:val="68"/>
+                                  <w:szCs w:val="68"/>
+                                </w:rPr>
+                              </w:pPr>
+                              <w:r>
+                                <w:rPr>
+                                  <w:rFonts w:asciiTheme="majorHAnsi" w:eastAsiaTheme="majorEastAsia" w:hAnsiTheme="majorHAnsi" w:cstheme="majorBidi"/>
+                                  <w:caps/>
+                                  <w:color w:val="8496B0" w:themeColor="text2" w:themeTint="99"/>
+                                  <w:sz w:val="64"/>
+                                  <w:szCs w:val="64"/>
+                                </w:rPr>
+                                <w:t>PEDOMAN PENGOPERASIAN</w:t>
+                              </w:r>
+                            </w:p>
+                          </w:sdtContent>
+                        </w:sdt>
+                        <w:p>
+                          <w:pPr>
+                            <w:pStyle w:val="NoSpacing"/>
+                            <w:spacing w:before="120"/>
+                            <w:rPr>
+                              <w:color w:val="4472C4" w:themeColor="accent1"/>
+                              <w:sz w:val="36"/>
+                              <w:szCs w:val="36"/>
+                            </w:rPr>
+                          </w:pPr>
+                          <w:sdt>
+                            <w:sdtPr>
+                              <w:rPr>
+                                <w:color w:val="4472C4" w:themeColor="accent1"/>
+                                <w:sz w:val="36"/>
+                                <w:szCs w:val="36"/>
+                              </w:rPr>
+                              <w:alias w:val="Subtitle"/>
+                              <w:tag w:val=""/>
+                              <w:id w:val="2021743002"/>
+                              <w:dataBinding w:prefixMappings="xmlns:ns0='http://purl.org/dc/elements/1.1/' xmlns:ns1='http://schemas.openxmlformats.org/package/2006/metadata/core-properties' " w:xpath="/ns1:coreProperties[1]/ns0:subject[1]" w:storeItemID="{6C3C8BC8-F283-45AE-878A-BAB7291924A1}"/>
+                              <w:text/>
+                            </w:sdtPr>
+                            <w:sdtContent>
+                              <w:r>
+                                <w:rPr>
+                                  <w:color w:val="4472C4" w:themeColor="accent1"/>
+                                  <w:sz w:val="36"/>
+                                  <w:szCs w:val="36"/>
+                                </w:rPr>
+                                <w:t>SICAKEP (SISTEM INFORMASI PENILAIAN CAPAIAN KINERJA PEGAWAI)</w:t>
+                              </w:r>
+                            </w:sdtContent>
+                          </w:sdt>
+                          <w:r>
+                            <w:rPr>
+                              <w:noProof/>
+                            </w:rPr>
+                            <w:t xml:space="preserve"> </w:t>
+                          </w:r>
+                        </w:p>
+                        <w:p/>
+                      </w:txbxContent>
+                    </v:textbox>
+                    <w10:wrap anchorx="page" anchory="margin"/>
+                  </v:shape>
+                </w:pict>
+              </mc:Fallback>
+            </mc:AlternateContent>
+          </w:r>
+          <w:r>
+            <w:rPr>
+              <w:color w:val="4472C4" w:themeColor="accent1"/>
+              <w:sz w:val="36"/>
+              <w:szCs w:val="36"/>
+            </w:rPr>
+            <mc:AlternateContent>
+              <mc:Choice Requires="wpg">
+                <w:drawing>
+                  <wp:anchor distT="0" distB="0" distL="114300" distR="114300" simplePos="0" relativeHeight="251660288" behindDoc="1" locked="0" layoutInCell="1" allowOverlap="1" wp14:anchorId="7B73227D" wp14:editId="0AFF0176">
+                    <wp:simplePos x="0" y="0"/>
+                    <mc:AlternateContent>
+                      <mc:Choice Requires="wp14">
+                        <wp:positionH relativeFrom="page">
+                          <wp14:pctPosHOffset>22000</wp14:pctPosHOffset>
+                        </wp:positionH>
+                      </mc:Choice>
+                      <mc:Fallback>
+                        <wp:positionH relativeFrom="page">
+                          <wp:posOffset>1709420</wp:posOffset>
+                        </wp:positionH>
+                      </mc:Fallback>
+                    </mc:AlternateContent>
+                    <mc:AlternateContent>
+                      <mc:Choice Requires="wp14">
+                        <wp:positionV relativeFrom="page">
+                          <wp14:pctPosVOffset>30000</wp14:pctPosVOffset>
+                        </wp:positionV>
+                      </mc:Choice>
+                      <mc:Fallback>
+                        <wp:positionV relativeFrom="page">
+                          <wp:posOffset>3017520</wp:posOffset>
+                        </wp:positionV>
+                      </mc:Fallback>
+                    </mc:AlternateContent>
+                    <wp:extent cx="5494369" cy="5696712"/>
+                    <wp:effectExtent l="0" t="0" r="0" b="3175"/>
+                    <wp:wrapNone/>
+                    <wp:docPr id="63" name="Group 2"/>
+                    <wp:cNvGraphicFramePr>
+                      <a:graphicFrameLocks xmlns:a="http://schemas.openxmlformats.org/drawingml/2006/main" noChangeAspect="1"/>
+                    </wp:cNvGraphicFramePr>
+                    <a:graphic xmlns:a="http://schemas.openxmlformats.org/drawingml/2006/main">
+                      <a:graphicData uri="http://schemas.microsoft.com/office/word/2010/wordprocessingGroup">
+                        <wpg:wgp>
+                          <wpg:cNvGrpSpPr>
+                            <a:grpSpLocks noChangeAspect="1"/>
+                          </wpg:cNvGrpSpPr>
+                          <wpg:grpSpPr>
+                            <a:xfrm>
+                              <a:off x="0" y="0"/>
+                              <a:ext cx="5494369" cy="5696712"/>
+                              <a:chOff x="0" y="0"/>
+                              <a:chExt cx="4329113" cy="4491038"/>
+                            </a:xfrm>
+                            <a:solidFill>
+                              <a:schemeClr val="tx2">
+                                <a:lumMod val="60000"/>
+                                <a:lumOff val="40000"/>
+                              </a:schemeClr>
+                            </a:solidFill>
+                          </wpg:grpSpPr>
+                          <wps:wsp>
+                            <wps:cNvPr id="64" name="Freeform 64"/>
+                            <wps:cNvSpPr>
+                              <a:spLocks/>
+                            </wps:cNvSpPr>
+                            <wps:spPr bwMode="auto">
+                              <a:xfrm>
+                                <a:off x="1501775" y="0"/>
+                                <a:ext cx="2827338" cy="2835275"/>
+                              </a:xfrm>
+                              <a:custGeom>
+                                <a:avLst/>
+                                <a:gdLst>
+                                  <a:gd name="T0" fmla="*/ 4 w 1781"/>
+                                  <a:gd name="T1" fmla="*/ 1786 h 1786"/>
+                                  <a:gd name="T2" fmla="*/ 0 w 1781"/>
+                                  <a:gd name="T3" fmla="*/ 1782 h 1786"/>
+                                  <a:gd name="T4" fmla="*/ 1776 w 1781"/>
+                                  <a:gd name="T5" fmla="*/ 0 h 1786"/>
+                                  <a:gd name="T6" fmla="*/ 1781 w 1781"/>
+                                  <a:gd name="T7" fmla="*/ 5 h 1786"/>
+                                  <a:gd name="T8" fmla="*/ 4 w 1781"/>
+                                  <a:gd name="T9" fmla="*/ 1786 h 1786"/>
+                                </a:gdLst>
+                                <a:ahLst/>
+                                <a:cxnLst>
+                                  <a:cxn ang="0">
+                                    <a:pos x="T0" y="T1"/>
+                                  </a:cxn>
+                                  <a:cxn ang="0">
+                                    <a:pos x="T2" y="T3"/>
+                                  </a:cxn>
+                                  <a:cxn ang="0">
+                                    <a:pos x="T4" y="T5"/>
+                                  </a:cxn>
+                                  <a:cxn ang="0">
+                                    <a:pos x="T6" y="T7"/>
+                                  </a:cxn>
+                                  <a:cxn ang="0">
+                                    <a:pos x="T8" y="T9"/>
+                                  </a:cxn>
+                                </a:cxnLst>
+                                <a:rect l="0" t="0" r="r" b="b"/>
+                                <a:pathLst>
+                                  <a:path w="1781" h="1786">
+                                    <a:moveTo>
+                                      <a:pt x="4" y="1786"/>
+                                    </a:moveTo>
+                                    <a:lnTo>
+                                      <a:pt x="0" y="1782"/>
+                                    </a:lnTo>
+                                    <a:lnTo>
+                                      <a:pt x="1776" y="0"/>
+                                    </a:lnTo>
+                                    <a:lnTo>
+                                      <a:pt x="1781" y="5"/>
+                                    </a:lnTo>
+                                    <a:lnTo>
+                                      <a:pt x="4" y="1786"/>
+                                    </a:lnTo>
+                                    <a:close/>
+                                  </a:path>
+                                </a:pathLst>
+                              </a:custGeom>
+                              <a:grpFill/>
+                              <a:ln>
+                                <a:noFill/>
+                              </a:ln>
+                              <a:extLst>
+                                <a:ext uri="{91240B29-F687-4F45-9708-019B960494DF}">
+                                  <a14:hiddenLine xmlns:a14="http://schemas.microsoft.com/office/drawing/2010/main" w="9525">
+                                    <a:solidFill>
+                                      <a:srgbClr val="000000"/>
+                                    </a:solidFill>
+                                    <a:round/>
+                                    <a:headEnd/>
+                                    <a:tailEnd/>
+                                  </a14:hiddenLine>
+                                </a:ext>
+                              </a:extLst>
+                            </wps:spPr>
+                            <wps:bodyPr vert="horz" wrap="square" lIns="91440" tIns="45720" rIns="91440" bIns="45720" numCol="1" anchor="t" anchorCtr="0" compatLnSpc="1">
+                              <a:prstTxWarp prst="textNoShape">
+                                <a:avLst/>
+                              </a:prstTxWarp>
+                            </wps:bodyPr>
+                          </wps:wsp>
+                          <wps:wsp>
+                            <wps:cNvPr id="65" name="Freeform 65"/>
+                            <wps:cNvSpPr>
+                              <a:spLocks/>
+                            </wps:cNvSpPr>
+                            <wps:spPr bwMode="auto">
+                              <a:xfrm>
+                                <a:off x="782637" y="227013"/>
+                                <a:ext cx="3546475" cy="3546475"/>
+                              </a:xfrm>
+                              <a:custGeom>
+                                <a:avLst/>
+                                <a:gdLst>
+                                  <a:gd name="T0" fmla="*/ 5 w 2234"/>
+                                  <a:gd name="T1" fmla="*/ 2234 h 2234"/>
+                                  <a:gd name="T2" fmla="*/ 0 w 2234"/>
+                                  <a:gd name="T3" fmla="*/ 2229 h 2234"/>
+                                  <a:gd name="T4" fmla="*/ 2229 w 2234"/>
+                                  <a:gd name="T5" fmla="*/ 0 h 2234"/>
+                                  <a:gd name="T6" fmla="*/ 2234 w 2234"/>
+                                  <a:gd name="T7" fmla="*/ 5 h 2234"/>
+                                  <a:gd name="T8" fmla="*/ 5 w 2234"/>
+                                  <a:gd name="T9" fmla="*/ 2234 h 2234"/>
+                                </a:gdLst>
+                                <a:ahLst/>
+                                <a:cxnLst>
+                                  <a:cxn ang="0">
+                                    <a:pos x="T0" y="T1"/>
+                                  </a:cxn>
+                                  <a:cxn ang="0">
+                                    <a:pos x="T2" y="T3"/>
+                                  </a:cxn>
+                                  <a:cxn ang="0">
+                                    <a:pos x="T4" y="T5"/>
+                                  </a:cxn>
+                                  <a:cxn ang="0">
+                                    <a:pos x="T6" y="T7"/>
+                                  </a:cxn>
+                                  <a:cxn ang="0">
+                                    <a:pos x="T8" y="T9"/>
+                                  </a:cxn>
+                                </a:cxnLst>
+                                <a:rect l="0" t="0" r="r" b="b"/>
+                                <a:pathLst>
+                                  <a:path w="2234" h="2234">
+                                    <a:moveTo>
+                                      <a:pt x="5" y="2234"/>
+                                    </a:moveTo>
+                                    <a:lnTo>
+                                      <a:pt x="0" y="2229"/>
+                                    </a:lnTo>
+                                    <a:lnTo>
+                                      <a:pt x="2229" y="0"/>
+                                    </a:lnTo>
+                                    <a:lnTo>
+                                      <a:pt x="2234" y="5"/>
+                                    </a:lnTo>
+                                    <a:lnTo>
+                                      <a:pt x="5" y="2234"/>
+                                    </a:lnTo>
+                                    <a:close/>
+                                  </a:path>
+                                </a:pathLst>
+                              </a:custGeom>
+                              <a:grpFill/>
+                              <a:ln>
+                                <a:noFill/>
+                              </a:ln>
+                              <a:extLst>
+                                <a:ext uri="{91240B29-F687-4F45-9708-019B960494DF}">
+                                  <a14:hiddenLine xmlns:a14="http://schemas.microsoft.com/office/drawing/2010/main" w="9525">
+                                    <a:solidFill>
+                                      <a:srgbClr val="000000"/>
+                                    </a:solidFill>
+                                    <a:round/>
+                                    <a:headEnd/>
+                                    <a:tailEnd/>
+                                  </a14:hiddenLine>
+                                </a:ext>
+                              </a:extLst>
+                            </wps:spPr>
+                            <wps:bodyPr vert="horz" wrap="square" lIns="91440" tIns="45720" rIns="91440" bIns="45720" numCol="1" anchor="t" anchorCtr="0" compatLnSpc="1">
+                              <a:prstTxWarp prst="textNoShape">
+                                <a:avLst/>
+                              </a:prstTxWarp>
+                            </wps:bodyPr>
+                          </wps:wsp>
+                          <wps:wsp>
+                            <wps:cNvPr id="66" name="Freeform 66"/>
+                            <wps:cNvSpPr>
+                              <a:spLocks/>
+                            </wps:cNvSpPr>
+                            <wps:spPr bwMode="auto">
+                              <a:xfrm>
+                                <a:off x="841375" y="109538"/>
+                                <a:ext cx="3487738" cy="3487738"/>
+                              </a:xfrm>
+                              <a:custGeom>
+                                <a:avLst/>
+                                <a:gdLst>
+                                  <a:gd name="T0" fmla="*/ 9 w 2197"/>
+                                  <a:gd name="T1" fmla="*/ 2197 h 2197"/>
+                                  <a:gd name="T2" fmla="*/ 0 w 2197"/>
+                                  <a:gd name="T3" fmla="*/ 2193 h 2197"/>
+                                  <a:gd name="T4" fmla="*/ 2188 w 2197"/>
+                                  <a:gd name="T5" fmla="*/ 0 h 2197"/>
+                                  <a:gd name="T6" fmla="*/ 2197 w 2197"/>
+                                  <a:gd name="T7" fmla="*/ 10 h 2197"/>
+                                  <a:gd name="T8" fmla="*/ 9 w 2197"/>
+                                  <a:gd name="T9" fmla="*/ 2197 h 2197"/>
+                                </a:gdLst>
+                                <a:ahLst/>
+                                <a:cxnLst>
+                                  <a:cxn ang="0">
+                                    <a:pos x="T0" y="T1"/>
+                                  </a:cxn>
+                                  <a:cxn ang="0">
+                                    <a:pos x="T2" y="T3"/>
+                                  </a:cxn>
+                                  <a:cxn ang="0">
+                                    <a:pos x="T4" y="T5"/>
+                                  </a:cxn>
+                                  <a:cxn ang="0">
+                                    <a:pos x="T6" y="T7"/>
+                                  </a:cxn>
+                                  <a:cxn ang="0">
+                                    <a:pos x="T8" y="T9"/>
+                                  </a:cxn>
+                                </a:cxnLst>
+                                <a:rect l="0" t="0" r="r" b="b"/>
+                                <a:pathLst>
+                                  <a:path w="2197" h="2197">
+                                    <a:moveTo>
+                                      <a:pt x="9" y="2197"/>
+                                    </a:moveTo>
+                                    <a:lnTo>
+                                      <a:pt x="0" y="2193"/>
+                                    </a:lnTo>
+                                    <a:lnTo>
+                                      <a:pt x="2188" y="0"/>
+                                    </a:lnTo>
+                                    <a:lnTo>
+                                      <a:pt x="2197" y="10"/>
+                                    </a:lnTo>
+                                    <a:lnTo>
+                                      <a:pt x="9" y="2197"/>
+                                    </a:lnTo>
+                                    <a:close/>
+                                  </a:path>
+                                </a:pathLst>
+                              </a:custGeom>
+                              <a:grpFill/>
+                              <a:ln>
+                                <a:noFill/>
+                              </a:ln>
+                              <a:extLst>
+                                <a:ext uri="{91240B29-F687-4F45-9708-019B960494DF}">
+                                  <a14:hiddenLine xmlns:a14="http://schemas.microsoft.com/office/drawing/2010/main" w="9525">
+                                    <a:solidFill>
+                                      <a:srgbClr val="000000"/>
+                                    </a:solidFill>
+                                    <a:round/>
+                                    <a:headEnd/>
+                                    <a:tailEnd/>
+                                  </a14:hiddenLine>
+                                </a:ext>
+                              </a:extLst>
+                            </wps:spPr>
+                            <wps:bodyPr vert="horz" wrap="square" lIns="91440" tIns="45720" rIns="91440" bIns="45720" numCol="1" anchor="t" anchorCtr="0" compatLnSpc="1">
+                              <a:prstTxWarp prst="textNoShape">
+                                <a:avLst/>
+                              </a:prstTxWarp>
+                            </wps:bodyPr>
+                          </wps:wsp>
+                          <wps:wsp>
+                            <wps:cNvPr id="67" name="Freeform 67"/>
+                            <wps:cNvSpPr>
+                              <a:spLocks/>
+                            </wps:cNvSpPr>
+                            <wps:spPr bwMode="auto">
+                              <a:xfrm>
+                                <a:off x="1216025" y="498475"/>
+                                <a:ext cx="3113088" cy="3121025"/>
+                              </a:xfrm>
+                              <a:custGeom>
+                                <a:avLst/>
+                                <a:gdLst>
+                                  <a:gd name="T0" fmla="*/ 9 w 1961"/>
+                                  <a:gd name="T1" fmla="*/ 1966 h 1966"/>
+                                  <a:gd name="T2" fmla="*/ 0 w 1961"/>
+                                  <a:gd name="T3" fmla="*/ 1957 h 1966"/>
+                                  <a:gd name="T4" fmla="*/ 1952 w 1961"/>
+                                  <a:gd name="T5" fmla="*/ 0 h 1966"/>
+                                  <a:gd name="T6" fmla="*/ 1961 w 1961"/>
+                                  <a:gd name="T7" fmla="*/ 9 h 1966"/>
+                                  <a:gd name="T8" fmla="*/ 9 w 1961"/>
+                                  <a:gd name="T9" fmla="*/ 1966 h 1966"/>
+                                </a:gdLst>
+                                <a:ahLst/>
+                                <a:cxnLst>
+                                  <a:cxn ang="0">
+                                    <a:pos x="T0" y="T1"/>
+                                  </a:cxn>
+                                  <a:cxn ang="0">
+                                    <a:pos x="T2" y="T3"/>
+                                  </a:cxn>
+                                  <a:cxn ang="0">
+                                    <a:pos x="T4" y="T5"/>
+                                  </a:cxn>
+                                  <a:cxn ang="0">
+                                    <a:pos x="T6" y="T7"/>
+                                  </a:cxn>
+                                  <a:cxn ang="0">
+                                    <a:pos x="T8" y="T9"/>
+                                  </a:cxn>
+                                </a:cxnLst>
+                                <a:rect l="0" t="0" r="r" b="b"/>
+                                <a:pathLst>
+                                  <a:path w="1961" h="1966">
+                                    <a:moveTo>
+                                      <a:pt x="9" y="1966"/>
+                                    </a:moveTo>
+                                    <a:lnTo>
+                                      <a:pt x="0" y="1957"/>
+                                    </a:lnTo>
+                                    <a:lnTo>
+                                      <a:pt x="1952" y="0"/>
+                                    </a:lnTo>
+                                    <a:lnTo>
+                                      <a:pt x="1961" y="9"/>
+                                    </a:lnTo>
+                                    <a:lnTo>
+                                      <a:pt x="9" y="1966"/>
+                                    </a:lnTo>
+                                    <a:close/>
+                                  </a:path>
+                                </a:pathLst>
+                              </a:custGeom>
+                              <a:grpFill/>
+                              <a:ln>
+                                <a:noFill/>
+                              </a:ln>
+                              <a:extLst>
+                                <a:ext uri="{91240B29-F687-4F45-9708-019B960494DF}">
+                                  <a14:hiddenLine xmlns:a14="http://schemas.microsoft.com/office/drawing/2010/main" w="9525">
+                                    <a:solidFill>
+                                      <a:srgbClr val="000000"/>
+                                    </a:solidFill>
+                                    <a:round/>
+                                    <a:headEnd/>
+                                    <a:tailEnd/>
+                                  </a14:hiddenLine>
+                                </a:ext>
+                              </a:extLst>
+                            </wps:spPr>
+                            <wps:bodyPr vert="horz" wrap="square" lIns="91440" tIns="45720" rIns="91440" bIns="45720" numCol="1" anchor="t" anchorCtr="0" compatLnSpc="1">
+                              <a:prstTxWarp prst="textNoShape">
+                                <a:avLst/>
+                              </a:prstTxWarp>
+                            </wps:bodyPr>
+                          </wps:wsp>
+                          <wps:wsp>
+                            <wps:cNvPr id="68" name="Freeform 68"/>
+                            <wps:cNvSpPr>
+                              <a:spLocks/>
+                            </wps:cNvSpPr>
+                            <wps:spPr bwMode="auto">
+                              <a:xfrm>
+                                <a:off x="0" y="153988"/>
+                                <a:ext cx="4329113" cy="4337050"/>
+                              </a:xfrm>
+                              <a:custGeom>
+                                <a:avLst/>
+                                <a:gdLst>
+                                  <a:gd name="T0" fmla="*/ 0 w 2727"/>
+                                  <a:gd name="T1" fmla="*/ 2732 h 2732"/>
+                                  <a:gd name="T2" fmla="*/ 0 w 2727"/>
+                                  <a:gd name="T3" fmla="*/ 2728 h 2732"/>
+                                  <a:gd name="T4" fmla="*/ 2722 w 2727"/>
+                                  <a:gd name="T5" fmla="*/ 0 h 2732"/>
+                                  <a:gd name="T6" fmla="*/ 2727 w 2727"/>
+                                  <a:gd name="T7" fmla="*/ 5 h 2732"/>
+                                  <a:gd name="T8" fmla="*/ 0 w 2727"/>
+                                  <a:gd name="T9" fmla="*/ 2732 h 2732"/>
+                                </a:gdLst>
+                                <a:ahLst/>
+                                <a:cxnLst>
+                                  <a:cxn ang="0">
+                                    <a:pos x="T0" y="T1"/>
+                                  </a:cxn>
+                                  <a:cxn ang="0">
+                                    <a:pos x="T2" y="T3"/>
+                                  </a:cxn>
+                                  <a:cxn ang="0">
+                                    <a:pos x="T4" y="T5"/>
+                                  </a:cxn>
+                                  <a:cxn ang="0">
+                                    <a:pos x="T6" y="T7"/>
+                                  </a:cxn>
+                                  <a:cxn ang="0">
+                                    <a:pos x="T8" y="T9"/>
+                                  </a:cxn>
+                                </a:cxnLst>
+                                <a:rect l="0" t="0" r="r" b="b"/>
+                                <a:pathLst>
+                                  <a:path w="2727" h="2732">
+                                    <a:moveTo>
+                                      <a:pt x="0" y="2732"/>
+                                    </a:moveTo>
+                                    <a:lnTo>
+                                      <a:pt x="0" y="2728"/>
+                                    </a:lnTo>
+                                    <a:lnTo>
+                                      <a:pt x="2722" y="0"/>
+                                    </a:lnTo>
+                                    <a:lnTo>
+                                      <a:pt x="2727" y="5"/>
+                                    </a:lnTo>
+                                    <a:lnTo>
+                                      <a:pt x="0" y="2732"/>
+                                    </a:lnTo>
+                                    <a:close/>
+                                  </a:path>
+                                </a:pathLst>
+                              </a:custGeom>
+                              <a:grpFill/>
+                              <a:ln>
+                                <a:noFill/>
+                              </a:ln>
+                              <a:extLst>
+                                <a:ext uri="{91240B29-F687-4F45-9708-019B960494DF}">
+                                  <a14:hiddenLine xmlns:a14="http://schemas.microsoft.com/office/drawing/2010/main" w="9525">
+                                    <a:solidFill>
+                                      <a:srgbClr val="000000"/>
+                                    </a:solidFill>
+                                    <a:round/>
+                                    <a:headEnd/>
+                                    <a:tailEnd/>
+                                  </a14:hiddenLine>
+                                </a:ext>
+                              </a:extLst>
+                            </wps:spPr>
+                            <wps:bodyPr vert="horz" wrap="square" lIns="91440" tIns="45720" rIns="91440" bIns="45720" numCol="1" anchor="t" anchorCtr="0" compatLnSpc="1">
+                              <a:prstTxWarp prst="textNoShape">
+                                <a:avLst/>
+                              </a:prstTxWarp>
+                            </wps:bodyPr>
+                          </wps:wsp>
+                        </wpg:wgp>
+                      </a:graphicData>
+                    </a:graphic>
+                    <wp14:sizeRelH relativeFrom="page">
+                      <wp14:pctWidth>70600</wp14:pctWidth>
+                    </wp14:sizeRelH>
+                    <wp14:sizeRelV relativeFrom="page">
+                      <wp14:pctHeight>56600</wp14:pctHeight>
+                    </wp14:sizeRelV>
+                  </wp:anchor>
+                </w:drawing>
+              </mc:Choice>
+              <mc:Fallback>
+                <w:pict>
+                  <v:group w14:anchorId="1EAA133C" id="Group 2" o:spid="_x0000_s1026" style="position:absolute;margin-left:0;margin-top:0;width:432.65pt;height:448.55pt;z-index:-251656192;mso-width-percent:706;mso-height-percent:566;mso-left-percent:220;mso-top-percent:300;mso-position-horizontal-relative:page;mso-position-vertical-relative:page;mso-width-percent:706;mso-height-percent:566;mso-left-percent:220;mso-top-percent:300" coordsize="43291,44910" o:gfxdata="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">
+                    <o:lock v:ext="edit" aspectratio="t"/>
+                    <v:shape id="Freeform 64" o:spid="_x0000_s1027" style="position:absolute;left:15017;width:28274;height:28352;visibility:visible;mso-wrap-style:square;v-text-anchor:top" coordsize="1781,1786" o:gfxdata="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" path="m4,1786l,1782,1776,r5,5l4,1786xe" filled="f" stroked="f">
+                      <v:path arrowok="t" o:connecttype="custom" o:connectlocs="6350,2835275;0,2828925;2819400,0;2827338,7938;6350,2835275" o:connectangles="0,0,0,0,0"/>
+                    </v:shape>
+                    <v:shape id="Freeform 65" o:spid="_x0000_s1028" style="position:absolute;left:7826;top:2270;width:35465;height:35464;visibility:visible;mso-wrap-style:square;v-text-anchor:top" coordsize="2234,2234" o:gfxdata="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" path="m5,2234l,2229,2229,r5,5l5,2234xe" filled="f" stroked="f">
+                      <v:path arrowok="t" o:connecttype="custom" o:connectlocs="7938,3546475;0,3538538;3538538,0;3546475,7938;7938,3546475" o:connectangles="0,0,0,0,0"/>
+                    </v:shape>
+                    <v:shape id="Freeform 66" o:spid="_x0000_s1029" style="position:absolute;left:8413;top:1095;width:34878;height:34877;visibility:visible;mso-wrap-style:square;v-text-anchor:top" coordsize="2197,2197" o:gfxdata="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" path="m9,2197l,2193,2188,r9,10l9,2197xe" filled="f" stroked="f">
+                      <v:path arrowok="t" o:connecttype="custom" o:connectlocs="14288,3487738;0,3481388;3473450,0;3487738,15875;14288,3487738" o:connectangles="0,0,0,0,0"/>
+                    </v:shape>
+                    <v:shape id="Freeform 67" o:spid="_x0000_s1030" style="position:absolute;left:12160;top:4984;width:31131;height:31211;visibility:visible;mso-wrap-style:square;v-text-anchor:top" coordsize="1961,1966" o:gfxdata="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" path="m9,1966l,1957,1952,r9,9l9,1966xe" filled="f" stroked="f">
+                      <v:path arrowok="t" o:connecttype="custom" o:connectlocs="14288,3121025;0,3106738;3098800,0;3113088,14288;14288,3121025" o:connectangles="0,0,0,0,0"/>
+                    </v:shape>
+                    <v:shape id="Freeform 68" o:spid="_x0000_s1031" style="position:absolute;top:1539;width:43291;height:43371;visibility:visible;mso-wrap-style:square;v-text-anchor:top" coordsize="2727,2732" o:gfxdata="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" path="m,2732r,-4l2722,r5,5l,2732xe" filled="f" stroked="f">
+                      <v:path arrowok="t" o:connecttype="custom" o:connectlocs="0,4337050;0,4330700;4321175,0;4329113,7938;0,4337050" o:connectangles="0,0,0,0,0"/>
+                    </v:shape>
+                    <w10:wrap anchorx="page" anchory="page"/>
+                  </v:group>
+                </w:pict>
+              </mc:Fallback>
+            </mc:AlternateContent>
+          </w:r>
+          <w:r>
+            <mc:AlternateContent>
+              <mc:Choice Requires="wps">
+                <w:drawing>
+                  <wp:anchor distT="0" distB="0" distL="114300" distR="114300" simplePos="0" relativeHeight="251659264" behindDoc="0" locked="0" layoutInCell="1" allowOverlap="1" wp14:anchorId="73E7BCA5" wp14:editId="1C3CE94D">
+                    <wp:simplePos x="0" y="0"/>
+                    <wp:positionH relativeFrom="page">
+                      <wp:align>center</wp:align>
+                    </wp:positionH>
+                    <wp:positionV relativeFrom="margin">
+                      <wp:align>bottom</wp:align>
+                    </wp:positionV>
+                    <wp:extent cx="5943600" cy="374904"/>
+                    <wp:effectExtent l="0" t="0" r="0" b="2540"/>
+                    <wp:wrapNone/>
+                    <wp:docPr id="69" name="Text Box 69"/>
+                    <wp:cNvGraphicFramePr/>
+                    <a:graphic xmlns:a="http://schemas.openxmlformats.org/drawingml/2006/main">
+                      <a:graphicData uri="http://schemas.microsoft.com/office/word/2010/wordprocessingShape">
+                        <wps:wsp>
+                          <wps:cNvSpPr txBox="1"/>
+                          <wps:spPr>
+                            <a:xfrm>
+                              <a:off x="0" y="0"/>
+                              <a:ext cx="5943600" cy="374904"/>
+                            </a:xfrm>
+                            <a:prstGeom prst="rect">
+                              <a:avLst/>
+                            </a:prstGeom>
+                            <a:noFill/>
+                            <a:ln w="6350">
+                              <a:noFill/>
+                            </a:ln>
+                            <a:effectLst/>
+                          </wps:spPr>
+                          <wps:style>
+                            <a:lnRef idx="0">
+                              <a:schemeClr val="accent1"/>
+                            </a:lnRef>
+                            <a:fillRef idx="0">
+                              <a:schemeClr val="accent1"/>
+                            </a:fillRef>
+                            <a:effectRef idx="0">
+                              <a:schemeClr val="accent1"/>
+                            </a:effectRef>
+                            <a:fontRef idx="minor">
+                              <a:schemeClr val="dk1"/>
+                            </a:fontRef>
+                          </wps:style>
+                          <wps:txbx>
+                            <w:txbxContent>
+                              <w:p>
+                                <w:pPr>
+                                  <w:pStyle w:val="NoSpacing"/>
+                                  <w:jc w:val="right"/>
+                                  <w:rPr>
+                                    <w:color w:val="4472C4" w:themeColor="accent1"/>
+                                    <w:sz w:val="36"/>
+                                    <w:szCs w:val="36"/>
+                                  </w:rPr>
+                                </w:pPr>
+                                <w:sdt>
+                                  <w:sdtPr>
+                                    <w:rPr>
+                                      <w:color w:val="4472C4" w:themeColor="accent1"/>
+                                      <w:sz w:val="36"/>
+                                      <w:szCs w:val="36"/>
+                                    </w:rPr>
+                                    <w:alias w:val="School"/>
+                                    <w:tag w:val="School"/>
+                                    <w:id w:val="1850680582"/>
+                                    <w:dataBinding w:prefixMappings="xmlns:ns0='http://schemas.openxmlformats.org/officeDocument/2006/extended-properties' " w:xpath="/ns0:Properties[1]/ns0:Company[1]" w:storeItemID="{6668398D-A668-4E3E-A5EB-62B293D839F1}"/>
+                                    <w:text/>
+                                  </w:sdtPr>
+                                  <w:sdtContent>
+                                    <w:r>
+                                      <w:rPr>
+                                        <w:color w:val="4472C4" w:themeColor="accent1"/>
+                                        <w:sz w:val="36"/>
+                                        <w:szCs w:val="36"/>
+                                      </w:rPr>
+                                      <w:t>BPS KABUPATEN KUANTAN SINGINGI</w:t>
+                                    </w:r>
+                                  </w:sdtContent>
+                                </w:sdt>
+                              </w:p>
+                              <w:sdt>
+                                <w:sdtPr>
+                                  <w:rPr>
+                                    <w:color w:val="4472C4" w:themeColor="accent1"/>
+                                    <w:sz w:val="36"/>
+                                    <w:szCs w:val="36"/>
+                                  </w:rPr>
+                                  <w:alias w:val="Course"/>
+                                  <w:tag w:val="Course"/>
+                                  <w:id w:val="1717703537"/>
+                                  <w:dataBinding w:prefixMappings="xmlns:ns0='http://purl.org/dc/elements/1.1/' xmlns:ns1='http://schemas.openxmlformats.org/package/2006/metadata/core-properties' " w:xpath="/ns1:coreProperties[1]/ns1:category[1]" w:storeItemID="{6C3C8BC8-F283-45AE-878A-BAB7291924A1}"/>
+                                  <w:text/>
+                                </w:sdtPr>
+                                <w:sdtContent>
+                                  <w:p>
+                                    <w:pPr>
+                                      <w:pStyle w:val="NoSpacing"/>
+                                      <w:jc w:val="right"/>
+                                      <w:rPr>
+                                        <w:color w:val="4472C4" w:themeColor="accent1"/>
+                                        <w:sz w:val="36"/>
+                                        <w:szCs w:val="36"/>
+                                      </w:rPr>
+                                    </w:pPr>
+                                    <w:r>
+                                      <w:rPr>
+                                        <w:color w:val="4472C4" w:themeColor="accent1"/>
+                                        <w:sz w:val="36"/>
+                                        <w:szCs w:val="36"/>
+                                      </w:rPr>
+                                      <w:t>2021</w:t>
+                                    </w:r>
+                                  </w:p>
+                                </w:sdtContent>
+                              </w:sdt>
+                            </w:txbxContent>
+                          </wps:txbx>
+                          <wps:bodyPr rot="0" spcFirstLastPara="0" vertOverflow="overflow" horzOverflow="overflow" vert="horz" wrap="square" lIns="0" tIns="0" rIns="0" bIns="0" numCol="1" spcCol="0" rtlCol="0" fromWordArt="0" anchor="b" anchorCtr="0" forceAA="0" compatLnSpc="1">
+                            <a:prstTxWarp prst="textNoShape">
+                              <a:avLst/>
+                            </a:prstTxWarp>
+                            <a:spAutoFit/>
+                          </wps:bodyPr>
+                        </wps:wsp>
+                      </a:graphicData>
+                    </a:graphic>
+                    <wp14:sizeRelH relativeFrom="page">
+                      <wp14:pctWidth>76500</wp14:pctWidth>
+                    </wp14:sizeRelH>
+                    <wp14:sizeRelV relativeFrom="margin">
+                      <wp14:pctHeight>0</wp14:pctHeight>
+                    </wp14:sizeRelV>
+                  </wp:anchor>
+                </w:drawing>
+              </mc:Choice>
+              <mc:Fallback>
+                <w:pict>
+                  <v:shape w14:anchorId="73E7BCA5" id="Text Box 69" o:spid="_x0000_s1027" type="#_x0000_t202" style="position:absolute;margin-left:0;margin-top:0;width:468pt;height:29.5pt;z-index:251659264;visibility:visible;mso-wrap-style:square;mso-width-percent:765;mso-height-percent:0;mso-wrap-distance-left:9pt;mso-wrap-distance-top:0;mso-wrap-distance-right:9pt;mso-wrap-distance-bottom:0;mso-position-horizontal:center;mso-position-horizontal-relative:page;mso-position-vertical:bottom;mso-position-vertical-relative:margin;mso-width-percent:765;mso-height-percent:0;mso-width-relative:page;mso-height-relative:margin;v-text-anchor:bottom" o:gfxdata="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" filled="f" stroked="f" strokeweight=".5pt">
+                    <v:textbox style="mso-fit-shape-to-text:t" inset="0,0,0,0">
+                      <w:txbxContent>
+                        <w:p>
+                          <w:pPr>
+                            <w:pStyle w:val="NoSpacing"/>
+                            <w:jc w:val="right"/>
+                            <w:rPr>
+                              <w:color w:val="4472C4" w:themeColor="accent1"/>
+                              <w:sz w:val="36"/>
+                              <w:szCs w:val="36"/>
+                            </w:rPr>
+                          </w:pPr>
+                          <w:sdt>
+                            <w:sdtPr>
+                              <w:rPr>
+                                <w:color w:val="4472C4" w:themeColor="accent1"/>
+                                <w:sz w:val="36"/>
+                                <w:szCs w:val="36"/>
+                              </w:rPr>
+                              <w:alias w:val="School"/>
+                              <w:tag w:val="School"/>
+                              <w:id w:val="1850680582"/>
+                              <w:dataBinding w:prefixMappings="xmlns:ns0='http://schemas.openxmlformats.org/officeDocument/2006/extended-properties' " w:xpath="/ns0:Properties[1]/ns0:Company[1]" w:storeItemID="{6668398D-A668-4E3E-A5EB-62B293D839F1}"/>
+                              <w:text/>
+                            </w:sdtPr>
+                            <w:sdtContent>
+                              <w:r>
+                                <w:rPr>
+                                  <w:color w:val="4472C4" w:themeColor="accent1"/>
+                                  <w:sz w:val="36"/>
+                                  <w:szCs w:val="36"/>
+                                </w:rPr>
+                                <w:t>BPS KABUPATEN KUANTAN SINGINGI</w:t>
+                              </w:r>
+                            </w:sdtContent>
+                          </w:sdt>
+                        </w:p>
+                        <w:sdt>
+                          <w:sdtPr>
+                            <w:rPr>
+                              <w:color w:val="4472C4" w:themeColor="accent1"/>
+                              <w:sz w:val="36"/>
+                              <w:szCs w:val="36"/>
+                            </w:rPr>
+                            <w:alias w:val="Course"/>
+                            <w:tag w:val="Course"/>
+                            <w:id w:val="1717703537"/>
+                            <w:dataBinding w:prefixMappings="xmlns:ns0='http://purl.org/dc/elements/1.1/' xmlns:ns1='http://schemas.openxmlformats.org/package/2006/metadata/core-properties' " w:xpath="/ns1:coreProperties[1]/ns1:category[1]" w:storeItemID="{6C3C8BC8-F283-45AE-878A-BAB7291924A1}"/>
+                            <w:text/>
+                          </w:sdtPr>
+                          <w:sdtContent>
+                            <w:p>
+                              <w:pPr>
+                                <w:pStyle w:val="NoSpacing"/>
+                                <w:jc w:val="right"/>
+                                <w:rPr>
+                                  <w:color w:val="4472C4" w:themeColor="accent1"/>
+                                  <w:sz w:val="36"/>
+                                  <w:szCs w:val="36"/>
+                                </w:rPr>
+                              </w:pPr>
+                              <w:r>
+                                <w:rPr>
+                                  <w:color w:val="4472C4" w:themeColor="accent1"/>
+                                  <w:sz w:val="36"/>
+                                  <w:szCs w:val="36"/>
+                                </w:rPr>
+                                <w:t>2021</w:t>
+                              </w:r>
+                            </w:p>
+                          </w:sdtContent>
+                        </w:sdt>
+                      </w:txbxContent>
+                    </v:textbox>
+                    <w10:wrap anchorx="page" anchory="margin"/>
+                  </v:shape>
+                </w:pict>
+              </mc:Fallback>
+            </mc:AlternateContent>
+          </w:r>
+        </w:p>
+        <w:p>
+          <w:pPr>
+            <w:spacing w:line="360" w:lineRule="auto"/>
+            <w:jc w:val="center"/>
+            <w:rPr>
+              <w:sz w:val="24"/>
+              <w:szCs w:val="24"/>
+            </w:rPr>
+          </w:pPr>
+          <w:r>
+            <w:rPr>
+              <w:sz w:val="24"/>
+              <w:szCs w:val="24"/>
+            </w:rPr>
+            <w:br w:type="page"/>
+          </w:r>
+        </w:p>
+      </w:sdtContent>
+    </w:sdt>
+    <w:p>
+      <w:pPr>
+        <w:spacing w:line="360" w:lineRule="auto"/>
+        <w:jc w:val="center"/>
         <w:rPr>
           <w:b/>
           <w:bCs/>
-          <w:sz w:val="24"/>
-          <w:szCs w:val="24"/>
-        </w:rPr>
-        <w:t>8</w:t>
-      </w:r>
-      <w:r>
-        <w:rPr>
-          <w:sz w:val="24"/>
-          <w:szCs w:val="24"/>
-        </w:rPr>
-        <w:t xml:space="preserve">. </w:t>
-      </w:r>
-      <w:r>
-        <w:rPr>
-          <w:sz w:val="24"/>
-          <w:szCs w:val="24"/>
-        </w:rPr>
-        <w:t>Uj</w:t>
-      </w:r>
-      <w:r>
-        <w:rPr>
-          <w:sz w:val="24"/>
-          <w:szCs w:val="24"/>
-        </w:rPr>
-        <w:t>icoba</w:t>
-      </w:r>
-      <w:r>
-        <w:rPr>
-          <w:sz w:val="24"/>
-          <w:szCs w:val="24"/>
-        </w:rPr>
+          <w:sz w:val="32"/>
+          <w:szCs w:val="32"/>
+        </w:rPr>
+      </w:pPr>
+      <w:r>
+        <w:rPr>
+          <w:b/>
+          <w:bCs/>
+          <w:sz w:val="32"/>
+          <w:szCs w:val="32"/>
+        </w:rPr>
+        <w:lastRenderedPageBreak/>
         <w:t xml:space="preserve"> </w:t>
       </w:r>
       <w:r>
         <w:rPr>
-          <w:sz w:val="24"/>
-          <w:szCs w:val="24"/>
+          <w:b/>
+          <w:bCs/>
+          <w:sz w:val="32"/>
+          <w:szCs w:val="32"/>
+        </w:rPr>
+        <w:t xml:space="preserve">PEDOMAN PENGOPERASIAN </w:t>
+      </w:r>
+      <w:r>
+        <w:rPr>
+          <w:b/>
+          <w:bCs/>
+          <w:sz w:val="32"/>
+          <w:szCs w:val="32"/>
         </w:rPr>
         <w:t>SICAKEP</w:t>
       </w:r>
-      <w:r>
-        <w:rPr>
-          <w:sz w:val="24"/>
-          <w:szCs w:val="24"/>
-        </w:rPr>
-        <w:t xml:space="preserve"> dan Menerima </w:t>
+    </w:p>
+    <w:p>
+      <w:pPr>
+        <w:spacing w:line="360" w:lineRule="auto"/>
+        <w:ind w:firstLine="360"/>
+        <w:jc w:val="both"/>
+        <w:rPr>
+          <w:sz w:val="24"/>
+          <w:szCs w:val="24"/>
+        </w:rPr>
+      </w:pPr>
+      <w:r>
+        <w:rPr>
+          <w:sz w:val="24"/>
+          <w:szCs w:val="24"/>
+        </w:rPr>
+        <w:t xml:space="preserve">Sistem Informasi Penilaian </w:t>
+      </w:r>
+      <w:r>
+        <w:rPr>
+          <w:sz w:val="24"/>
+          <w:szCs w:val="24"/>
+        </w:rPr>
+        <w:t>Capaian Kinerja</w:t>
+      </w:r>
+      <w:r>
+        <w:rPr>
+          <w:sz w:val="24"/>
+          <w:szCs w:val="24"/>
+        </w:rPr>
+        <w:t xml:space="preserve"> Pegawai (SICAKEP) adalah sistem penilaian CKP </w:t>
       </w:r>
       <w:r>
         <w:rPr>
@@ -5815,20 +6924,1599 @@
           <w:sz w:val="24"/>
           <w:szCs w:val="24"/>
         </w:rPr>
-        <w:t>Feedback</w:t>
-      </w:r>
-      <w:r>
-        <w:rPr>
-          <w:sz w:val="24"/>
-          <w:szCs w:val="24"/>
-        </w:rPr>
-        <w:t xml:space="preserve"> Masukan dari Pegawai BPS Kuansing</w:t>
+        <w:t>online</w:t>
+      </w:r>
+      <w:r>
+        <w:rPr>
+          <w:sz w:val="24"/>
+          <w:szCs w:val="24"/>
+        </w:rPr>
+        <w:t xml:space="preserve"> dengan menerapkan konsep baru serta menerapkan sistem berbasis </w:t>
+      </w:r>
+      <w:r>
+        <w:rPr>
+          <w:i/>
+          <w:iCs/>
+          <w:sz w:val="24"/>
+          <w:szCs w:val="24"/>
+        </w:rPr>
+        <w:t>web application</w:t>
+      </w:r>
+      <w:r>
+        <w:rPr>
+          <w:sz w:val="24"/>
+          <w:szCs w:val="24"/>
+        </w:rPr>
+        <w:t xml:space="preserve">. SICAKEP membuat basis data yang menyimpan seluruh data CKP setiap pegawai serta basis data butir kegiatan fungsional beserta besaran angka kreditnya. Sistem ini berbasis web sehingga setiap pegawai dapat melakukan entri data capaian hasil pekerjaan yang telah diselesaikan secara langsung dimana saja dan kapan saja. Kemudian atasan bersangkutan dapat memberikan persetujuan dan penilaian hasil pekerjaan bawahannya dimana saja dan kapan saja. Dengan adanya sistem tersebut, para pegawai dapat melihat </w:t>
+      </w:r>
+      <w:r>
+        <w:rPr>
+          <w:i/>
+          <w:iCs/>
+          <w:sz w:val="24"/>
+          <w:szCs w:val="24"/>
+        </w:rPr>
+        <w:t>progress</w:t>
+      </w:r>
+      <w:r>
+        <w:rPr>
+          <w:sz w:val="24"/>
+          <w:szCs w:val="24"/>
+        </w:rPr>
+        <w:t xml:space="preserve"> capaian kinerjanya dari waktu ke waktu dan seorang atasan dapat melakukan evaluasi capaian kinerja bawahannya sesuai dengan periode yang ditentukan.</w:t>
       </w:r>
     </w:p>
     <w:p>
       <w:pPr>
         <w:spacing w:line="360" w:lineRule="auto"/>
-        <w:rPr>
+        <w:ind w:firstLine="360"/>
+        <w:jc w:val="both"/>
+        <w:rPr>
+          <w:sz w:val="24"/>
+          <w:szCs w:val="24"/>
+        </w:rPr>
+      </w:pPr>
+      <w:r>
+        <w:rPr>
+          <w:sz w:val="24"/>
+          <w:szCs w:val="24"/>
+        </w:rPr>
+        <w:t xml:space="preserve">SICAKEP memiliki </w:t>
+      </w:r>
+      <w:r>
+        <w:rPr>
+          <w:sz w:val="24"/>
+          <w:szCs w:val="24"/>
+        </w:rPr>
+        <w:t>beberapa fitur untuk memudahkan proses penyusunan dan penilaian CKP diantaranya:</w:t>
+      </w:r>
+    </w:p>
+    <w:p>
+      <w:pPr>
+        <w:pStyle w:val="ListParagraph"/>
+        <w:numPr>
+          <w:ilvl w:val="0"/>
+          <w:numId w:val="42"/>
+        </w:numPr>
+        <w:spacing w:line="360" w:lineRule="auto"/>
+        <w:ind w:left="1080"/>
+        <w:jc w:val="both"/>
+        <w:rPr>
+          <w:rFonts w:cstheme="minorHAnsi"/>
+          <w:sz w:val="24"/>
+          <w:szCs w:val="24"/>
+        </w:rPr>
+      </w:pPr>
+      <w:r>
+        <w:rPr>
+          <w:rFonts w:cstheme="minorHAnsi"/>
+          <w:sz w:val="24"/>
+          <w:szCs w:val="24"/>
+        </w:rPr>
+        <w:t>Input master kegiatan pegawai yang terhubung dengan butir kegiatan fungsional. Pada saat rilis, baru tersedia butir untuk fungsional Statistisi dan Pranata Komputer.</w:t>
+      </w:r>
+    </w:p>
+    <w:p>
+      <w:pPr>
+        <w:pStyle w:val="ListParagraph"/>
+        <w:numPr>
+          <w:ilvl w:val="0"/>
+          <w:numId w:val="42"/>
+        </w:numPr>
+        <w:spacing w:line="360" w:lineRule="auto"/>
+        <w:ind w:left="1080"/>
+        <w:jc w:val="both"/>
+        <w:rPr>
+          <w:rFonts w:cstheme="minorHAnsi"/>
+          <w:sz w:val="24"/>
+          <w:szCs w:val="24"/>
+        </w:rPr>
+      </w:pPr>
+      <w:r>
+        <w:rPr>
+          <w:rFonts w:cstheme="minorHAnsi"/>
+          <w:sz w:val="24"/>
+          <w:szCs w:val="24"/>
+        </w:rPr>
+        <w:t>Input kegiatan ke CKP bulanan pegawai.</w:t>
+      </w:r>
+    </w:p>
+    <w:p>
+      <w:pPr>
+        <w:pStyle w:val="ListParagraph"/>
+        <w:numPr>
+          <w:ilvl w:val="0"/>
+          <w:numId w:val="42"/>
+        </w:numPr>
+        <w:spacing w:line="360" w:lineRule="auto"/>
+        <w:ind w:left="1080"/>
+        <w:jc w:val="both"/>
+        <w:rPr>
+          <w:rFonts w:cstheme="minorHAnsi"/>
+          <w:sz w:val="24"/>
+          <w:szCs w:val="24"/>
+        </w:rPr>
+      </w:pPr>
+      <w:r>
+        <w:rPr>
+          <w:rFonts w:cstheme="minorHAnsi"/>
+          <w:sz w:val="24"/>
+          <w:szCs w:val="24"/>
+        </w:rPr>
+        <w:t>Penilaian kualitas kegiatan pegawai oleh pemberi pekerjaan.</w:t>
+      </w:r>
+    </w:p>
+    <w:p>
+      <w:pPr>
+        <w:pStyle w:val="ListParagraph"/>
+        <w:numPr>
+          <w:ilvl w:val="0"/>
+          <w:numId w:val="42"/>
+        </w:numPr>
+        <w:spacing w:line="360" w:lineRule="auto"/>
+        <w:ind w:left="1080"/>
+        <w:jc w:val="both"/>
+        <w:rPr>
+          <w:rFonts w:cstheme="minorHAnsi"/>
+          <w:sz w:val="24"/>
+          <w:szCs w:val="24"/>
+        </w:rPr>
+      </w:pPr>
+      <w:r>
+        <w:rPr>
+          <w:rFonts w:cstheme="minorHAnsi"/>
+          <w:i/>
+          <w:iCs/>
+          <w:sz w:val="24"/>
+          <w:szCs w:val="24"/>
+        </w:rPr>
+        <w:t>Generate</w:t>
+      </w:r>
+      <w:r>
+        <w:rPr>
+          <w:rFonts w:cstheme="minorHAnsi"/>
+          <w:sz w:val="24"/>
+          <w:szCs w:val="24"/>
+        </w:rPr>
+        <w:t xml:space="preserve"> otomatis laporan CKP bulanan pegawai kedalam format Excel, dilengkapi dengan angka kredit dan nilai CKP.</w:t>
+      </w:r>
+    </w:p>
+    <w:p>
+      <w:pPr>
+        <w:pStyle w:val="ListParagraph"/>
+        <w:numPr>
+          <w:ilvl w:val="0"/>
+          <w:numId w:val="42"/>
+        </w:numPr>
+        <w:spacing w:line="360" w:lineRule="auto"/>
+        <w:ind w:left="1080"/>
+        <w:jc w:val="both"/>
+        <w:rPr>
+          <w:rFonts w:cstheme="minorHAnsi"/>
+          <w:sz w:val="24"/>
+          <w:szCs w:val="24"/>
+        </w:rPr>
+      </w:pPr>
+      <w:r>
+        <w:rPr>
+          <w:rFonts w:cstheme="minorHAnsi"/>
+          <w:sz w:val="24"/>
+          <w:szCs w:val="24"/>
+        </w:rPr>
+        <w:t>Informasi kelengkapan pengisian dan pengumpulan CKP untuk subbagian Umum</w:t>
+      </w:r>
+    </w:p>
+    <w:p>
+      <w:pPr>
+        <w:tabs>
+          <w:tab w:val="left" w:pos="90"/>
+        </w:tabs>
+        <w:spacing w:line="360" w:lineRule="auto"/>
+        <w:ind w:firstLine="360"/>
+        <w:jc w:val="both"/>
+        <w:rPr>
+          <w:sz w:val="24"/>
+          <w:szCs w:val="24"/>
+        </w:rPr>
+      </w:pPr>
+      <w:r>
+        <w:rPr>
+          <w:sz w:val="24"/>
+          <w:szCs w:val="24"/>
+        </w:rPr>
+        <w:t xml:space="preserve">SICAKEP dapat diakses melalui web atau melalui jaringan intranet, saat ini di BPS Kabupaten Kuantan Singingi SICAKEP dapat diakses melalui alamat </w:t>
+      </w:r>
+      <w:hyperlink r:id="rId28" w:history="1">
+        <w:r>
+          <w:rPr>
+            <w:rStyle w:val="Hyperlink"/>
+            <w:sz w:val="24"/>
+            <w:szCs w:val="24"/>
+          </w:rPr>
+          <w:t>http://10.114.1.10:8</w:t>
+        </w:r>
+        <w:r>
+          <w:rPr>
+            <w:rStyle w:val="Hyperlink"/>
+            <w:sz w:val="24"/>
+            <w:szCs w:val="24"/>
+          </w:rPr>
+          <w:t>0</w:t>
+        </w:r>
+        <w:r>
+          <w:rPr>
+            <w:rStyle w:val="Hyperlink"/>
+            <w:sz w:val="24"/>
+            <w:szCs w:val="24"/>
+          </w:rPr>
+          <w:t>00/</w:t>
+        </w:r>
+      </w:hyperlink>
+      <w:r>
+        <w:rPr>
+          <w:sz w:val="24"/>
+          <w:szCs w:val="24"/>
+        </w:rPr>
+        <w:t>.</w:t>
+      </w:r>
+    </w:p>
+    <w:p>
+      <w:pPr>
+        <w:tabs>
+          <w:tab w:val="left" w:pos="90"/>
+        </w:tabs>
+        <w:spacing w:line="360" w:lineRule="auto"/>
+        <w:ind w:firstLine="360"/>
+        <w:jc w:val="both"/>
+        <w:rPr>
+          <w:rFonts w:cstheme="minorHAnsi"/>
+          <w:sz w:val="24"/>
+          <w:szCs w:val="24"/>
+        </w:rPr>
+      </w:pPr>
+      <w:r>
+        <w:rPr>
+          <w:sz w:val="24"/>
+          <w:szCs w:val="24"/>
+        </w:rPr>
+        <w:t>Pedoman pengoperasian ini berisi penjelasan mengenai fitur-fitur yang ada pada sistem beserta petunjuk penggunaannya. Harapan kami pedoman ini dapat dijadikan sebagai referensi dan memberikan kemudahan dalam pengoperasian SICAKEP. Pedoman ini terbagi menjadi dua bagian yaitu petunjuk pengguna (</w:t>
+      </w:r>
+      <w:r>
+        <w:rPr>
+          <w:i/>
+          <w:iCs/>
+          <w:sz w:val="24"/>
+          <w:szCs w:val="24"/>
+        </w:rPr>
+        <w:t>end user documentation</w:t>
+      </w:r>
+      <w:r>
+        <w:rPr>
+          <w:sz w:val="24"/>
+          <w:szCs w:val="24"/>
+        </w:rPr>
+        <w:t>) dan petunjuk untuk admin (</w:t>
+      </w:r>
+      <w:r>
+        <w:rPr>
+          <w:i/>
+          <w:iCs/>
+          <w:sz w:val="24"/>
+          <w:szCs w:val="24"/>
+        </w:rPr>
+        <w:t>system admin documentation</w:t>
+      </w:r>
+      <w:r>
+        <w:rPr>
+          <w:sz w:val="24"/>
+          <w:szCs w:val="24"/>
+        </w:rPr>
+        <w:t xml:space="preserve">). </w:t>
+      </w:r>
+    </w:p>
+    <w:p>
+      <w:pPr>
+        <w:spacing w:line="360" w:lineRule="auto"/>
+        <w:jc w:val="center"/>
+        <w:rPr>
+          <w:b/>
+          <w:bCs/>
+          <w:sz w:val="24"/>
+          <w:szCs w:val="24"/>
+        </w:rPr>
+      </w:pPr>
+      <w:r>
+        <w:rPr>
+          <w:b/>
+          <w:bCs/>
+          <w:sz w:val="24"/>
+          <w:szCs w:val="24"/>
+        </w:rPr>
+        <w:lastRenderedPageBreak/>
+        <w:t>PEDOMAN PENGOPERASIAN SICAKEP</w:t>
+      </w:r>
+      <w:r>
+        <w:rPr>
+          <w:b/>
+          <w:bCs/>
+          <w:sz w:val="24"/>
+          <w:szCs w:val="24"/>
+        </w:rPr>
+        <w:t xml:space="preserve"> UNTUK PENGGUNA (</w:t>
+      </w:r>
+      <w:r>
+        <w:rPr>
+          <w:b/>
+          <w:bCs/>
+          <w:i/>
+          <w:iCs/>
+          <w:sz w:val="24"/>
+          <w:szCs w:val="24"/>
+        </w:rPr>
+        <w:t>END USER DOCUMENTATION</w:t>
+      </w:r>
+      <w:r>
+        <w:rPr>
+          <w:b/>
+          <w:bCs/>
+          <w:sz w:val="24"/>
+          <w:szCs w:val="24"/>
+        </w:rPr>
+        <w:t>)</w:t>
+      </w:r>
+    </w:p>
+    <w:p>
+      <w:pPr>
+        <w:spacing w:line="360" w:lineRule="auto"/>
+        <w:jc w:val="center"/>
+        <w:rPr>
+          <w:b/>
+          <w:bCs/>
+          <w:sz w:val="24"/>
+          <w:szCs w:val="24"/>
+        </w:rPr>
+      </w:pPr>
+    </w:p>
+    <w:p>
+      <w:pPr>
+        <w:spacing w:after="0" w:line="360" w:lineRule="auto"/>
+        <w:jc w:val="both"/>
+        <w:rPr>
+          <w:b/>
+          <w:bCs/>
+          <w:sz w:val="24"/>
+          <w:szCs w:val="24"/>
+        </w:rPr>
+      </w:pPr>
+      <w:r>
+        <w:rPr>
+          <w:b/>
+          <w:bCs/>
+          <w:sz w:val="24"/>
+          <w:szCs w:val="24"/>
+        </w:rPr>
+        <w:t>Tahapan Awal</w:t>
+      </w:r>
+    </w:p>
+    <w:p>
+      <w:pPr>
+        <w:spacing w:line="360" w:lineRule="auto"/>
+        <w:ind w:firstLine="720"/>
+        <w:jc w:val="both"/>
+        <w:rPr>
+          <w:sz w:val="24"/>
+          <w:szCs w:val="24"/>
+        </w:rPr>
+      </w:pPr>
+      <w:r>
+        <w:rPr>
+          <w:sz w:val="24"/>
+          <w:szCs w:val="24"/>
+        </w:rPr>
+        <w:t xml:space="preserve">Untuk pegawai BPS Kabupaten Kuantan Singingi yang sudah terhubung ke jaringan intranet kantor, SICAKEP dapat diakses dengan membuka link </w:t>
+      </w:r>
+      <w:hyperlink r:id="rId29" w:history="1">
+        <w:r>
+          <w:rPr>
+            <w:rStyle w:val="Hyperlink"/>
+            <w:sz w:val="24"/>
+            <w:szCs w:val="24"/>
+          </w:rPr>
+          <w:t>http://10.114.1.10:8000/</w:t>
+        </w:r>
+      </w:hyperlink>
+      <w:r>
+        <w:rPr>
+          <w:sz w:val="24"/>
+          <w:szCs w:val="24"/>
+        </w:rPr>
+        <w:t xml:space="preserve"> pada </w:t>
+      </w:r>
+      <w:r>
+        <w:rPr>
+          <w:i/>
+          <w:iCs/>
+          <w:sz w:val="24"/>
+          <w:szCs w:val="24"/>
+        </w:rPr>
+        <w:t>browser</w:t>
+      </w:r>
+      <w:r>
+        <w:rPr>
+          <w:sz w:val="24"/>
+          <w:szCs w:val="24"/>
+        </w:rPr>
+        <w:t>. Halaman yang pertama kali ditampilkan adalah halaman login jika pengguna belum melakukan login. Hal ini bertujuan agar hanya pihak-pihak yang telah diberi izin akses yang bisa masuk ke sistem SICAKEP. Level dan hak akses pengguna SICAKEP dapat dilihat pada tabel 1.</w:t>
+      </w:r>
+    </w:p>
+    <w:p>
+      <w:pPr>
+        <w:spacing w:line="360" w:lineRule="auto"/>
+        <w:jc w:val="center"/>
+        <w:rPr>
+          <w:sz w:val="24"/>
+          <w:szCs w:val="24"/>
+        </w:rPr>
+      </w:pPr>
+      <w:r>
+        <w:rPr>
+          <w:b/>
+          <w:bCs/>
+          <w:sz w:val="24"/>
+          <w:szCs w:val="24"/>
+        </w:rPr>
+        <w:t>Tabel 1</w:t>
+      </w:r>
+      <w:r>
+        <w:rPr>
+          <w:sz w:val="24"/>
+          <w:szCs w:val="24"/>
+        </w:rPr>
+        <w:t>. Level dan Hak Akses Pengguna SICAKEP</w:t>
+      </w:r>
+    </w:p>
+    <w:tbl>
+      <w:tblPr>
+        <w:tblStyle w:val="TableGrid"/>
+        <w:tblW w:w="9350" w:type="dxa"/>
+        <w:tblInd w:w="360" w:type="dxa"/>
+        <w:tblLook w:val="04A0" w:firstRow="1" w:lastRow="0" w:firstColumn="1" w:lastColumn="0" w:noHBand="0" w:noVBand="1"/>
+      </w:tblPr>
+      <w:tblGrid>
+        <w:gridCol w:w="2515"/>
+        <w:gridCol w:w="6835"/>
+      </w:tblGrid>
+      <w:tr>
+        <w:trPr>
+          <w:tblHeader/>
+        </w:trPr>
+        <w:tc>
+          <w:tcPr>
+            <w:tcW w:w="2515" w:type="dxa"/>
+            <w:shd w:val="clear" w:color="auto" w:fill="D0CECE" w:themeFill="background2" w:themeFillShade="E6"/>
+          </w:tcPr>
+          <w:p>
+            <w:pPr>
+              <w:spacing w:line="360" w:lineRule="auto"/>
+              <w:jc w:val="both"/>
+              <w:rPr>
+                <w:b/>
+                <w:bCs/>
+                <w:sz w:val="24"/>
+                <w:szCs w:val="24"/>
+              </w:rPr>
+            </w:pPr>
+            <w:r>
+              <w:rPr>
+                <w:b/>
+                <w:bCs/>
+                <w:sz w:val="24"/>
+                <w:szCs w:val="24"/>
+              </w:rPr>
+              <w:t>Level Pengguna</w:t>
+            </w:r>
+          </w:p>
+        </w:tc>
+        <w:tc>
+          <w:tcPr>
+            <w:tcW w:w="6835" w:type="dxa"/>
+            <w:shd w:val="clear" w:color="auto" w:fill="D0CECE" w:themeFill="background2" w:themeFillShade="E6"/>
+          </w:tcPr>
+          <w:p>
+            <w:pPr>
+              <w:spacing w:line="360" w:lineRule="auto"/>
+              <w:jc w:val="both"/>
+              <w:rPr>
+                <w:b/>
+                <w:bCs/>
+                <w:sz w:val="24"/>
+                <w:szCs w:val="24"/>
+              </w:rPr>
+            </w:pPr>
+            <w:r>
+              <w:rPr>
+                <w:b/>
+                <w:bCs/>
+                <w:sz w:val="24"/>
+                <w:szCs w:val="24"/>
+              </w:rPr>
+              <w:t>Halaman/Fungsi yang bisa diakses</w:t>
+            </w:r>
+          </w:p>
+        </w:tc>
+      </w:tr>
+      <w:tr>
+        <w:tc>
+          <w:tcPr>
+            <w:tcW w:w="2515" w:type="dxa"/>
+          </w:tcPr>
+          <w:p>
+            <w:pPr>
+              <w:spacing w:line="360" w:lineRule="auto"/>
+              <w:jc w:val="both"/>
+              <w:rPr>
+                <w:sz w:val="24"/>
+                <w:szCs w:val="24"/>
+              </w:rPr>
+            </w:pPr>
+            <w:r>
+              <w:rPr>
+                <w:sz w:val="24"/>
+                <w:szCs w:val="24"/>
+              </w:rPr>
+              <w:t>Pegawai</w:t>
+            </w:r>
+            <w:r>
+              <w:rPr>
+                <w:sz w:val="24"/>
+                <w:szCs w:val="24"/>
+              </w:rPr>
+              <w:t xml:space="preserve"> (KSK dan Staf)</w:t>
+            </w:r>
+          </w:p>
+        </w:tc>
+        <w:tc>
+          <w:tcPr>
+            <w:tcW w:w="6835" w:type="dxa"/>
+          </w:tcPr>
+          <w:p>
+            <w:pPr>
+              <w:spacing w:line="360" w:lineRule="auto"/>
+              <w:jc w:val="both"/>
+              <w:rPr>
+                <w:sz w:val="24"/>
+                <w:szCs w:val="24"/>
+              </w:rPr>
+            </w:pPr>
+            <w:r>
+              <w:rPr>
+                <w:sz w:val="24"/>
+                <w:szCs w:val="24"/>
+              </w:rPr>
+              <w:t xml:space="preserve">Buat dokumen CKP sendiri, input master kegiatan sendiri, input butir kegiatan ke dokumen CKP sendiri, input capaian target kegiatan sendiri,  </w:t>
+            </w:r>
+            <w:r>
+              <w:rPr>
+                <w:i/>
+                <w:iCs/>
+                <w:sz w:val="24"/>
+                <w:szCs w:val="24"/>
+              </w:rPr>
+              <w:t xml:space="preserve">export </w:t>
+            </w:r>
+            <w:r>
+              <w:rPr>
+                <w:sz w:val="24"/>
+                <w:szCs w:val="24"/>
+              </w:rPr>
+              <w:t>CKP</w:t>
+            </w:r>
+            <w:r>
+              <w:rPr>
+                <w:sz w:val="24"/>
+                <w:szCs w:val="24"/>
+              </w:rPr>
+              <w:t xml:space="preserve"> sendiri.</w:t>
+            </w:r>
+          </w:p>
+        </w:tc>
+      </w:tr>
+      <w:tr>
+        <w:tc>
+          <w:tcPr>
+            <w:tcW w:w="2515" w:type="dxa"/>
+          </w:tcPr>
+          <w:p>
+            <w:pPr>
+              <w:spacing w:line="360" w:lineRule="auto"/>
+              <w:jc w:val="both"/>
+              <w:rPr>
+                <w:sz w:val="24"/>
+                <w:szCs w:val="24"/>
+              </w:rPr>
+            </w:pPr>
+            <w:r>
+              <w:rPr>
+                <w:sz w:val="24"/>
+                <w:szCs w:val="24"/>
+              </w:rPr>
+              <w:t>Koordinator Fungsi</w:t>
+            </w:r>
+          </w:p>
+        </w:tc>
+        <w:tc>
+          <w:tcPr>
+            <w:tcW w:w="6835" w:type="dxa"/>
+          </w:tcPr>
+          <w:p>
+            <w:pPr>
+              <w:spacing w:line="360" w:lineRule="auto"/>
+              <w:jc w:val="both"/>
+              <w:rPr>
+                <w:sz w:val="24"/>
+                <w:szCs w:val="24"/>
+              </w:rPr>
+            </w:pPr>
+            <w:r>
+              <w:rPr>
+                <w:sz w:val="24"/>
+                <w:szCs w:val="24"/>
+              </w:rPr>
+              <w:t>Buat dokumen CKP pegawai, input master kegiatan pegawai, input butir kegiatan ke dokumen CKP pegawai, nilai capaian target kegiatan pegawai, export CKP pegawai.</w:t>
+            </w:r>
+          </w:p>
+        </w:tc>
+      </w:tr>
+      <w:tr>
+        <w:tc>
+          <w:tcPr>
+            <w:tcW w:w="2515" w:type="dxa"/>
+          </w:tcPr>
+          <w:p>
+            <w:pPr>
+              <w:spacing w:line="360" w:lineRule="auto"/>
+              <w:jc w:val="both"/>
+              <w:rPr>
+                <w:sz w:val="24"/>
+                <w:szCs w:val="24"/>
+              </w:rPr>
+            </w:pPr>
+            <w:r>
+              <w:rPr>
+                <w:sz w:val="24"/>
+                <w:szCs w:val="24"/>
+              </w:rPr>
+              <w:t>Kepala BPS</w:t>
+            </w:r>
+          </w:p>
+        </w:tc>
+        <w:tc>
+          <w:tcPr>
+            <w:tcW w:w="6835" w:type="dxa"/>
+          </w:tcPr>
+          <w:p>
+            <w:pPr>
+              <w:spacing w:line="360" w:lineRule="auto"/>
+              <w:jc w:val="both"/>
+              <w:rPr>
+                <w:sz w:val="24"/>
+                <w:szCs w:val="24"/>
+              </w:rPr>
+            </w:pPr>
+            <w:r>
+              <w:rPr>
+                <w:sz w:val="24"/>
+                <w:szCs w:val="24"/>
+              </w:rPr>
+              <w:t>Semua hak akses diatas, ditambah Approval master kegiatan pegawai, approval penilaian kegiatan pegawai</w:t>
+            </w:r>
+          </w:p>
+        </w:tc>
+      </w:tr>
+      <w:tr>
+        <w:tc>
+          <w:tcPr>
+            <w:tcW w:w="2515" w:type="dxa"/>
+          </w:tcPr>
+          <w:p>
+            <w:pPr>
+              <w:spacing w:line="360" w:lineRule="auto"/>
+              <w:jc w:val="both"/>
+              <w:rPr>
+                <w:sz w:val="24"/>
+                <w:szCs w:val="24"/>
+              </w:rPr>
+            </w:pPr>
+            <w:r>
+              <w:rPr>
+                <w:sz w:val="24"/>
+                <w:szCs w:val="24"/>
+              </w:rPr>
+              <w:t>Admin/Kasubbag Umum</w:t>
+            </w:r>
+          </w:p>
+        </w:tc>
+        <w:tc>
+          <w:tcPr>
+            <w:tcW w:w="6835" w:type="dxa"/>
+          </w:tcPr>
+          <w:p>
+            <w:pPr>
+              <w:spacing w:line="360" w:lineRule="auto"/>
+              <w:jc w:val="both"/>
+              <w:rPr>
+                <w:sz w:val="24"/>
+                <w:szCs w:val="24"/>
+              </w:rPr>
+            </w:pPr>
+            <w:r>
+              <w:rPr>
+                <w:sz w:val="24"/>
+                <w:szCs w:val="24"/>
+              </w:rPr>
+              <w:t>Semua hak akses, ditambah mengelola master butir kegiatan dan mengelola data pegawai (</w:t>
+            </w:r>
+            <w:r>
+              <w:rPr>
+                <w:i/>
+                <w:iCs/>
+                <w:sz w:val="24"/>
+                <w:szCs w:val="24"/>
+              </w:rPr>
+              <w:t>create</w:t>
+            </w:r>
+            <w:r>
+              <w:rPr>
+                <w:sz w:val="24"/>
+                <w:szCs w:val="24"/>
+              </w:rPr>
+              <w:t xml:space="preserve">, </w:t>
+            </w:r>
+            <w:r>
+              <w:rPr>
+                <w:i/>
+                <w:iCs/>
+                <w:sz w:val="24"/>
+                <w:szCs w:val="24"/>
+              </w:rPr>
+              <w:t>read</w:t>
+            </w:r>
+            <w:r>
+              <w:rPr>
+                <w:sz w:val="24"/>
+                <w:szCs w:val="24"/>
+              </w:rPr>
+              <w:t xml:space="preserve">, </w:t>
+            </w:r>
+            <w:r>
+              <w:rPr>
+                <w:i/>
+                <w:iCs/>
+                <w:sz w:val="24"/>
+                <w:szCs w:val="24"/>
+              </w:rPr>
+              <w:t>update</w:t>
+            </w:r>
+            <w:r>
+              <w:rPr>
+                <w:sz w:val="24"/>
+                <w:szCs w:val="24"/>
+              </w:rPr>
+              <w:t xml:space="preserve">, </w:t>
+            </w:r>
+            <w:r>
+              <w:rPr>
+                <w:i/>
+                <w:iCs/>
+                <w:sz w:val="24"/>
+                <w:szCs w:val="24"/>
+              </w:rPr>
+              <w:t>delete</w:t>
+            </w:r>
+            <w:r>
+              <w:rPr>
+                <w:sz w:val="24"/>
+                <w:szCs w:val="24"/>
+              </w:rPr>
+              <w:t>)</w:t>
+            </w:r>
+          </w:p>
+        </w:tc>
+      </w:tr>
+    </w:tbl>
+    <w:p>
+      <w:pPr>
+        <w:spacing w:line="360" w:lineRule="auto"/>
+        <w:jc w:val="both"/>
+        <w:rPr>
+          <w:b/>
+          <w:bCs/>
+          <w:sz w:val="24"/>
+          <w:szCs w:val="24"/>
+        </w:rPr>
+      </w:pPr>
+    </w:p>
+    <w:p>
+      <w:pPr>
+        <w:spacing w:after="0" w:line="360" w:lineRule="auto"/>
+        <w:jc w:val="both"/>
+        <w:rPr>
+          <w:b/>
+          <w:bCs/>
+          <w:sz w:val="24"/>
+          <w:szCs w:val="24"/>
+        </w:rPr>
+      </w:pPr>
+      <w:r>
+        <w:rPr>
+          <w:b/>
+          <w:bCs/>
+          <w:sz w:val="24"/>
+          <w:szCs w:val="24"/>
+        </w:rPr>
+        <w:t>Login</w:t>
+      </w:r>
+    </w:p>
+    <w:p>
+      <w:pPr>
+        <w:spacing w:line="360" w:lineRule="auto"/>
+        <w:ind w:firstLine="720"/>
+        <w:jc w:val="both"/>
+        <w:rPr>
+          <w:sz w:val="24"/>
+          <w:szCs w:val="24"/>
+        </w:rPr>
+      </w:pPr>
+      <w:r>
+        <w:rPr>
+          <w:sz w:val="24"/>
+          <w:szCs w:val="24"/>
+        </w:rPr>
+        <w:t xml:space="preserve">Untuk masuk kedalam SICAKEP, pengguna perlu memasukkan username dan password ke dalam field username dan password dan menekan tombol login. Username dan password </w:t>
+      </w:r>
+      <w:r>
+        <w:rPr>
+          <w:i/>
+          <w:iCs/>
+          <w:sz w:val="24"/>
+          <w:szCs w:val="24"/>
+        </w:rPr>
+        <w:t>default</w:t>
+      </w:r>
+      <w:r>
+        <w:rPr>
+          <w:sz w:val="24"/>
+          <w:szCs w:val="24"/>
+        </w:rPr>
+        <w:t xml:space="preserve"> dari pengguna adalah username sso bps dan passwordnya adalah kuansing123456, password ini dapat diganti kemudian melalui menu profil. </w:t>
+      </w:r>
+      <w:r>
+        <w:rPr>
+          <w:sz w:val="24"/>
+          <w:szCs w:val="24"/>
+        </w:rPr>
+        <w:t xml:space="preserve">Apabila terdapat kesalahan kata sandi </w:t>
+      </w:r>
+      <w:r>
+        <w:rPr>
+          <w:sz w:val="24"/>
+          <w:szCs w:val="24"/>
+        </w:rPr>
+        <w:lastRenderedPageBreak/>
+        <w:t>atau pengguna belum terdaftar akan muncul pesan error diatas tombol login dengan warna abu-abu. Adapun tampilan dapat dilihat pada gambar 1.</w:t>
+      </w:r>
+    </w:p>
+    <w:p>
+      <w:pPr>
+        <w:jc w:val="center"/>
+        <w:rPr>
+          <w:b/>
+          <w:bCs/>
+          <w:sz w:val="24"/>
+          <w:szCs w:val="24"/>
+        </w:rPr>
+      </w:pPr>
+      <w:r>
+        <w:drawing>
+          <wp:inline distT="0" distB="0" distL="0" distR="0" wp14:anchorId="4B7798D9" wp14:editId="199EE89C">
+            <wp:extent cx="5486400" cy="3081410"/>
+            <wp:effectExtent l="0" t="0" r="0" b="5080"/>
+            <wp:docPr id="2" name="Picture 2"/>
+            <wp:cNvGraphicFramePr>
+              <a:graphicFrameLocks xmlns:a="http://schemas.openxmlformats.org/drawingml/2006/main" noChangeAspect="1"/>
+            </wp:cNvGraphicFramePr>
+            <a:graphic xmlns:a="http://schemas.openxmlformats.org/drawingml/2006/main">
+              <a:graphicData uri="http://schemas.openxmlformats.org/drawingml/2006/picture">
+                <pic:pic xmlns:pic="http://schemas.openxmlformats.org/drawingml/2006/picture">
+                  <pic:nvPicPr>
+                    <pic:cNvPr id="0" name="Picture 7"/>
+                    <pic:cNvPicPr>
+                      <a:picLocks noChangeAspect="1" noChangeArrowheads="1"/>
+                    </pic:cNvPicPr>
+                  </pic:nvPicPr>
+                  <pic:blipFill>
+                    <a:blip r:embed="rId30" cstate="print">
+                      <a:extLst>
+                        <a:ext uri="{28A0092B-C50C-407E-A947-70E740481C1C}">
+                          <a14:useLocalDpi xmlns:a14="http://schemas.microsoft.com/office/drawing/2010/main" val="0"/>
+                        </a:ext>
+                      </a:extLst>
+                    </a:blip>
+                    <a:srcRect/>
+                    <a:stretch>
+                      <a:fillRect/>
+                    </a:stretch>
+                  </pic:blipFill>
+                  <pic:spPr bwMode="auto">
+                    <a:xfrm>
+                      <a:off x="0" y="0"/>
+                      <a:ext cx="5486400" cy="3081410"/>
+                    </a:xfrm>
+                    <a:prstGeom prst="rect">
+                      <a:avLst/>
+                    </a:prstGeom>
+                    <a:noFill/>
+                    <a:ln>
+                      <a:noFill/>
+                    </a:ln>
+                  </pic:spPr>
+                </pic:pic>
+              </a:graphicData>
+            </a:graphic>
+          </wp:inline>
+        </w:drawing>
+      </w:r>
+    </w:p>
+    <w:p>
+      <w:pPr>
+        <w:jc w:val="center"/>
+        <w:rPr>
+          <w:b/>
+          <w:bCs/>
+          <w:sz w:val="24"/>
+          <w:szCs w:val="24"/>
+        </w:rPr>
+      </w:pPr>
+      <w:r>
+        <w:rPr>
+          <w:b/>
+          <w:bCs/>
+          <w:sz w:val="24"/>
+          <w:szCs w:val="24"/>
+        </w:rPr>
+        <w:t>(a)</w:t>
+      </w:r>
+    </w:p>
+    <w:p>
+      <w:pPr>
+        <w:jc w:val="center"/>
+        <w:rPr>
+          <w:b/>
+          <w:bCs/>
+          <w:sz w:val="24"/>
+          <w:szCs w:val="24"/>
+        </w:rPr>
+      </w:pPr>
+      <w:r>
+        <w:drawing>
+          <wp:inline distT="0" distB="0" distL="0" distR="0" wp14:anchorId="69F1A42D" wp14:editId="74BFBD57">
+            <wp:extent cx="5486400" cy="3081410"/>
+            <wp:effectExtent l="0" t="0" r="0" b="5080"/>
+            <wp:docPr id="8" name="Picture 8"/>
+            <wp:cNvGraphicFramePr>
+              <a:graphicFrameLocks xmlns:a="http://schemas.openxmlformats.org/drawingml/2006/main" noChangeAspect="1"/>
+            </wp:cNvGraphicFramePr>
+            <a:graphic xmlns:a="http://schemas.openxmlformats.org/drawingml/2006/main">
+              <a:graphicData uri="http://schemas.openxmlformats.org/drawingml/2006/picture">
+                <pic:pic xmlns:pic="http://schemas.openxmlformats.org/drawingml/2006/picture">
+                  <pic:nvPicPr>
+                    <pic:cNvPr id="0" name="Picture 9"/>
+                    <pic:cNvPicPr>
+                      <a:picLocks noChangeAspect="1" noChangeArrowheads="1"/>
+                    </pic:cNvPicPr>
+                  </pic:nvPicPr>
+                  <pic:blipFill>
+                    <a:blip r:embed="rId31" cstate="print">
+                      <a:extLst>
+                        <a:ext uri="{28A0092B-C50C-407E-A947-70E740481C1C}">
+                          <a14:useLocalDpi xmlns:a14="http://schemas.microsoft.com/office/drawing/2010/main" val="0"/>
+                        </a:ext>
+                      </a:extLst>
+                    </a:blip>
+                    <a:srcRect/>
+                    <a:stretch>
+                      <a:fillRect/>
+                    </a:stretch>
+                  </pic:blipFill>
+                  <pic:spPr bwMode="auto">
+                    <a:xfrm>
+                      <a:off x="0" y="0"/>
+                      <a:ext cx="5486400" cy="3081410"/>
+                    </a:xfrm>
+                    <a:prstGeom prst="rect">
+                      <a:avLst/>
+                    </a:prstGeom>
+                    <a:noFill/>
+                    <a:ln>
+                      <a:noFill/>
+                    </a:ln>
+                  </pic:spPr>
+                </pic:pic>
+              </a:graphicData>
+            </a:graphic>
+          </wp:inline>
+        </w:drawing>
+      </w:r>
+    </w:p>
+    <w:p>
+      <w:pPr>
+        <w:jc w:val="center"/>
+        <w:rPr>
+          <w:b/>
+          <w:bCs/>
+          <w:sz w:val="24"/>
+          <w:szCs w:val="24"/>
+        </w:rPr>
+      </w:pPr>
+      <w:r>
+        <w:rPr>
+          <w:b/>
+          <w:bCs/>
+          <w:sz w:val="24"/>
+          <w:szCs w:val="24"/>
+        </w:rPr>
+        <w:t>(b)</w:t>
+      </w:r>
+    </w:p>
+    <w:p>
+      <w:pPr>
+        <w:spacing w:line="360" w:lineRule="auto"/>
+        <w:jc w:val="center"/>
+        <w:rPr>
+          <w:sz w:val="24"/>
+          <w:szCs w:val="24"/>
+        </w:rPr>
+      </w:pPr>
+      <w:r>
+        <w:rPr>
+          <w:b/>
+          <w:bCs/>
+          <w:sz w:val="24"/>
+          <w:szCs w:val="24"/>
+        </w:rPr>
+        <w:t>Gambar 1</w:t>
+      </w:r>
+      <w:r>
+        <w:rPr>
+          <w:sz w:val="24"/>
+          <w:szCs w:val="24"/>
+        </w:rPr>
+        <w:t xml:space="preserve">. </w:t>
+      </w:r>
+      <w:r>
+        <w:rPr>
+          <w:sz w:val="24"/>
+          <w:szCs w:val="24"/>
+        </w:rPr>
+        <w:t xml:space="preserve">(a) Tampilan menu login, (b) tampilan apa bila ada kesalahan pada </w:t>
+      </w:r>
+      <w:r>
+        <w:rPr>
+          <w:i/>
+          <w:iCs/>
+          <w:sz w:val="24"/>
+          <w:szCs w:val="24"/>
+        </w:rPr>
+        <w:t>username</w:t>
+      </w:r>
+      <w:r>
+        <w:rPr>
+          <w:sz w:val="24"/>
+          <w:szCs w:val="24"/>
+        </w:rPr>
+        <w:t xml:space="preserve"> atau </w:t>
+      </w:r>
+      <w:r>
+        <w:rPr>
+          <w:i/>
+          <w:iCs/>
+          <w:sz w:val="24"/>
+          <w:szCs w:val="24"/>
+        </w:rPr>
+        <w:t>password</w:t>
+      </w:r>
+    </w:p>
+    <w:p>
+      <w:pPr>
+        <w:spacing w:after="0" w:line="360" w:lineRule="auto"/>
+        <w:jc w:val="both"/>
+        <w:rPr>
+          <w:b/>
+          <w:bCs/>
+          <w:sz w:val="24"/>
+          <w:szCs w:val="24"/>
+        </w:rPr>
+      </w:pPr>
+      <w:r>
+        <w:rPr>
+          <w:b/>
+          <w:bCs/>
+          <w:sz w:val="24"/>
+          <w:szCs w:val="24"/>
+        </w:rPr>
+        <w:lastRenderedPageBreak/>
+        <w:t>Menu Daftar CKP Pegawai/Menu Awal</w:t>
+      </w:r>
+    </w:p>
+    <w:p>
+      <w:pPr>
+        <w:spacing w:after="0" w:line="360" w:lineRule="auto"/>
+        <w:ind w:firstLine="720"/>
+        <w:jc w:val="both"/>
+        <w:rPr>
+          <w:sz w:val="24"/>
+          <w:szCs w:val="24"/>
+        </w:rPr>
+      </w:pPr>
+      <w:r>
+        <w:rPr>
+          <w:sz w:val="24"/>
+          <w:szCs w:val="24"/>
+        </w:rPr>
+        <w:t xml:space="preserve">Setelah pengguna berhasil login, menu yang paling pertama ditampilkan adalah menu daftar CKP. Untuk </w:t>
+      </w:r>
+      <w:r>
+        <w:rPr>
+          <w:sz w:val="24"/>
+          <w:szCs w:val="24"/>
+        </w:rPr>
+        <w:t>pengguna dengan level pegawai (KSK dan Staf) halaman ini hanya menampilkan daftar CKP dari pegawai yang bersangkutan</w:t>
+      </w:r>
+      <w:r>
+        <w:rPr>
+          <w:sz w:val="24"/>
+          <w:szCs w:val="24"/>
+        </w:rPr>
+        <w:t>. Pada halaman ini terdapat daftar CKP yang telah dibuat dalam bentuk tabel. Kolom dari tabel tersebut yaitu: nomor, periode ckp, nama pegawai, jabatan pegawai dikantor, status penilaian dari CKP, dan aksi yang dapat dilakukan pada dokumen CKP tersebut. Pada kolom aksi pegawai dapat memilih untuk melihat detail dokumen CKP atau untuk menghapus dokumen CKP tersebut. Di baris paling bawah pada setiap kolom (kecuali kolom nomor dan kolom aksi) terdapat dropdown untuk melakukan filter pada kolom tersebut. Pada bagian kanan atas terdapat tombol berwarna biru untuk membuat dokumen CKP dan dibawahnya terdapat kotak untuk melakukan pencarian dokumen CKP. Untuk pengguna dengan level koordinator fungsi</w:t>
+      </w:r>
+      <w:r>
+        <w:rPr>
+          <w:sz w:val="24"/>
+          <w:szCs w:val="24"/>
+        </w:rPr>
+        <w:t>, kasubbag umum, dan kepala BPS, pada halaman ini akan ditampilkan CKP dari semua pegawai.</w:t>
+      </w:r>
+    </w:p>
+    <w:p>
+      <w:pPr>
+        <w:spacing w:after="0" w:line="360" w:lineRule="auto"/>
+        <w:ind w:firstLine="720"/>
+        <w:jc w:val="both"/>
+        <w:rPr>
+          <w:sz w:val="24"/>
+          <w:szCs w:val="24"/>
+        </w:rPr>
+      </w:pPr>
+    </w:p>
+    <w:p>
+      <w:pPr>
+        <w:spacing w:after="0" w:line="360" w:lineRule="auto"/>
+        <w:jc w:val="both"/>
+        <w:rPr>
+          <w:sz w:val="24"/>
+          <w:szCs w:val="24"/>
+        </w:rPr>
+      </w:pPr>
+      <w:r>
+        <w:drawing>
+          <wp:inline distT="0" distB="0" distL="0" distR="0" wp14:anchorId="05DE8A12" wp14:editId="0CB3ABDE">
+            <wp:extent cx="5943600" cy="3338195"/>
+            <wp:effectExtent l="0" t="0" r="0" b="0"/>
+            <wp:docPr id="12" name="Picture 12"/>
+            <wp:cNvGraphicFramePr>
+              <a:graphicFrameLocks xmlns:a="http://schemas.openxmlformats.org/drawingml/2006/main" noChangeAspect="1"/>
+            </wp:cNvGraphicFramePr>
+            <a:graphic xmlns:a="http://schemas.openxmlformats.org/drawingml/2006/main">
+              <a:graphicData uri="http://schemas.openxmlformats.org/drawingml/2006/picture">
+                <pic:pic xmlns:pic="http://schemas.openxmlformats.org/drawingml/2006/picture">
+                  <pic:nvPicPr>
+                    <pic:cNvPr id="0" name="Picture 16"/>
+                    <pic:cNvPicPr>
+                      <a:picLocks noChangeAspect="1" noChangeArrowheads="1"/>
+                    </pic:cNvPicPr>
+                  </pic:nvPicPr>
+                  <pic:blipFill>
+                    <a:blip r:embed="rId32" cstate="print">
+                      <a:extLst>
+                        <a:ext uri="{28A0092B-C50C-407E-A947-70E740481C1C}">
+                          <a14:useLocalDpi xmlns:a14="http://schemas.microsoft.com/office/drawing/2010/main" val="0"/>
+                        </a:ext>
+                      </a:extLst>
+                    </a:blip>
+                    <a:srcRect/>
+                    <a:stretch>
+                      <a:fillRect/>
+                    </a:stretch>
+                  </pic:blipFill>
+                  <pic:spPr bwMode="auto">
+                    <a:xfrm>
+                      <a:off x="0" y="0"/>
+                      <a:ext cx="5943600" cy="3338195"/>
+                    </a:xfrm>
+                    <a:prstGeom prst="rect">
+                      <a:avLst/>
+                    </a:prstGeom>
+                    <a:noFill/>
+                    <a:ln>
+                      <a:noFill/>
+                    </a:ln>
+                  </pic:spPr>
+                </pic:pic>
+              </a:graphicData>
+            </a:graphic>
+          </wp:inline>
+        </w:drawing>
+      </w:r>
+    </w:p>
+    <w:p>
+      <w:pPr>
+        <w:spacing w:after="0" w:line="360" w:lineRule="auto"/>
+        <w:jc w:val="center"/>
+        <w:rPr>
+          <w:b/>
+          <w:bCs/>
+          <w:sz w:val="24"/>
+          <w:szCs w:val="24"/>
+        </w:rPr>
+      </w:pPr>
+      <w:r>
+        <w:rPr>
+          <w:b/>
+          <w:bCs/>
+          <w:sz w:val="24"/>
+          <w:szCs w:val="24"/>
+        </w:rPr>
+        <w:t>(a)</w:t>
+      </w:r>
+    </w:p>
+    <w:p>
+      <w:pPr>
+        <w:spacing w:after="0" w:line="360" w:lineRule="auto"/>
+        <w:jc w:val="both"/>
+        <w:rPr>
+          <w:sz w:val="24"/>
+          <w:szCs w:val="24"/>
+        </w:rPr>
+      </w:pPr>
+      <w:r>
+        <w:lastRenderedPageBreak/>
+        <w:drawing>
+          <wp:inline distT="0" distB="0" distL="0" distR="0" wp14:anchorId="1CB4EAC0" wp14:editId="7A2E9FF7">
+            <wp:extent cx="5943600" cy="3338195"/>
+            <wp:effectExtent l="0" t="0" r="0" b="0"/>
+            <wp:docPr id="13" name="Picture 13"/>
+            <wp:cNvGraphicFramePr>
+              <a:graphicFrameLocks xmlns:a="http://schemas.openxmlformats.org/drawingml/2006/main" noChangeAspect="1"/>
+            </wp:cNvGraphicFramePr>
+            <a:graphic xmlns:a="http://schemas.openxmlformats.org/drawingml/2006/main">
+              <a:graphicData uri="http://schemas.openxmlformats.org/drawingml/2006/picture">
+                <pic:pic xmlns:pic="http://schemas.openxmlformats.org/drawingml/2006/picture">
+                  <pic:nvPicPr>
+                    <pic:cNvPr id="0" name="Picture 18"/>
+                    <pic:cNvPicPr>
+                      <a:picLocks noChangeAspect="1" noChangeArrowheads="1"/>
+                    </pic:cNvPicPr>
+                  </pic:nvPicPr>
+                  <pic:blipFill>
+                    <a:blip r:embed="rId33" cstate="print">
+                      <a:extLst>
+                        <a:ext uri="{28A0092B-C50C-407E-A947-70E740481C1C}">
+                          <a14:useLocalDpi xmlns:a14="http://schemas.microsoft.com/office/drawing/2010/main" val="0"/>
+                        </a:ext>
+                      </a:extLst>
+                    </a:blip>
+                    <a:srcRect/>
+                    <a:stretch>
+                      <a:fillRect/>
+                    </a:stretch>
+                  </pic:blipFill>
+                  <pic:spPr bwMode="auto">
+                    <a:xfrm>
+                      <a:off x="0" y="0"/>
+                      <a:ext cx="5943600" cy="3338195"/>
+                    </a:xfrm>
+                    <a:prstGeom prst="rect">
+                      <a:avLst/>
+                    </a:prstGeom>
+                    <a:noFill/>
+                    <a:ln>
+                      <a:noFill/>
+                    </a:ln>
+                  </pic:spPr>
+                </pic:pic>
+              </a:graphicData>
+            </a:graphic>
+          </wp:inline>
+        </w:drawing>
+      </w:r>
+    </w:p>
+    <w:p>
+      <w:pPr>
+        <w:jc w:val="center"/>
+        <w:rPr>
+          <w:b/>
+          <w:bCs/>
+          <w:sz w:val="24"/>
+          <w:szCs w:val="24"/>
+        </w:rPr>
+      </w:pPr>
+      <w:r>
+        <w:rPr>
+          <w:b/>
+          <w:bCs/>
+          <w:sz w:val="24"/>
+          <w:szCs w:val="24"/>
+        </w:rPr>
+        <w:t>(b)</w:t>
+      </w:r>
+    </w:p>
+    <w:p>
+      <w:pPr>
+        <w:spacing w:line="360" w:lineRule="auto"/>
+        <w:jc w:val="center"/>
+        <w:rPr>
+          <w:sz w:val="24"/>
+          <w:szCs w:val="24"/>
+        </w:rPr>
+      </w:pPr>
+      <w:r>
+        <w:rPr>
+          <w:b/>
+          <w:bCs/>
+          <w:sz w:val="24"/>
+          <w:szCs w:val="24"/>
+        </w:rPr>
+        <w:t xml:space="preserve">Gambar </w:t>
+      </w:r>
+      <w:r>
+        <w:rPr>
+          <w:b/>
+          <w:bCs/>
+          <w:sz w:val="24"/>
+          <w:szCs w:val="24"/>
+        </w:rPr>
+        <w:t>2</w:t>
+      </w:r>
+      <w:r>
+        <w:rPr>
+          <w:sz w:val="24"/>
+          <w:szCs w:val="24"/>
+        </w:rPr>
+        <w:t xml:space="preserve">. (a) </w:t>
+      </w:r>
+      <w:r>
+        <w:rPr>
+          <w:sz w:val="24"/>
+          <w:szCs w:val="24"/>
+        </w:rPr>
+        <w:t>Tampilan daftar CKP dengan level pengguna pegawai</w:t>
+      </w:r>
+      <w:r>
+        <w:rPr>
+          <w:sz w:val="24"/>
+          <w:szCs w:val="24"/>
+        </w:rPr>
+        <w:t xml:space="preserve">, (b) </w:t>
+      </w:r>
+      <w:r>
+        <w:rPr>
+          <w:sz w:val="24"/>
+          <w:szCs w:val="24"/>
+        </w:rPr>
+        <w:t>Tampilan daftar CKP dengan level pengguna KF, Kasubbag Umum, dan Kepala BPS</w:t>
+      </w:r>
+    </w:p>
+    <w:p>
+      <w:pPr>
+        <w:spacing w:after="0" w:line="360" w:lineRule="auto"/>
+        <w:jc w:val="both"/>
+        <w:rPr>
+          <w:b/>
+          <w:bCs/>
+          <w:sz w:val="24"/>
+          <w:szCs w:val="24"/>
+        </w:rPr>
+      </w:pPr>
+      <w:r>
+        <w:rPr>
+          <w:b/>
+          <w:bCs/>
+          <w:sz w:val="24"/>
+          <w:szCs w:val="24"/>
+        </w:rPr>
+        <w:t>Menu Buat CKP Pegawai</w:t>
+      </w:r>
+    </w:p>
+    <w:p>
+      <w:pPr>
+        <w:spacing w:line="360" w:lineRule="auto"/>
+        <w:ind w:firstLine="720"/>
+        <w:jc w:val="both"/>
+        <w:rPr>
+          <w:sz w:val="24"/>
+          <w:szCs w:val="24"/>
+        </w:rPr>
+      </w:pPr>
+      <w:r>
+        <w:rPr>
+          <w:sz w:val="24"/>
+          <w:szCs w:val="24"/>
+        </w:rPr>
+        <w:t xml:space="preserve">Menu buat CKP pegawai digunakan untuk membuat dokumen CKP pegawai dengan periode tertentu (bulan). Pada dropdown bulan, bulan yang dapat dipilih hanyalah bulan berjalan dan dua bulan sebelumnya, pegawai tidak bisa membuat dokumen CKP untuk bulan berikutnya. Karena pembagian beban kerja belum dilakukan. </w:t>
+      </w:r>
+      <w:r>
+        <w:rPr>
+          <w:sz w:val="24"/>
+          <w:szCs w:val="24"/>
+        </w:rPr>
+        <w:t xml:space="preserve">Untuk dropdown pegawai, isinya dibedakan berdasarkan level pegawai, untuk level pengguna dengan level ksk dan staf hanya dapat membuat dokumen CKP-nya sendiri, sedangkan untuk pengguna dengan level diatas itu dapat membuat CKP semua pegawai kecuali kepala BPS, karena CKP pegawai diturunkan dari CKP Kepala BPS. Pada menu ini terdapat validasi sistem untuk mengecek apakah ckp pegawai pada periode yang bersangkutan sudah pernah dibuat atau belum, jika sudah pernah dibuat maka akan muncul pesan peringatan dengan kotak berwarna kuning, jika ckp berhasil dibuat maka akan muncul pesan dengan kota berwarna hijau bahwa dokumen CKP pegawai pada periode tersebut berhasil dibuat. Disudut kanan atas terdapat </w:t>
+      </w:r>
+      <w:r>
+        <w:rPr>
+          <w:i/>
+          <w:iCs/>
+          <w:sz w:val="24"/>
+          <w:szCs w:val="24"/>
+        </w:rPr>
+        <w:t>breadcrumb</w:t>
+      </w:r>
+      <w:r>
+        <w:rPr>
+          <w:sz w:val="24"/>
+          <w:szCs w:val="24"/>
+        </w:rPr>
+        <w:t xml:space="preserve"> untuk memudahkan navigasi dari SICAKEP. Untuk </w:t>
+      </w:r>
+      <w:r>
+        <w:rPr>
+          <w:i/>
+          <w:iCs/>
+          <w:sz w:val="24"/>
+          <w:szCs w:val="24"/>
+        </w:rPr>
+        <w:t>dropdown</w:t>
+      </w:r>
+      <w:r>
+        <w:rPr>
+          <w:sz w:val="24"/>
+          <w:szCs w:val="24"/>
+        </w:rPr>
+        <w:t xml:space="preserve"> tahun berada pada keadaan </w:t>
+      </w:r>
+      <w:r>
+        <w:rPr>
+          <w:i/>
+          <w:iCs/>
+          <w:sz w:val="24"/>
+          <w:szCs w:val="24"/>
+        </w:rPr>
+        <w:t>disabled</w:t>
+      </w:r>
+      <w:r>
+        <w:rPr>
+          <w:sz w:val="24"/>
+          <w:szCs w:val="24"/>
+        </w:rPr>
+        <w:t>.</w:t>
+      </w:r>
+    </w:p>
+    <w:p>
+      <w:pPr>
+        <w:spacing w:line="360" w:lineRule="auto"/>
+        <w:rPr>
+          <w:sz w:val="24"/>
+          <w:szCs w:val="24"/>
+        </w:rPr>
+      </w:pPr>
+      <w:r>
+        <w:lastRenderedPageBreak/>
+        <w:drawing>
+          <wp:inline distT="0" distB="0" distL="0" distR="0" wp14:anchorId="5D3FEAC5" wp14:editId="02335775">
+            <wp:extent cx="5943600" cy="3338195"/>
+            <wp:effectExtent l="0" t="0" r="0" b="0"/>
+            <wp:docPr id="14" name="Picture 14"/>
+            <wp:cNvGraphicFramePr>
+              <a:graphicFrameLocks xmlns:a="http://schemas.openxmlformats.org/drawingml/2006/main" noChangeAspect="1"/>
+            </wp:cNvGraphicFramePr>
+            <a:graphic xmlns:a="http://schemas.openxmlformats.org/drawingml/2006/main">
+              <a:graphicData uri="http://schemas.openxmlformats.org/drawingml/2006/picture">
+                <pic:pic xmlns:pic="http://schemas.openxmlformats.org/drawingml/2006/picture">
+                  <pic:nvPicPr>
+                    <pic:cNvPr id="0" name="Picture 20"/>
+                    <pic:cNvPicPr>
+                      <a:picLocks noChangeAspect="1" noChangeArrowheads="1"/>
+                    </pic:cNvPicPr>
+                  </pic:nvPicPr>
+                  <pic:blipFill>
+                    <a:blip r:embed="rId34" cstate="print">
+                      <a:extLst>
+                        <a:ext uri="{28A0092B-C50C-407E-A947-70E740481C1C}">
+                          <a14:useLocalDpi xmlns:a14="http://schemas.microsoft.com/office/drawing/2010/main" val="0"/>
+                        </a:ext>
+                      </a:extLst>
+                    </a:blip>
+                    <a:srcRect/>
+                    <a:stretch>
+                      <a:fillRect/>
+                    </a:stretch>
+                  </pic:blipFill>
+                  <pic:spPr bwMode="auto">
+                    <a:xfrm>
+                      <a:off x="0" y="0"/>
+                      <a:ext cx="5943600" cy="3338195"/>
+                    </a:xfrm>
+                    <a:prstGeom prst="rect">
+                      <a:avLst/>
+                    </a:prstGeom>
+                    <a:noFill/>
+                    <a:ln>
+                      <a:noFill/>
+                    </a:ln>
+                  </pic:spPr>
+                </pic:pic>
+              </a:graphicData>
+            </a:graphic>
+          </wp:inline>
+        </w:drawing>
+      </w:r>
+    </w:p>
+    <w:p>
+      <w:pPr>
+        <w:spacing w:line="360" w:lineRule="auto"/>
+        <w:jc w:val="center"/>
+        <w:rPr>
+          <w:sz w:val="24"/>
+          <w:szCs w:val="24"/>
+        </w:rPr>
+      </w:pPr>
+    </w:p>
+    <w:p>
+      <w:pPr>
+        <w:jc w:val="center"/>
+        <w:rPr>
+          <w:b/>
+          <w:bCs/>
+          <w:sz w:val="24"/>
+          <w:szCs w:val="24"/>
+        </w:rPr>
+      </w:pPr>
+    </w:p>
+    <w:p>
+      <w:pPr>
+        <w:jc w:val="center"/>
+        <w:rPr>
+          <w:b/>
+          <w:bCs/>
           <w:sz w:val="24"/>
           <w:szCs w:val="24"/>
         </w:rPr>
@@ -5837,7 +8525,9 @@
     <w:sectPr>
       <w:pgSz w:w="12240" w:h="15840"/>
       <w:pgMar w:top="1440" w:right="1440" w:bottom="1440" w:left="1440" w:header="720" w:footer="720" w:gutter="0"/>
+      <w:pgNumType w:start="0"/>
       <w:cols w:space="720"/>
+      <w:titlePg/>
       <w:docGrid w:linePitch="360"/>
     </w:sectPr>
   </w:body>
@@ -7607,6 +10297,119 @@
     </w:lvl>
   </w:abstractNum>
   <w:abstractNum w:abstractNumId="18" w15:restartNumberingAfterBreak="0">
+    <w:nsid w:val="3A2C647B"/>
+    <w:multiLevelType w:val="hybridMultilevel"/>
+    <w:tmpl w:val="9F8EB8B2"/>
+    <w:lvl w:ilvl="0" w:tplc="04090005">
+      <w:start w:val="1"/>
+      <w:numFmt w:val="bullet"/>
+      <w:lvlText w:val=""/>
+      <w:lvlJc w:val="left"/>
+      <w:pPr>
+        <w:ind w:left="1296" w:hanging="360"/>
+      </w:pPr>
+      <w:rPr>
+        <w:rFonts w:ascii="Wingdings" w:hAnsi="Wingdings" w:hint="default"/>
+      </w:rPr>
+    </w:lvl>
+    <w:lvl w:ilvl="1" w:tplc="04090003">
+      <w:start w:val="1"/>
+      <w:numFmt w:val="bullet"/>
+      <w:lvlText w:val="o"/>
+      <w:lvlJc w:val="left"/>
+      <w:pPr>
+        <w:ind w:left="2016" w:hanging="360"/>
+      </w:pPr>
+      <w:rPr>
+        <w:rFonts w:ascii="Courier New" w:hAnsi="Courier New" w:cs="Courier New" w:hint="default"/>
+      </w:rPr>
+    </w:lvl>
+    <w:lvl w:ilvl="2" w:tplc="04090005" w:tentative="1">
+      <w:start w:val="1"/>
+      <w:numFmt w:val="bullet"/>
+      <w:lvlText w:val=""/>
+      <w:lvlJc w:val="left"/>
+      <w:pPr>
+        <w:ind w:left="2736" w:hanging="360"/>
+      </w:pPr>
+      <w:rPr>
+        <w:rFonts w:ascii="Wingdings" w:hAnsi="Wingdings" w:hint="default"/>
+      </w:rPr>
+    </w:lvl>
+    <w:lvl w:ilvl="3" w:tplc="04090001" w:tentative="1">
+      <w:start w:val="1"/>
+      <w:numFmt w:val="bullet"/>
+      <w:lvlText w:val=""/>
+      <w:lvlJc w:val="left"/>
+      <w:pPr>
+        <w:ind w:left="3456" w:hanging="360"/>
+      </w:pPr>
+      <w:rPr>
+        <w:rFonts w:ascii="Symbol" w:hAnsi="Symbol" w:hint="default"/>
+      </w:rPr>
+    </w:lvl>
+    <w:lvl w:ilvl="4" w:tplc="04090003" w:tentative="1">
+      <w:start w:val="1"/>
+      <w:numFmt w:val="bullet"/>
+      <w:lvlText w:val="o"/>
+      <w:lvlJc w:val="left"/>
+      <w:pPr>
+        <w:ind w:left="4176" w:hanging="360"/>
+      </w:pPr>
+      <w:rPr>
+        <w:rFonts w:ascii="Courier New" w:hAnsi="Courier New" w:cs="Courier New" w:hint="default"/>
+      </w:rPr>
+    </w:lvl>
+    <w:lvl w:ilvl="5" w:tplc="04090005" w:tentative="1">
+      <w:start w:val="1"/>
+      <w:numFmt w:val="bullet"/>
+      <w:lvlText w:val=""/>
+      <w:lvlJc w:val="left"/>
+      <w:pPr>
+        <w:ind w:left="4896" w:hanging="360"/>
+      </w:pPr>
+      <w:rPr>
+        <w:rFonts w:ascii="Wingdings" w:hAnsi="Wingdings" w:hint="default"/>
+      </w:rPr>
+    </w:lvl>
+    <w:lvl w:ilvl="6" w:tplc="04090001" w:tentative="1">
+      <w:start w:val="1"/>
+      <w:numFmt w:val="bullet"/>
+      <w:lvlText w:val=""/>
+      <w:lvlJc w:val="left"/>
+      <w:pPr>
+        <w:ind w:left="5616" w:hanging="360"/>
+      </w:pPr>
+      <w:rPr>
+        <w:rFonts w:ascii="Symbol" w:hAnsi="Symbol" w:hint="default"/>
+      </w:rPr>
+    </w:lvl>
+    <w:lvl w:ilvl="7" w:tplc="04090003" w:tentative="1">
+      <w:start w:val="1"/>
+      <w:numFmt w:val="bullet"/>
+      <w:lvlText w:val="o"/>
+      <w:lvlJc w:val="left"/>
+      <w:pPr>
+        <w:ind w:left="6336" w:hanging="360"/>
+      </w:pPr>
+      <w:rPr>
+        <w:rFonts w:ascii="Courier New" w:hAnsi="Courier New" w:cs="Courier New" w:hint="default"/>
+      </w:rPr>
+    </w:lvl>
+    <w:lvl w:ilvl="8" w:tplc="04090005" w:tentative="1">
+      <w:start w:val="1"/>
+      <w:numFmt w:val="bullet"/>
+      <w:lvlText w:val=""/>
+      <w:lvlJc w:val="left"/>
+      <w:pPr>
+        <w:ind w:left="7056" w:hanging="360"/>
+      </w:pPr>
+      <w:rPr>
+        <w:rFonts w:ascii="Wingdings" w:hAnsi="Wingdings" w:hint="default"/>
+      </w:rPr>
+    </w:lvl>
+  </w:abstractNum>
+  <w:abstractNum w:abstractNumId="19" w15:restartNumberingAfterBreak="0">
     <w:nsid w:val="4B942EF5"/>
     <w:multiLevelType w:val="hybridMultilevel"/>
     <w:tmpl w:val="53369B7A"/>
@@ -7692,7 +10495,7 @@
       </w:pPr>
     </w:lvl>
   </w:abstractNum>
-  <w:abstractNum w:abstractNumId="19" w15:restartNumberingAfterBreak="0">
+  <w:abstractNum w:abstractNumId="20" w15:restartNumberingAfterBreak="0">
     <w:nsid w:val="4E462033"/>
     <w:multiLevelType w:val="hybridMultilevel"/>
     <w:tmpl w:val="4BC8ADAC"/>
@@ -7781,7 +10584,7 @@
       </w:pPr>
     </w:lvl>
   </w:abstractNum>
-  <w:abstractNum w:abstractNumId="20" w15:restartNumberingAfterBreak="0">
+  <w:abstractNum w:abstractNumId="21" w15:restartNumberingAfterBreak="0">
     <w:nsid w:val="527C2959"/>
     <w:multiLevelType w:val="hybridMultilevel"/>
     <w:tmpl w:val="DEE821F4"/>
@@ -7870,7 +10673,7 @@
       </w:pPr>
     </w:lvl>
   </w:abstractNum>
-  <w:abstractNum w:abstractNumId="21" w15:restartNumberingAfterBreak="0">
+  <w:abstractNum w:abstractNumId="22" w15:restartNumberingAfterBreak="0">
     <w:nsid w:val="54451BE0"/>
     <w:multiLevelType w:val="hybridMultilevel"/>
     <w:tmpl w:val="BB6E1152"/>
@@ -7959,7 +10762,7 @@
       </w:pPr>
     </w:lvl>
   </w:abstractNum>
-  <w:abstractNum w:abstractNumId="22" w15:restartNumberingAfterBreak="0">
+  <w:abstractNum w:abstractNumId="23" w15:restartNumberingAfterBreak="0">
     <w:nsid w:val="62150A3D"/>
     <w:multiLevelType w:val="hybridMultilevel"/>
     <w:tmpl w:val="37701AF8"/>
@@ -8048,7 +10851,7 @@
       </w:pPr>
     </w:lvl>
   </w:abstractNum>
-  <w:abstractNum w:abstractNumId="23" w15:restartNumberingAfterBreak="0">
+  <w:abstractNum w:abstractNumId="24" w15:restartNumberingAfterBreak="0">
     <w:nsid w:val="621E704D"/>
     <w:multiLevelType w:val="multilevel"/>
     <w:tmpl w:val="0152E828"/>
@@ -8197,7 +11000,7 @@
       </w:rPr>
     </w:lvl>
   </w:abstractNum>
-  <w:abstractNum w:abstractNumId="24" w15:restartNumberingAfterBreak="0">
+  <w:abstractNum w:abstractNumId="25" w15:restartNumberingAfterBreak="0">
     <w:nsid w:val="654B3F65"/>
     <w:multiLevelType w:val="hybridMultilevel"/>
     <w:tmpl w:val="5CB633AA"/>
@@ -8283,7 +11086,7 @@
       </w:pPr>
     </w:lvl>
   </w:abstractNum>
-  <w:abstractNum w:abstractNumId="25" w15:restartNumberingAfterBreak="0">
+  <w:abstractNum w:abstractNumId="26" w15:restartNumberingAfterBreak="0">
     <w:nsid w:val="65565C3A"/>
     <w:multiLevelType w:val="hybridMultilevel"/>
     <w:tmpl w:val="D28CD35A"/>
@@ -8396,7 +11199,7 @@
       </w:rPr>
     </w:lvl>
   </w:abstractNum>
-  <w:abstractNum w:abstractNumId="26" w15:restartNumberingAfterBreak="0">
+  <w:abstractNum w:abstractNumId="27" w15:restartNumberingAfterBreak="0">
     <w:nsid w:val="656235E3"/>
     <w:multiLevelType w:val="hybridMultilevel"/>
     <w:tmpl w:val="A9D840E8"/>
@@ -8482,7 +11285,7 @@
       </w:pPr>
     </w:lvl>
   </w:abstractNum>
-  <w:abstractNum w:abstractNumId="27" w15:restartNumberingAfterBreak="0">
+  <w:abstractNum w:abstractNumId="28" w15:restartNumberingAfterBreak="0">
     <w:nsid w:val="66F93780"/>
     <w:multiLevelType w:val="hybridMultilevel"/>
     <w:tmpl w:val="C648339A"/>
@@ -8568,7 +11371,7 @@
       </w:pPr>
     </w:lvl>
   </w:abstractNum>
-  <w:abstractNum w:abstractNumId="28" w15:restartNumberingAfterBreak="0">
+  <w:abstractNum w:abstractNumId="29" w15:restartNumberingAfterBreak="0">
     <w:nsid w:val="693E40F9"/>
     <w:multiLevelType w:val="hybridMultilevel"/>
     <w:tmpl w:val="5390179E"/>
@@ -8654,7 +11457,7 @@
       </w:pPr>
     </w:lvl>
   </w:abstractNum>
-  <w:abstractNum w:abstractNumId="29" w15:restartNumberingAfterBreak="0">
+  <w:abstractNum w:abstractNumId="30" w15:restartNumberingAfterBreak="0">
     <w:nsid w:val="6C862BA9"/>
     <w:multiLevelType w:val="hybridMultilevel"/>
     <w:tmpl w:val="F74CB640"/>
@@ -8743,7 +11546,7 @@
       </w:pPr>
     </w:lvl>
   </w:abstractNum>
-  <w:abstractNum w:abstractNumId="30" w15:restartNumberingAfterBreak="0">
+  <w:abstractNum w:abstractNumId="31" w15:restartNumberingAfterBreak="0">
     <w:nsid w:val="6D6A47FE"/>
     <w:multiLevelType w:val="hybridMultilevel"/>
     <w:tmpl w:val="499EC2BC"/>
@@ -8856,7 +11659,7 @@
       </w:rPr>
     </w:lvl>
   </w:abstractNum>
-  <w:abstractNum w:abstractNumId="31" w15:restartNumberingAfterBreak="0">
+  <w:abstractNum w:abstractNumId="32" w15:restartNumberingAfterBreak="0">
     <w:nsid w:val="6E451D48"/>
     <w:multiLevelType w:val="hybridMultilevel"/>
     <w:tmpl w:val="F0A80EC2"/>
@@ -8945,7 +11748,7 @@
       </w:pPr>
     </w:lvl>
   </w:abstractNum>
-  <w:abstractNum w:abstractNumId="32" w15:restartNumberingAfterBreak="0">
+  <w:abstractNum w:abstractNumId="33" w15:restartNumberingAfterBreak="0">
     <w:nsid w:val="70D60D20"/>
     <w:multiLevelType w:val="hybridMultilevel"/>
     <w:tmpl w:val="938A9C74"/>
@@ -9034,7 +11837,7 @@
       </w:pPr>
     </w:lvl>
   </w:abstractNum>
-  <w:abstractNum w:abstractNumId="33" w15:restartNumberingAfterBreak="0">
+  <w:abstractNum w:abstractNumId="34" w15:restartNumberingAfterBreak="0">
     <w:nsid w:val="726A275C"/>
     <w:multiLevelType w:val="hybridMultilevel"/>
     <w:tmpl w:val="5390179E"/>
@@ -9120,7 +11923,7 @@
       </w:pPr>
     </w:lvl>
   </w:abstractNum>
-  <w:abstractNum w:abstractNumId="34" w15:restartNumberingAfterBreak="0">
+  <w:abstractNum w:abstractNumId="35" w15:restartNumberingAfterBreak="0">
     <w:nsid w:val="74036897"/>
     <w:multiLevelType w:val="hybridMultilevel"/>
     <w:tmpl w:val="92542AE2"/>
@@ -9233,7 +12036,7 @@
       </w:rPr>
     </w:lvl>
   </w:abstractNum>
-  <w:abstractNum w:abstractNumId="35" w15:restartNumberingAfterBreak="0">
+  <w:abstractNum w:abstractNumId="36" w15:restartNumberingAfterBreak="0">
     <w:nsid w:val="7ABC41A8"/>
     <w:multiLevelType w:val="hybridMultilevel"/>
     <w:tmpl w:val="2BF6C814"/>
@@ -9323,7 +12126,7 @@
       </w:pPr>
     </w:lvl>
   </w:abstractNum>
-  <w:abstractNum w:abstractNumId="36" w15:restartNumberingAfterBreak="0">
+  <w:abstractNum w:abstractNumId="37" w15:restartNumberingAfterBreak="0">
     <w:nsid w:val="7B217F05"/>
     <w:multiLevelType w:val="hybridMultilevel"/>
     <w:tmpl w:val="666C9C46"/>
@@ -9412,7 +12215,7 @@
       </w:pPr>
     </w:lvl>
   </w:abstractNum>
-  <w:abstractNum w:abstractNumId="37" w15:restartNumberingAfterBreak="0">
+  <w:abstractNum w:abstractNumId="38" w15:restartNumberingAfterBreak="0">
     <w:nsid w:val="7C5F1516"/>
     <w:multiLevelType w:val="hybridMultilevel"/>
     <w:tmpl w:val="BCD83B24"/>
@@ -9501,7 +12304,7 @@
       </w:pPr>
     </w:lvl>
   </w:abstractNum>
-  <w:abstractNum w:abstractNumId="38" w15:restartNumberingAfterBreak="0">
+  <w:abstractNum w:abstractNumId="39" w15:restartNumberingAfterBreak="0">
     <w:nsid w:val="7DE930CD"/>
     <w:multiLevelType w:val="hybridMultilevel"/>
     <w:tmpl w:val="DE981FFA"/>
@@ -9587,7 +12390,7 @@
       </w:pPr>
     </w:lvl>
   </w:abstractNum>
-  <w:abstractNum w:abstractNumId="39" w15:restartNumberingAfterBreak="0">
+  <w:abstractNum w:abstractNumId="40" w15:restartNumberingAfterBreak="0">
     <w:nsid w:val="7E2062E3"/>
     <w:multiLevelType w:val="hybridMultilevel"/>
     <w:tmpl w:val="049AE338"/>
@@ -9676,7 +12479,7 @@
       </w:pPr>
     </w:lvl>
   </w:abstractNum>
-  <w:abstractNum w:abstractNumId="40" w15:restartNumberingAfterBreak="0">
+  <w:abstractNum w:abstractNumId="41" w15:restartNumberingAfterBreak="0">
     <w:nsid w:val="7FCB6196"/>
     <w:multiLevelType w:val="hybridMultilevel"/>
     <w:tmpl w:val="A9D840E8"/>
@@ -9766,10 +12569,10 @@
     <w:abstractNumId w:val="4"/>
   </w:num>
   <w:num w:numId="2" w16cid:durableId="694769615">
-    <w:abstractNumId w:val="24"/>
+    <w:abstractNumId w:val="25"/>
   </w:num>
   <w:num w:numId="3" w16cid:durableId="243613476">
-    <w:abstractNumId w:val="35"/>
+    <w:abstractNumId w:val="36"/>
   </w:num>
   <w:num w:numId="4" w16cid:durableId="716196472">
     <w:abstractNumId w:val="9"/>
@@ -9784,40 +12587,40 @@
     <w:abstractNumId w:val="1"/>
   </w:num>
   <w:num w:numId="8" w16cid:durableId="827480853">
-    <w:abstractNumId w:val="34"/>
+    <w:abstractNumId w:val="35"/>
   </w:num>
   <w:num w:numId="9" w16cid:durableId="1589534591">
-    <w:abstractNumId w:val="18"/>
+    <w:abstractNumId w:val="19"/>
   </w:num>
   <w:num w:numId="10" w16cid:durableId="2105682002">
     <w:abstractNumId w:val="0"/>
   </w:num>
   <w:num w:numId="11" w16cid:durableId="1397239993">
-    <w:abstractNumId w:val="26"/>
+    <w:abstractNumId w:val="27"/>
   </w:num>
   <w:num w:numId="12" w16cid:durableId="1429426979">
-    <w:abstractNumId w:val="27"/>
+    <w:abstractNumId w:val="28"/>
   </w:num>
   <w:num w:numId="13" w16cid:durableId="1042441888">
     <w:abstractNumId w:val="14"/>
   </w:num>
   <w:num w:numId="14" w16cid:durableId="209463995">
-    <w:abstractNumId w:val="33"/>
+    <w:abstractNumId w:val="34"/>
   </w:num>
   <w:num w:numId="15" w16cid:durableId="1451977360">
-    <w:abstractNumId w:val="28"/>
+    <w:abstractNumId w:val="29"/>
   </w:num>
   <w:num w:numId="16" w16cid:durableId="1398354810">
     <w:abstractNumId w:val="3"/>
   </w:num>
   <w:num w:numId="17" w16cid:durableId="199170325">
-    <w:abstractNumId w:val="32"/>
+    <w:abstractNumId w:val="33"/>
   </w:num>
   <w:num w:numId="18" w16cid:durableId="1727872374">
-    <w:abstractNumId w:val="37"/>
+    <w:abstractNumId w:val="38"/>
   </w:num>
   <w:num w:numId="19" w16cid:durableId="707491550">
-    <w:abstractNumId w:val="21"/>
+    <w:abstractNumId w:val="22"/>
   </w:num>
   <w:num w:numId="20" w16cid:durableId="2130126182">
     <w:abstractNumId w:val="10"/>
@@ -9826,7 +12629,7 @@
     <w:abstractNumId w:val="13"/>
   </w:num>
   <w:num w:numId="22" w16cid:durableId="645473555">
-    <w:abstractNumId w:val="36"/>
+    <w:abstractNumId w:val="37"/>
   </w:num>
   <w:num w:numId="23" w16cid:durableId="1918125205">
     <w:abstractNumId w:val="17"/>
@@ -9841,7 +12644,7 @@
     <w:abstractNumId w:val="16"/>
   </w:num>
   <w:num w:numId="27" w16cid:durableId="1627084355">
-    <w:abstractNumId w:val="39"/>
+    <w:abstractNumId w:val="40"/>
   </w:num>
   <w:num w:numId="28" w16cid:durableId="364674104">
     <w:abstractNumId w:val="15"/>
@@ -9850,40 +12653,43 @@
     <w:abstractNumId w:val="8"/>
   </w:num>
   <w:num w:numId="30" w16cid:durableId="718287197">
-    <w:abstractNumId w:val="19"/>
+    <w:abstractNumId w:val="20"/>
   </w:num>
   <w:num w:numId="31" w16cid:durableId="155348105">
     <w:abstractNumId w:val="11"/>
   </w:num>
   <w:num w:numId="32" w16cid:durableId="75715859">
-    <w:abstractNumId w:val="40"/>
+    <w:abstractNumId w:val="41"/>
   </w:num>
   <w:num w:numId="33" w16cid:durableId="1350715776">
-    <w:abstractNumId w:val="31"/>
+    <w:abstractNumId w:val="32"/>
   </w:num>
   <w:num w:numId="34" w16cid:durableId="27027432">
-    <w:abstractNumId w:val="38"/>
+    <w:abstractNumId w:val="39"/>
   </w:num>
   <w:num w:numId="35" w16cid:durableId="1474829519">
     <w:abstractNumId w:val="6"/>
   </w:num>
   <w:num w:numId="36" w16cid:durableId="849368143">
-    <w:abstractNumId w:val="29"/>
+    <w:abstractNumId w:val="30"/>
   </w:num>
   <w:num w:numId="37" w16cid:durableId="1114247648">
-    <w:abstractNumId w:val="25"/>
+    <w:abstractNumId w:val="26"/>
   </w:num>
   <w:num w:numId="38" w16cid:durableId="1092893161">
+    <w:abstractNumId w:val="24"/>
+  </w:num>
+  <w:num w:numId="39" w16cid:durableId="129447059">
     <w:abstractNumId w:val="23"/>
   </w:num>
-  <w:num w:numId="39" w16cid:durableId="129447059">
-    <w:abstractNumId w:val="22"/>
-  </w:num>
   <w:num w:numId="40" w16cid:durableId="1939365042">
-    <w:abstractNumId w:val="30"/>
+    <w:abstractNumId w:val="31"/>
   </w:num>
   <w:num w:numId="41" w16cid:durableId="61296196">
-    <w:abstractNumId w:val="20"/>
+    <w:abstractNumId w:val="21"/>
+  </w:num>
+  <w:num w:numId="42" w16cid:durableId="1965190006">
+    <w:abstractNumId w:val="18"/>
   </w:num>
 </w:numbering>
 </file>
@@ -10447,6 +13253,29 @@
       <w:bCs/>
     </w:rPr>
   </w:style>
+  <w:style w:type="paragraph" w:styleId="NoSpacing">
+    <w:name w:val="No Spacing"/>
+    <w:link w:val="NoSpacingChar"/>
+    <w:uiPriority w:val="1"/>
+    <w:qFormat/>
+    <w:rsid w:val="007B6B96"/>
+    <w:pPr>
+      <w:spacing w:after="0" w:line="240" w:lineRule="auto"/>
+    </w:pPr>
+    <w:rPr>
+      <w:rFonts w:eastAsiaTheme="minorEastAsia"/>
+    </w:rPr>
+  </w:style>
+  <w:style w:type="character" w:customStyle="1" w:styleId="NoSpacingChar">
+    <w:name w:val="No Spacing Char"/>
+    <w:basedOn w:val="DefaultParagraphFont"/>
+    <w:link w:val="NoSpacing"/>
+    <w:uiPriority w:val="1"/>
+    <w:rsid w:val="007B6B96"/>
+    <w:rPr>
+      <w:rFonts w:eastAsiaTheme="minorEastAsia"/>
+    </w:rPr>
+  </w:style>
 </w:styles>
 </file>
 

</xml_diff>

<commit_message>
14 maret 2023, selesai bukti III.A.9 sicakep
</commit_message>
<xml_diff>
--- a/2021 DEBI TOMIKA/III. SISTEM INFORMASI DAN MULTIMEDIA/III.A. Sistem Informasi/III.A.1. Menyusun Usulan Pembangunan Sistem Informasi/15. III.A.9. Membuat Program Aplikasi SICAKEP.docx
+++ b/2021 DEBI TOMIKA/III. SISTEM INFORMASI DAN MULTIMEDIA/III.A. Sistem Informasi/III.A.1. Menyusun Usulan Pembangunan Sistem Informasi/15. III.A.9. Membuat Program Aplikasi SICAKEP.docx
@@ -209,10 +209,10 @@
             <v:path o:extrusionok="f" gradientshapeok="t" o:connecttype="rect"/>
             <o:lock v:ext="edit" aspectratio="t"/>
           </v:shapetype>
-          <v:shape id="_x0000_i1029" type="#_x0000_t75" style="width:467.6pt;height:332.6pt" o:ole="">
+          <v:shape id="_x0000_i1025" type="#_x0000_t75" style="width:467.6pt;height:332.6pt" o:ole="">
             <v:imagedata r:id="rId8" o:title=""/>
           </v:shape>
-          <o:OLEObject Type="Embed" ProgID="Visio.Drawing.15" ShapeID="_x0000_i1029" DrawAspect="Content" ObjectID="_1740234137" r:id="rId9"/>
+          <o:OLEObject Type="Embed" ProgID="Visio.Drawing.15" ShapeID="_x0000_i1025" DrawAspect="Content" ObjectID="_1740293258" r:id="rId9"/>
         </w:object>
       </w:r>
     </w:p>
@@ -5780,7 +5780,10 @@
     <w:sdt>
       <w:sdtPr>
         <w:rPr>
+          <w:rFonts w:eastAsiaTheme="minorHAnsi"/>
+          <w:noProof/>
           <w:sz w:val="2"/>
+          <w:lang w:val="en-ID"/>
         </w:rPr>
         <w:id w:val="-247736680"/>
         <w:docPartObj>
@@ -5790,11 +5793,8 @@
       </w:sdtPr>
       <w:sdtEndPr>
         <w:rPr>
-          <w:rFonts w:eastAsiaTheme="minorHAnsi"/>
-          <w:noProof/>
-          <w:sz w:val="24"/>
-          <w:szCs w:val="24"/>
-          <w:lang w:val="en-ID"/>
+          <w:sz w:val="24"/>
+          <w:szCs w:val="24"/>
         </w:rPr>
       </w:sdtEndPr>
       <w:sdtContent>
@@ -6901,21 +6901,7 @@
           <w:sz w:val="24"/>
           <w:szCs w:val="24"/>
         </w:rPr>
-        <w:t xml:space="preserve">Sistem Informasi Penilaian </w:t>
-      </w:r>
-      <w:r>
-        <w:rPr>
-          <w:sz w:val="24"/>
-          <w:szCs w:val="24"/>
-        </w:rPr>
-        <w:t>Capaian Kinerja</w:t>
-      </w:r>
-      <w:r>
-        <w:rPr>
-          <w:sz w:val="24"/>
-          <w:szCs w:val="24"/>
-        </w:rPr>
-        <w:t xml:space="preserve"> Pegawai (SICAKEP) adalah sistem penilaian CKP </w:t>
+        <w:t xml:space="preserve">Sistem Informasi Penilaian Capaian Kinerja Pegawai (SICAKEP) adalah sistem penilaian CKP </w:t>
       </w:r>
       <w:r>
         <w:rPr>
@@ -7153,23 +7139,7 @@
             <w:sz w:val="24"/>
             <w:szCs w:val="24"/>
           </w:rPr>
-          <w:t>http://10.114.1.10:8</w:t>
-        </w:r>
-        <w:r>
-          <w:rPr>
-            <w:rStyle w:val="Hyperlink"/>
-            <w:sz w:val="24"/>
-            <w:szCs w:val="24"/>
-          </w:rPr>
-          <w:t>0</w:t>
-        </w:r>
-        <w:r>
-          <w:rPr>
-            <w:rStyle w:val="Hyperlink"/>
-            <w:sz w:val="24"/>
-            <w:szCs w:val="24"/>
-          </w:rPr>
-          <w:t>00/</w:t>
+          <w:t>http://10.114.1.10:8000/</w:t>
         </w:r>
       </w:hyperlink>
       <w:r>
@@ -8011,14 +7981,7 @@
           <w:sz w:val="24"/>
           <w:szCs w:val="24"/>
         </w:rPr>
-        <w:t xml:space="preserve">. </w:t>
-      </w:r>
-      <w:r>
-        <w:rPr>
-          <w:sz w:val="24"/>
-          <w:szCs w:val="24"/>
-        </w:rPr>
-        <w:t xml:space="preserve">(a) Tampilan menu login, (b) tampilan apa bila ada kesalahan pada </w:t>
+        <w:t xml:space="preserve">. (a) Tampilan menu login, (b) tampilan apa bila ada kesalahan pada </w:t>
       </w:r>
       <w:r>
         <w:rPr>
@@ -8296,44 +8259,14 @@
           <w:sz w:val="24"/>
           <w:szCs w:val="24"/>
         </w:rPr>
-        <w:t xml:space="preserve">Gambar </w:t>
-      </w:r>
-      <w:r>
-        <w:rPr>
-          <w:b/>
-          <w:bCs/>
-          <w:sz w:val="24"/>
-          <w:szCs w:val="24"/>
-        </w:rPr>
-        <w:t>2</w:t>
-      </w:r>
-      <w:r>
-        <w:rPr>
-          <w:sz w:val="24"/>
-          <w:szCs w:val="24"/>
-        </w:rPr>
-        <w:t xml:space="preserve">. (a) </w:t>
-      </w:r>
-      <w:r>
-        <w:rPr>
-          <w:sz w:val="24"/>
-          <w:szCs w:val="24"/>
-        </w:rPr>
-        <w:t>Tampilan daftar CKP dengan level pengguna pegawai</w:t>
-      </w:r>
-      <w:r>
-        <w:rPr>
-          <w:sz w:val="24"/>
-          <w:szCs w:val="24"/>
-        </w:rPr>
-        <w:t xml:space="preserve">, (b) </w:t>
-      </w:r>
-      <w:r>
-        <w:rPr>
-          <w:sz w:val="24"/>
-          <w:szCs w:val="24"/>
-        </w:rPr>
-        <w:t>Tampilan daftar CKP dengan level pengguna KF, Kasubbag Umum, dan Kepala BPS</w:t>
+        <w:t>Gambar 2</w:t>
+      </w:r>
+      <w:r>
+        <w:rPr>
+          <w:sz w:val="24"/>
+          <w:szCs w:val="24"/>
+        </w:rPr>
+        <w:t>. (a) Tampilan daftar CKP dengan level pengguna pegawai, (b) Tampilan daftar CKP dengan level pengguna KF, Kasubbag Umum, dan Kepala BPS</w:t>
       </w:r>
     </w:p>
     <w:p>
@@ -8433,6 +8366,7 @@
     <w:p>
       <w:pPr>
         <w:spacing w:line="360" w:lineRule="auto"/>
+        <w:jc w:val="center"/>
         <w:rPr>
           <w:sz w:val="24"/>
           <w:szCs w:val="24"/>
@@ -8489,19 +8423,180 @@
           </wp:inline>
         </w:drawing>
       </w:r>
+      <w:r>
+        <w:rPr>
+          <w:b/>
+          <w:bCs/>
+          <w:sz w:val="24"/>
+          <w:szCs w:val="24"/>
+        </w:rPr>
+        <w:t xml:space="preserve"> </w:t>
+      </w:r>
+      <w:r>
+        <w:rPr>
+          <w:b/>
+          <w:bCs/>
+          <w:sz w:val="24"/>
+          <w:szCs w:val="24"/>
+        </w:rPr>
+        <w:t>Gambar 3</w:t>
+      </w:r>
+      <w:r>
+        <w:rPr>
+          <w:sz w:val="24"/>
+          <w:szCs w:val="24"/>
+        </w:rPr>
+        <w:t>. Tampilan halaman buat dokumen CKP pegawai</w:t>
+      </w:r>
+    </w:p>
+    <w:p>
+      <w:pPr>
+        <w:spacing w:after="0" w:line="360" w:lineRule="auto"/>
+        <w:jc w:val="both"/>
+        <w:rPr>
+          <w:b/>
+          <w:bCs/>
+          <w:sz w:val="24"/>
+          <w:szCs w:val="24"/>
+        </w:rPr>
+      </w:pPr>
+      <w:r>
+        <w:rPr>
+          <w:b/>
+          <w:bCs/>
+          <w:sz w:val="24"/>
+          <w:szCs w:val="24"/>
+        </w:rPr>
+        <w:t>Menu Daftar Master Kegiatan</w:t>
+      </w:r>
+    </w:p>
+    <w:p>
+      <w:pPr>
+        <w:spacing w:line="360" w:lineRule="auto"/>
+        <w:ind w:firstLine="720"/>
+        <w:jc w:val="both"/>
+        <w:rPr>
+          <w:sz w:val="24"/>
+          <w:szCs w:val="24"/>
+        </w:rPr>
+      </w:pPr>
+      <w:r>
+        <w:rPr>
+          <w:sz w:val="24"/>
+          <w:szCs w:val="24"/>
+        </w:rPr>
+        <w:t xml:space="preserve">Menu daftar master kegiatan menampilkan semua daftar kegiatan yang telah dibuat oleh penanggung jawab kegiatatan. Penanggung jawab kegiatan adalah orang  yang bertanggung jawab atas kegiatan tersebut, sebagai contoh fungsi sosial bertanggung jawab pada kegiatan pendataan Survei Sosial Ekonomi Nasional (SUSENAS), maka koordinator fungsi sosial  harus menambahkan pendataan SUSENAS ke master kegiatan. </w:t>
+      </w:r>
+      <w:r>
+        <w:rPr>
+          <w:sz w:val="24"/>
+          <w:szCs w:val="24"/>
+        </w:rPr>
+        <w:t xml:space="preserve">Jika kegiatan tersebut merupakan kegiatan </w:t>
+      </w:r>
+      <w:r>
+        <w:rPr>
+          <w:sz w:val="24"/>
+          <w:szCs w:val="24"/>
+        </w:rPr>
+        <w:t xml:space="preserve">terkait pribadi pegawai seperti mengikuti seminar, </w:t>
+      </w:r>
+      <w:r>
+        <w:rPr>
+          <w:sz w:val="24"/>
+          <w:szCs w:val="24"/>
+        </w:rPr>
+        <w:t>menyusun karya ilmiah, menjadi anggota organisasi profesi dll, maka pegawai yang bersangkutan dapat menambahkan sendiri kegiatan tersebut ke master kegiatan. Tidak terdapat perbedaan tampilan antar level pengguna pada halaman ini. Pada kolom aksi terdapat perbedaan tampilan antara pengguna yang membuat suatu master kegiatan dengan pengguna lain, dimana pengguna pemilik master kegiatan dapat melakukan edit dan hapus master kegiatan.</w:t>
+      </w:r>
+      <w:r>
+        <w:rPr>
+          <w:sz w:val="24"/>
+          <w:szCs w:val="24"/>
+        </w:rPr>
+        <w:t xml:space="preserve"> </w:t>
+      </w:r>
+      <w:r>
+        <w:rPr>
+          <w:sz w:val="24"/>
+          <w:szCs w:val="24"/>
+        </w:rPr>
+        <w:t>Pada suduh kanan atas terdapat tombol tambah master kegiatan untuk menambah kegiatan ke master kegiatan (tombol berwarna biru muda).</w:t>
+      </w:r>
     </w:p>
     <w:p>
       <w:pPr>
         <w:spacing w:line="360" w:lineRule="auto"/>
         <w:jc w:val="center"/>
         <w:rPr>
-          <w:sz w:val="24"/>
-          <w:szCs w:val="24"/>
-        </w:rPr>
-      </w:pPr>
-    </w:p>
-    <w:p>
-      <w:pPr>
+          <w:b/>
+          <w:bCs/>
+          <w:sz w:val="24"/>
+          <w:szCs w:val="24"/>
+        </w:rPr>
+      </w:pPr>
+      <w:r>
+        <w:lastRenderedPageBreak/>
+        <w:drawing>
+          <wp:inline distT="0" distB="0" distL="0" distR="0" wp14:anchorId="4F8852C9" wp14:editId="0924B14D">
+            <wp:extent cx="5577840" cy="3137535"/>
+            <wp:effectExtent l="0" t="0" r="3810" b="5715"/>
+            <wp:docPr id="9" name="Picture 9"/>
+            <wp:cNvGraphicFramePr>
+              <a:graphicFrameLocks xmlns:a="http://schemas.openxmlformats.org/drawingml/2006/main" noChangeAspect="1"/>
+            </wp:cNvGraphicFramePr>
+            <a:graphic xmlns:a="http://schemas.openxmlformats.org/drawingml/2006/main">
+              <a:graphicData uri="http://schemas.openxmlformats.org/drawingml/2006/picture">
+                <pic:pic xmlns:pic="http://schemas.openxmlformats.org/drawingml/2006/picture">
+                  <pic:nvPicPr>
+                    <pic:cNvPr id="9" name="Picture 9"/>
+                    <pic:cNvPicPr>
+                      <a:picLocks noChangeAspect="1" noChangeArrowheads="1"/>
+                    </pic:cNvPicPr>
+                  </pic:nvPicPr>
+                  <pic:blipFill>
+                    <a:blip r:embed="rId35" cstate="print">
+                      <a:extLst>
+                        <a:ext uri="{28A0092B-C50C-407E-A947-70E740481C1C}">
+                          <a14:useLocalDpi xmlns:a14="http://schemas.microsoft.com/office/drawing/2010/main" val="0"/>
+                        </a:ext>
+                      </a:extLst>
+                    </a:blip>
+                    <a:stretch>
+                      <a:fillRect/>
+                    </a:stretch>
+                  </pic:blipFill>
+                  <pic:spPr bwMode="auto">
+                    <a:xfrm>
+                      <a:off x="0" y="0"/>
+                      <a:ext cx="5577840" cy="3137535"/>
+                    </a:xfrm>
+                    <a:prstGeom prst="rect">
+                      <a:avLst/>
+                    </a:prstGeom>
+                    <a:noFill/>
+                    <a:ln>
+                      <a:noFill/>
+                    </a:ln>
+                  </pic:spPr>
+                </pic:pic>
+              </a:graphicData>
+            </a:graphic>
+          </wp:inline>
+        </w:drawing>
+      </w:r>
+      <w:r>
+        <w:rPr>
+          <w:b/>
+          <w:bCs/>
+          <w:sz w:val="24"/>
+          <w:szCs w:val="24"/>
+        </w:rPr>
+        <w:t xml:space="preserve"> </w:t>
+      </w:r>
+    </w:p>
+    <w:p>
+      <w:pPr>
+        <w:spacing w:line="360" w:lineRule="auto"/>
         <w:jc w:val="center"/>
         <w:rPr>
           <w:b/>
@@ -8510,13 +8605,3517 @@
           <w:szCs w:val="24"/>
         </w:rPr>
       </w:pPr>
-    </w:p>
-    <w:p>
-      <w:pPr>
+      <w:r>
+        <w:rPr>
+          <w:b/>
+          <w:bCs/>
+          <w:sz w:val="24"/>
+          <w:szCs w:val="24"/>
+        </w:rPr>
+        <w:t>(a)</w:t>
+      </w:r>
+    </w:p>
+    <w:p>
+      <w:pPr>
+        <w:spacing w:line="360" w:lineRule="auto"/>
         <w:jc w:val="center"/>
         <w:rPr>
           <w:b/>
           <w:bCs/>
+          <w:sz w:val="24"/>
+          <w:szCs w:val="24"/>
+        </w:rPr>
+      </w:pPr>
+      <w:r>
+        <w:drawing>
+          <wp:inline distT="0" distB="0" distL="0" distR="0" wp14:anchorId="38E8BD62" wp14:editId="30178786">
+            <wp:extent cx="5577840" cy="3132768"/>
+            <wp:effectExtent l="0" t="0" r="3810" b="0"/>
+            <wp:docPr id="15" name="Picture 15"/>
+            <wp:cNvGraphicFramePr>
+              <a:graphicFrameLocks xmlns:a="http://schemas.openxmlformats.org/drawingml/2006/main" noChangeAspect="1"/>
+            </wp:cNvGraphicFramePr>
+            <a:graphic xmlns:a="http://schemas.openxmlformats.org/drawingml/2006/main">
+              <a:graphicData uri="http://schemas.openxmlformats.org/drawingml/2006/picture">
+                <pic:pic xmlns:pic="http://schemas.openxmlformats.org/drawingml/2006/picture">
+                  <pic:nvPicPr>
+                    <pic:cNvPr id="0" name="Picture 4"/>
+                    <pic:cNvPicPr>
+                      <a:picLocks noChangeAspect="1" noChangeArrowheads="1"/>
+                    </pic:cNvPicPr>
+                  </pic:nvPicPr>
+                  <pic:blipFill>
+                    <a:blip r:embed="rId36" cstate="print">
+                      <a:extLst>
+                        <a:ext uri="{28A0092B-C50C-407E-A947-70E740481C1C}">
+                          <a14:useLocalDpi xmlns:a14="http://schemas.microsoft.com/office/drawing/2010/main" val="0"/>
+                        </a:ext>
+                      </a:extLst>
+                    </a:blip>
+                    <a:srcRect/>
+                    <a:stretch>
+                      <a:fillRect/>
+                    </a:stretch>
+                  </pic:blipFill>
+                  <pic:spPr bwMode="auto">
+                    <a:xfrm>
+                      <a:off x="0" y="0"/>
+                      <a:ext cx="5577840" cy="3132768"/>
+                    </a:xfrm>
+                    <a:prstGeom prst="rect">
+                      <a:avLst/>
+                    </a:prstGeom>
+                    <a:noFill/>
+                    <a:ln>
+                      <a:noFill/>
+                    </a:ln>
+                  </pic:spPr>
+                </pic:pic>
+              </a:graphicData>
+            </a:graphic>
+          </wp:inline>
+        </w:drawing>
+      </w:r>
+    </w:p>
+    <w:p>
+      <w:pPr>
+        <w:spacing w:line="360" w:lineRule="auto"/>
+        <w:jc w:val="center"/>
+        <w:rPr>
+          <w:b/>
+          <w:bCs/>
+          <w:sz w:val="24"/>
+          <w:szCs w:val="24"/>
+        </w:rPr>
+      </w:pPr>
+      <w:r>
+        <w:rPr>
+          <w:b/>
+          <w:bCs/>
+          <w:sz w:val="24"/>
+          <w:szCs w:val="24"/>
+        </w:rPr>
+        <w:t>(b)</w:t>
+      </w:r>
+    </w:p>
+    <w:p>
+      <w:pPr>
+        <w:spacing w:line="360" w:lineRule="auto"/>
+        <w:jc w:val="center"/>
+        <w:rPr>
+          <w:sz w:val="24"/>
+          <w:szCs w:val="24"/>
+        </w:rPr>
+      </w:pPr>
+      <w:r>
+        <w:rPr>
+          <w:b/>
+          <w:bCs/>
+          <w:sz w:val="24"/>
+          <w:szCs w:val="24"/>
+        </w:rPr>
+        <w:t xml:space="preserve">Gambar </w:t>
+      </w:r>
+      <w:r>
+        <w:rPr>
+          <w:b/>
+          <w:bCs/>
+          <w:sz w:val="24"/>
+          <w:szCs w:val="24"/>
+        </w:rPr>
+        <w:t>4</w:t>
+      </w:r>
+      <w:r>
+        <w:rPr>
+          <w:sz w:val="24"/>
+          <w:szCs w:val="24"/>
+        </w:rPr>
+        <w:t xml:space="preserve">. (a) Tampilan daftar master kegiatan pembuat kegiatan (b) Tampilan daftar master kegiatan bukan pembuat kegiatan </w:t>
+      </w:r>
+    </w:p>
+    <w:p>
+      <w:pPr>
+        <w:spacing w:after="0" w:line="360" w:lineRule="auto"/>
+        <w:jc w:val="both"/>
+        <w:rPr>
+          <w:b/>
+          <w:bCs/>
+          <w:sz w:val="24"/>
+          <w:szCs w:val="24"/>
+        </w:rPr>
+      </w:pPr>
+      <w:r>
+        <w:rPr>
+          <w:b/>
+          <w:bCs/>
+          <w:sz w:val="24"/>
+          <w:szCs w:val="24"/>
+        </w:rPr>
+        <w:lastRenderedPageBreak/>
+        <w:t>Menu Daftar Master Kegiatan</w:t>
+      </w:r>
+    </w:p>
+    <w:p>
+      <w:pPr>
+        <w:spacing w:line="360" w:lineRule="auto"/>
+        <w:ind w:firstLine="720"/>
+        <w:jc w:val="both"/>
+        <w:rPr>
+          <w:sz w:val="24"/>
+          <w:szCs w:val="24"/>
+        </w:rPr>
+      </w:pPr>
+      <w:r>
+        <w:rPr>
+          <w:sz w:val="24"/>
+          <w:szCs w:val="24"/>
+        </w:rPr>
+        <w:t xml:space="preserve">Menu </w:t>
+      </w:r>
+      <w:r>
+        <w:rPr>
+          <w:sz w:val="24"/>
+          <w:szCs w:val="24"/>
+        </w:rPr>
+        <w:t xml:space="preserve">tambah master kegiatan digunakan untuk menambahkan kegiatan ke dalam master kegiatan pegawai. Pada halaman ini terdapat form dengan 5 </w:t>
+      </w:r>
+      <w:r>
+        <w:rPr>
+          <w:i/>
+          <w:iCs/>
+          <w:sz w:val="24"/>
+          <w:szCs w:val="24"/>
+        </w:rPr>
+        <w:t>field</w:t>
+      </w:r>
+      <w:r>
+        <w:rPr>
+          <w:sz w:val="24"/>
+          <w:szCs w:val="24"/>
+        </w:rPr>
+        <w:t xml:space="preserve"> yaitu:</w:t>
+      </w:r>
+    </w:p>
+    <w:p>
+      <w:pPr>
+        <w:pStyle w:val="ListParagraph"/>
+        <w:numPr>
+          <w:ilvl w:val="0"/>
+          <w:numId w:val="43"/>
+        </w:numPr>
+        <w:spacing w:line="360" w:lineRule="auto"/>
+        <w:jc w:val="both"/>
+        <w:rPr>
+          <w:sz w:val="24"/>
+          <w:szCs w:val="24"/>
+        </w:rPr>
+      </w:pPr>
+      <w:r>
+        <w:rPr>
+          <w:i/>
+          <w:iCs/>
+          <w:sz w:val="24"/>
+          <w:szCs w:val="24"/>
+        </w:rPr>
+        <w:t>Textfield</w:t>
+      </w:r>
+      <w:r>
+        <w:rPr>
+          <w:sz w:val="24"/>
+          <w:szCs w:val="24"/>
+        </w:rPr>
+        <w:t xml:space="preserve"> kegiatan, isikan nama kegiatan. Cukup isikan nama kegiatan secara garis besar, sebagai contoh, melakukan pemeriksaan kuesioner rumah tangga kuesioner kompleks fungsi sosial</w:t>
+      </w:r>
+    </w:p>
+    <w:p>
+      <w:pPr>
+        <w:pStyle w:val="ListParagraph"/>
+        <w:numPr>
+          <w:ilvl w:val="0"/>
+          <w:numId w:val="43"/>
+        </w:numPr>
+        <w:spacing w:line="360" w:lineRule="auto"/>
+        <w:jc w:val="both"/>
+        <w:rPr>
+          <w:sz w:val="24"/>
+          <w:szCs w:val="24"/>
+        </w:rPr>
+      </w:pPr>
+      <w:r>
+        <w:rPr>
+          <w:i/>
+          <w:iCs/>
+          <w:sz w:val="24"/>
+          <w:szCs w:val="24"/>
+        </w:rPr>
+        <w:t xml:space="preserve">Textfield </w:t>
+      </w:r>
+      <w:r>
+        <w:rPr>
+          <w:i/>
+          <w:iCs/>
+          <w:sz w:val="24"/>
+          <w:szCs w:val="24"/>
+        </w:rPr>
+        <w:t>subject matter</w:t>
+      </w:r>
+      <w:r>
+        <w:rPr>
+          <w:sz w:val="24"/>
+          <w:szCs w:val="24"/>
+        </w:rPr>
+        <w:t xml:space="preserve"> otomatis terisi jabatan dari pegawai yang bersangkutan.</w:t>
+      </w:r>
+    </w:p>
+    <w:p>
+      <w:pPr>
+        <w:pStyle w:val="ListParagraph"/>
+        <w:numPr>
+          <w:ilvl w:val="0"/>
+          <w:numId w:val="43"/>
+        </w:numPr>
+        <w:spacing w:line="360" w:lineRule="auto"/>
+        <w:jc w:val="both"/>
+        <w:rPr>
+          <w:i/>
+          <w:iCs/>
+          <w:sz w:val="24"/>
+          <w:szCs w:val="24"/>
+        </w:rPr>
+      </w:pPr>
+      <w:r>
+        <w:rPr>
+          <w:i/>
+          <w:iCs/>
+          <w:sz w:val="24"/>
+          <w:szCs w:val="24"/>
+        </w:rPr>
+        <w:t>Dropdown</w:t>
+      </w:r>
+      <w:r>
+        <w:rPr>
+          <w:i/>
+          <w:iCs/>
+          <w:sz w:val="24"/>
+          <w:szCs w:val="24"/>
+        </w:rPr>
+        <w:t xml:space="preserve"> </w:t>
+      </w:r>
+      <w:r>
+        <w:rPr>
+          <w:sz w:val="24"/>
+          <w:szCs w:val="24"/>
+        </w:rPr>
+        <w:t xml:space="preserve">butir kegiatan, </w:t>
+      </w:r>
+      <w:r>
+        <w:rPr>
+          <w:i/>
+          <w:iCs/>
+          <w:sz w:val="24"/>
+          <w:szCs w:val="24"/>
+        </w:rPr>
+        <w:t>dropdown</w:t>
+      </w:r>
+      <w:r>
+        <w:rPr>
+          <w:sz w:val="24"/>
+          <w:szCs w:val="24"/>
+        </w:rPr>
+        <w:t xml:space="preserve"> ini berisi semua butir kegiatan fungsional dan kegiatan tambahan. Isian dari </w:t>
+      </w:r>
+      <w:r>
+        <w:rPr>
+          <w:i/>
+          <w:iCs/>
+          <w:sz w:val="24"/>
+          <w:szCs w:val="24"/>
+        </w:rPr>
+        <w:t>dropdown</w:t>
+      </w:r>
+      <w:r>
+        <w:rPr>
+          <w:sz w:val="24"/>
+          <w:szCs w:val="24"/>
+        </w:rPr>
+        <w:t xml:space="preserve"> ini mengacu pada master butir kegiatan yang diinput oleh admin pada halaman admin.</w:t>
+      </w:r>
+      <w:r>
+        <w:rPr>
+          <w:i/>
+          <w:iCs/>
+          <w:sz w:val="24"/>
+          <w:szCs w:val="24"/>
+        </w:rPr>
+        <w:t xml:space="preserve"> </w:t>
+      </w:r>
+      <w:r>
+        <w:rPr>
+          <w:sz w:val="24"/>
+          <w:szCs w:val="24"/>
+        </w:rPr>
+        <w:t>Pengguna wajib memilih salah satu butir kegiatan ini yang paling bersesuaian dengan kegiatan yang dibuat.</w:t>
+      </w:r>
+    </w:p>
+    <w:p>
+      <w:pPr>
+        <w:pStyle w:val="ListParagraph"/>
+        <w:numPr>
+          <w:ilvl w:val="0"/>
+          <w:numId w:val="43"/>
+        </w:numPr>
+        <w:spacing w:line="360" w:lineRule="auto"/>
+        <w:jc w:val="both"/>
+        <w:rPr>
+          <w:i/>
+          <w:iCs/>
+          <w:sz w:val="24"/>
+          <w:szCs w:val="24"/>
+        </w:rPr>
+      </w:pPr>
+      <w:r>
+        <w:rPr>
+          <w:i/>
+          <w:iCs/>
+          <w:sz w:val="24"/>
+          <w:szCs w:val="24"/>
+        </w:rPr>
+        <w:t>Textfield</w:t>
+      </w:r>
+      <w:r>
+        <w:rPr>
+          <w:sz w:val="24"/>
+          <w:szCs w:val="24"/>
+        </w:rPr>
+        <w:t xml:space="preserve"> angka kredit, terisi secara otomatis sesuai angka kredit dari butir kegiatan yang dipilih.</w:t>
+      </w:r>
+    </w:p>
+    <w:p>
+      <w:pPr>
+        <w:pStyle w:val="ListParagraph"/>
+        <w:numPr>
+          <w:ilvl w:val="0"/>
+          <w:numId w:val="43"/>
+        </w:numPr>
+        <w:spacing w:line="360" w:lineRule="auto"/>
+        <w:jc w:val="both"/>
+        <w:rPr>
+          <w:i/>
+          <w:iCs/>
+          <w:sz w:val="24"/>
+          <w:szCs w:val="24"/>
+        </w:rPr>
+      </w:pPr>
+      <w:r>
+        <w:rPr>
+          <w:i/>
+          <w:iCs/>
+          <w:sz w:val="24"/>
+          <w:szCs w:val="24"/>
+        </w:rPr>
+        <w:t xml:space="preserve">Textfield </w:t>
+      </w:r>
+      <w:r>
+        <w:rPr>
+          <w:sz w:val="24"/>
+          <w:szCs w:val="24"/>
+        </w:rPr>
+        <w:t>satuan kegiatan, isikan satuan dari kegiatan yang dibuat, contoh dokumen, rumah tangga, peta, dll.</w:t>
+      </w:r>
+    </w:p>
+    <w:p>
+      <w:pPr>
+        <w:spacing w:line="360" w:lineRule="auto"/>
+        <w:jc w:val="center"/>
+        <w:rPr>
+          <w:sz w:val="24"/>
+          <w:szCs w:val="24"/>
+        </w:rPr>
+      </w:pPr>
+      <w:r>
+        <w:drawing>
+          <wp:inline distT="0" distB="0" distL="0" distR="0" wp14:anchorId="243C3EBA" wp14:editId="6B76358B">
+            <wp:extent cx="5943600" cy="3343910"/>
+            <wp:effectExtent l="0" t="0" r="0" b="8890"/>
+            <wp:docPr id="19" name="Picture 19"/>
+            <wp:cNvGraphicFramePr>
+              <a:graphicFrameLocks xmlns:a="http://schemas.openxmlformats.org/drawingml/2006/main" noChangeAspect="1"/>
+            </wp:cNvGraphicFramePr>
+            <a:graphic xmlns:a="http://schemas.openxmlformats.org/drawingml/2006/main">
+              <a:graphicData uri="http://schemas.openxmlformats.org/drawingml/2006/picture">
+                <pic:pic xmlns:pic="http://schemas.openxmlformats.org/drawingml/2006/picture">
+                  <pic:nvPicPr>
+                    <pic:cNvPr id="0" name="Picture 11"/>
+                    <pic:cNvPicPr>
+                      <a:picLocks noChangeAspect="1" noChangeArrowheads="1"/>
+                    </pic:cNvPicPr>
+                  </pic:nvPicPr>
+                  <pic:blipFill>
+                    <a:blip r:embed="rId37" cstate="print">
+                      <a:extLst>
+                        <a:ext uri="{28A0092B-C50C-407E-A947-70E740481C1C}">
+                          <a14:useLocalDpi xmlns:a14="http://schemas.microsoft.com/office/drawing/2010/main" val="0"/>
+                        </a:ext>
+                      </a:extLst>
+                    </a:blip>
+                    <a:srcRect/>
+                    <a:stretch>
+                      <a:fillRect/>
+                    </a:stretch>
+                  </pic:blipFill>
+                  <pic:spPr bwMode="auto">
+                    <a:xfrm>
+                      <a:off x="0" y="0"/>
+                      <a:ext cx="5943600" cy="3343910"/>
+                    </a:xfrm>
+                    <a:prstGeom prst="rect">
+                      <a:avLst/>
+                    </a:prstGeom>
+                    <a:noFill/>
+                    <a:ln>
+                      <a:noFill/>
+                    </a:ln>
+                  </pic:spPr>
+                </pic:pic>
+              </a:graphicData>
+            </a:graphic>
+          </wp:inline>
+        </w:drawing>
+      </w:r>
+      <w:r>
+        <w:rPr>
+          <w:b/>
+          <w:bCs/>
+          <w:sz w:val="24"/>
+          <w:szCs w:val="24"/>
+        </w:rPr>
+        <w:t>Gambar 5</w:t>
+      </w:r>
+      <w:r>
+        <w:rPr>
+          <w:sz w:val="24"/>
+          <w:szCs w:val="24"/>
+        </w:rPr>
+        <w:t>. Tampilan Halaman Tambah Kegiatan</w:t>
+      </w:r>
+    </w:p>
+    <w:p>
+      <w:pPr>
+        <w:spacing w:line="360" w:lineRule="auto"/>
+        <w:ind w:firstLine="720"/>
+        <w:jc w:val="both"/>
+        <w:rPr>
+          <w:sz w:val="24"/>
+          <w:szCs w:val="24"/>
+        </w:rPr>
+      </w:pPr>
+      <w:r>
+        <w:rPr>
+          <w:sz w:val="24"/>
+          <w:szCs w:val="24"/>
+        </w:rPr>
+        <w:lastRenderedPageBreak/>
+        <w:t xml:space="preserve">Jika semua </w:t>
+      </w:r>
+      <w:r>
+        <w:rPr>
+          <w:i/>
+          <w:iCs/>
+          <w:sz w:val="24"/>
+          <w:szCs w:val="24"/>
+        </w:rPr>
+        <w:t>field</w:t>
+      </w:r>
+      <w:r>
+        <w:rPr>
+          <w:sz w:val="24"/>
+          <w:szCs w:val="24"/>
+        </w:rPr>
+        <w:t xml:space="preserve"> sudah diisi, terdapat dua pilihan yaitu melakukan simpan lalu pengguna akan diarahkan ke halaman daftar master keg</w:t>
+      </w:r>
+      <w:r>
+        <w:rPr>
+          <w:sz w:val="24"/>
+          <w:szCs w:val="24"/>
+        </w:rPr>
+        <w:t>ia</w:t>
+      </w:r>
+      <w:r>
+        <w:rPr>
+          <w:sz w:val="24"/>
+          <w:szCs w:val="24"/>
+        </w:rPr>
+        <w:t xml:space="preserve">tan, atau pilih simpan lalu tambah kegiatan lainnya, dimana setelah ditekan pengguna akan masuk lagi kehalaman </w:t>
+      </w:r>
+      <w:r>
+        <w:rPr>
+          <w:sz w:val="24"/>
+          <w:szCs w:val="24"/>
+        </w:rPr>
+        <w:t>tambah</w:t>
+      </w:r>
+      <w:r>
+        <w:rPr>
+          <w:sz w:val="24"/>
+          <w:szCs w:val="24"/>
+        </w:rPr>
+        <w:t xml:space="preserve"> master</w:t>
+      </w:r>
+      <w:r>
+        <w:rPr>
+          <w:sz w:val="24"/>
+          <w:szCs w:val="24"/>
+        </w:rPr>
+        <w:t xml:space="preserve"> kegiatan untuk dapat menambahkan kegiatan lain ke master kegiatan.</w:t>
+      </w:r>
+    </w:p>
+    <w:p>
+      <w:pPr>
+        <w:spacing w:after="0" w:line="360" w:lineRule="auto"/>
+        <w:jc w:val="both"/>
+        <w:rPr>
+          <w:b/>
+          <w:bCs/>
+          <w:sz w:val="24"/>
+          <w:szCs w:val="24"/>
+        </w:rPr>
+      </w:pPr>
+      <w:r>
+        <w:rPr>
+          <w:b/>
+          <w:bCs/>
+          <w:sz w:val="24"/>
+          <w:szCs w:val="24"/>
+        </w:rPr>
+        <w:t>Menu Detail CKP</w:t>
+      </w:r>
+    </w:p>
+    <w:p>
+      <w:pPr>
+        <w:spacing w:line="360" w:lineRule="auto"/>
+        <w:ind w:firstLine="720"/>
+        <w:jc w:val="both"/>
+        <w:rPr>
+          <w:sz w:val="24"/>
+          <w:szCs w:val="24"/>
+        </w:rPr>
+      </w:pPr>
+      <w:r>
+        <w:rPr>
+          <w:sz w:val="24"/>
+          <w:szCs w:val="24"/>
+        </w:rPr>
+        <w:t>Menu detail ckp diakses dengan menekan tombol aksi detail ckp pada halaman daftar ckp (tombol dengan ikon mata). Pada halaman ini akan ditampilkan informasi detail dari dokumen ckp</w:t>
+      </w:r>
+      <w:r>
+        <w:rPr>
+          <w:sz w:val="24"/>
+          <w:szCs w:val="24"/>
+        </w:rPr>
+        <w:t xml:space="preserve">, yaitu nama pegawai, tahun dan bulan ckp, dan tabel daftar kegaitan. Tabel daftar kegiatan terdiri dari 10 kolom yaitu kolom nomor, jenis kegiatan, nama kegiatan, satuan hasil kegiatan, target kegiatan, realisasi kegiatan, kualitas kegiatan, pemberi pekerjaan, keterangan kegiatan, dan aksi kegiatan, pada tombol aksi pengguna dapat melakukan aksi nilai atau hapus kegiatan. Disudut kanan atas terdapat tombol tambah kegiatan ke ckp untuk menambahkan kegiatan ke dokumen ckp dan tombol </w:t>
+      </w:r>
+      <w:r>
+        <w:rPr>
+          <w:i/>
+          <w:iCs/>
+          <w:sz w:val="24"/>
+          <w:szCs w:val="24"/>
+        </w:rPr>
+        <w:t>export</w:t>
+      </w:r>
+      <w:r>
+        <w:rPr>
+          <w:sz w:val="24"/>
+          <w:szCs w:val="24"/>
+        </w:rPr>
+        <w:t xml:space="preserve"> ke excel untuk menge-</w:t>
+      </w:r>
+      <w:r>
+        <w:rPr>
+          <w:i/>
+          <w:iCs/>
+          <w:sz w:val="24"/>
+          <w:szCs w:val="24"/>
+        </w:rPr>
+        <w:t>export</w:t>
+      </w:r>
+      <w:r>
+        <w:rPr>
+          <w:sz w:val="24"/>
+          <w:szCs w:val="24"/>
+        </w:rPr>
+        <w:t xml:space="preserve"> dokumen ckp ke dalam format excel untuk dapat dicetak sebagai bukti resmi.</w:t>
+      </w:r>
+    </w:p>
+    <w:p>
+      <w:pPr>
+        <w:spacing w:line="360" w:lineRule="auto"/>
+        <w:ind w:firstLine="720"/>
+        <w:jc w:val="both"/>
+        <w:rPr>
+          <w:sz w:val="24"/>
+          <w:szCs w:val="24"/>
+        </w:rPr>
+      </w:pPr>
+    </w:p>
+    <w:p>
+      <w:pPr>
+        <w:spacing w:line="360" w:lineRule="auto"/>
+        <w:jc w:val="both"/>
+        <w:rPr>
+          <w:sz w:val="24"/>
+          <w:szCs w:val="24"/>
+        </w:rPr>
+      </w:pPr>
+      <w:r>
+        <w:drawing>
+          <wp:inline distT="0" distB="0" distL="0" distR="0" wp14:anchorId="64E61791" wp14:editId="5B468066">
+            <wp:extent cx="5943600" cy="3338195"/>
+            <wp:effectExtent l="0" t="0" r="0" b="0"/>
+            <wp:docPr id="20" name="Picture 20"/>
+            <wp:cNvGraphicFramePr>
+              <a:graphicFrameLocks xmlns:a="http://schemas.openxmlformats.org/drawingml/2006/main" noChangeAspect="1"/>
+            </wp:cNvGraphicFramePr>
+            <a:graphic xmlns:a="http://schemas.openxmlformats.org/drawingml/2006/main">
+              <a:graphicData uri="http://schemas.openxmlformats.org/drawingml/2006/picture">
+                <pic:pic xmlns:pic="http://schemas.openxmlformats.org/drawingml/2006/picture">
+                  <pic:nvPicPr>
+                    <pic:cNvPr id="0" name="Picture 13"/>
+                    <pic:cNvPicPr>
+                      <a:picLocks noChangeAspect="1" noChangeArrowheads="1"/>
+                    </pic:cNvPicPr>
+                  </pic:nvPicPr>
+                  <pic:blipFill>
+                    <a:blip r:embed="rId38" cstate="print">
+                      <a:extLst>
+                        <a:ext uri="{28A0092B-C50C-407E-A947-70E740481C1C}">
+                          <a14:useLocalDpi xmlns:a14="http://schemas.microsoft.com/office/drawing/2010/main" val="0"/>
+                        </a:ext>
+                      </a:extLst>
+                    </a:blip>
+                    <a:srcRect/>
+                    <a:stretch>
+                      <a:fillRect/>
+                    </a:stretch>
+                  </pic:blipFill>
+                  <pic:spPr bwMode="auto">
+                    <a:xfrm>
+                      <a:off x="0" y="0"/>
+                      <a:ext cx="5943600" cy="3338195"/>
+                    </a:xfrm>
+                    <a:prstGeom prst="rect">
+                      <a:avLst/>
+                    </a:prstGeom>
+                    <a:noFill/>
+                    <a:ln>
+                      <a:noFill/>
+                    </a:ln>
+                  </pic:spPr>
+                </pic:pic>
+              </a:graphicData>
+            </a:graphic>
+          </wp:inline>
+        </w:drawing>
+      </w:r>
+    </w:p>
+    <w:p>
+      <w:pPr>
+        <w:spacing w:line="360" w:lineRule="auto"/>
+        <w:jc w:val="center"/>
+        <w:rPr>
+          <w:sz w:val="24"/>
+          <w:szCs w:val="24"/>
+        </w:rPr>
+      </w:pPr>
+      <w:r>
+        <w:rPr>
+          <w:b/>
+          <w:bCs/>
+          <w:sz w:val="24"/>
+          <w:szCs w:val="24"/>
+        </w:rPr>
+        <w:t>Gambar 6</w:t>
+      </w:r>
+      <w:r>
+        <w:rPr>
+          <w:sz w:val="24"/>
+          <w:szCs w:val="24"/>
+        </w:rPr>
+        <w:t>. Tampilan halaman detail CKP</w:t>
+      </w:r>
+    </w:p>
+    <w:p>
+      <w:pPr>
+        <w:spacing w:after="0" w:line="360" w:lineRule="auto"/>
+        <w:jc w:val="both"/>
+        <w:rPr>
+          <w:b/>
+          <w:bCs/>
+          <w:sz w:val="24"/>
+          <w:szCs w:val="24"/>
+        </w:rPr>
+      </w:pPr>
+      <w:r>
+        <w:rPr>
+          <w:b/>
+          <w:bCs/>
+          <w:sz w:val="24"/>
+          <w:szCs w:val="24"/>
+        </w:rPr>
+        <w:lastRenderedPageBreak/>
+        <w:t>Menu Tambah Kegiatan Ke CKP</w:t>
+      </w:r>
+    </w:p>
+    <w:p>
+      <w:pPr>
+        <w:spacing w:line="360" w:lineRule="auto"/>
+        <w:ind w:firstLine="720"/>
+        <w:jc w:val="both"/>
+        <w:rPr>
+          <w:sz w:val="24"/>
+          <w:szCs w:val="24"/>
+        </w:rPr>
+      </w:pPr>
+      <w:r>
+        <w:rPr>
+          <w:sz w:val="24"/>
+          <w:szCs w:val="24"/>
+        </w:rPr>
+        <w:t xml:space="preserve">Menu ini digunakan untuk menambahkan kegiatan ke dalam dokumen CKP yang telah dibuat. Pada halaman ini terdapat form dengan 7 </w:t>
+      </w:r>
+      <w:r>
+        <w:rPr>
+          <w:i/>
+          <w:iCs/>
+          <w:sz w:val="24"/>
+          <w:szCs w:val="24"/>
+        </w:rPr>
+        <w:t>field</w:t>
+      </w:r>
+      <w:r>
+        <w:rPr>
+          <w:sz w:val="24"/>
+          <w:szCs w:val="24"/>
+        </w:rPr>
+        <w:t xml:space="preserve"> yaitu:</w:t>
+      </w:r>
+    </w:p>
+    <w:p>
+      <w:pPr>
+        <w:pStyle w:val="ListParagraph"/>
+        <w:numPr>
+          <w:ilvl w:val="0"/>
+          <w:numId w:val="43"/>
+        </w:numPr>
+        <w:spacing w:line="360" w:lineRule="auto"/>
+        <w:jc w:val="both"/>
+        <w:rPr>
+          <w:sz w:val="24"/>
+          <w:szCs w:val="24"/>
+        </w:rPr>
+      </w:pPr>
+      <w:r>
+        <w:rPr>
+          <w:i/>
+          <w:iCs/>
+          <w:sz w:val="24"/>
+          <w:szCs w:val="24"/>
+        </w:rPr>
+        <w:t>Dropdown</w:t>
+      </w:r>
+      <w:r>
+        <w:rPr>
+          <w:sz w:val="24"/>
+          <w:szCs w:val="24"/>
+        </w:rPr>
+        <w:t xml:space="preserve"> jenis kegiatan, hanya terdapat dua pilihan yaitu kegiatan utama atau kegiatan tambahan.</w:t>
+      </w:r>
+    </w:p>
+    <w:p>
+      <w:pPr>
+        <w:pStyle w:val="ListParagraph"/>
+        <w:numPr>
+          <w:ilvl w:val="0"/>
+          <w:numId w:val="43"/>
+        </w:numPr>
+        <w:spacing w:line="360" w:lineRule="auto"/>
+        <w:jc w:val="both"/>
+        <w:rPr>
+          <w:sz w:val="24"/>
+          <w:szCs w:val="24"/>
+        </w:rPr>
+      </w:pPr>
+      <w:r>
+        <w:rPr>
+          <w:i/>
+          <w:iCs/>
+          <w:sz w:val="24"/>
+          <w:szCs w:val="24"/>
+        </w:rPr>
+        <w:t xml:space="preserve">Field </w:t>
+      </w:r>
+      <w:r>
+        <w:rPr>
+          <w:sz w:val="24"/>
+          <w:szCs w:val="24"/>
+        </w:rPr>
+        <w:t xml:space="preserve">uraian kegiatan, </w:t>
+      </w:r>
+      <w:r>
+        <w:rPr>
+          <w:i/>
+          <w:iCs/>
+          <w:sz w:val="24"/>
+          <w:szCs w:val="24"/>
+        </w:rPr>
+        <w:t>field</w:t>
+      </w:r>
+      <w:r>
+        <w:rPr>
+          <w:sz w:val="24"/>
+          <w:szCs w:val="24"/>
+        </w:rPr>
+        <w:t xml:space="preserve"> ini terisi dengan semua kegiatan yang telah diinput pada master kegiatan, pengguna dapat melakukan pencarian master kegiatan pada </w:t>
+      </w:r>
+      <w:r>
+        <w:rPr>
+          <w:i/>
+          <w:iCs/>
+          <w:sz w:val="24"/>
+          <w:szCs w:val="24"/>
+        </w:rPr>
+        <w:t>field</w:t>
+      </w:r>
+      <w:r>
+        <w:rPr>
+          <w:sz w:val="24"/>
+          <w:szCs w:val="24"/>
+        </w:rPr>
+        <w:t xml:space="preserve"> ini.</w:t>
+      </w:r>
+    </w:p>
+    <w:p>
+      <w:pPr>
+        <w:pStyle w:val="ListParagraph"/>
+        <w:numPr>
+          <w:ilvl w:val="0"/>
+          <w:numId w:val="43"/>
+        </w:numPr>
+        <w:spacing w:line="360" w:lineRule="auto"/>
+        <w:jc w:val="both"/>
+        <w:rPr>
+          <w:sz w:val="24"/>
+          <w:szCs w:val="24"/>
+        </w:rPr>
+      </w:pPr>
+      <w:r>
+        <w:rPr>
+          <w:i/>
+          <w:iCs/>
+          <w:sz w:val="24"/>
+          <w:szCs w:val="24"/>
+        </w:rPr>
+        <w:t xml:space="preserve">Field </w:t>
+      </w:r>
+      <w:r>
+        <w:rPr>
+          <w:sz w:val="24"/>
+          <w:szCs w:val="24"/>
+        </w:rPr>
+        <w:t xml:space="preserve">satuan, otomatis terisi sesuai master kegiatan yang dipilih pada </w:t>
+      </w:r>
+      <w:r>
+        <w:rPr>
+          <w:i/>
+          <w:iCs/>
+          <w:sz w:val="24"/>
+          <w:szCs w:val="24"/>
+        </w:rPr>
+        <w:t>field</w:t>
+      </w:r>
+      <w:r>
+        <w:rPr>
+          <w:sz w:val="24"/>
+          <w:szCs w:val="24"/>
+        </w:rPr>
+        <w:t xml:space="preserve"> uraian kegiatan.</w:t>
+      </w:r>
+    </w:p>
+    <w:p>
+      <w:pPr>
+        <w:pStyle w:val="ListParagraph"/>
+        <w:numPr>
+          <w:ilvl w:val="0"/>
+          <w:numId w:val="43"/>
+        </w:numPr>
+        <w:spacing w:line="360" w:lineRule="auto"/>
+        <w:jc w:val="both"/>
+        <w:rPr>
+          <w:i/>
+          <w:iCs/>
+          <w:sz w:val="24"/>
+          <w:szCs w:val="24"/>
+        </w:rPr>
+      </w:pPr>
+      <w:r>
+        <w:rPr>
+          <w:i/>
+          <w:iCs/>
+          <w:sz w:val="24"/>
+          <w:szCs w:val="24"/>
+        </w:rPr>
+        <w:t xml:space="preserve">Field </w:t>
+      </w:r>
+      <w:r>
+        <w:rPr>
+          <w:sz w:val="24"/>
+          <w:szCs w:val="24"/>
+        </w:rPr>
+        <w:t>target, isikan target dari kegiatan.</w:t>
+      </w:r>
+    </w:p>
+    <w:p>
+      <w:pPr>
+        <w:pStyle w:val="ListParagraph"/>
+        <w:numPr>
+          <w:ilvl w:val="0"/>
+          <w:numId w:val="43"/>
+        </w:numPr>
+        <w:spacing w:line="360" w:lineRule="auto"/>
+        <w:jc w:val="both"/>
+        <w:rPr>
+          <w:i/>
+          <w:iCs/>
+          <w:sz w:val="24"/>
+          <w:szCs w:val="24"/>
+        </w:rPr>
+      </w:pPr>
+      <w:r>
+        <w:rPr>
+          <w:i/>
+          <w:iCs/>
+          <w:sz w:val="24"/>
+          <w:szCs w:val="24"/>
+        </w:rPr>
+        <w:t xml:space="preserve">Field </w:t>
+      </w:r>
+      <w:r>
+        <w:rPr>
+          <w:sz w:val="24"/>
+          <w:szCs w:val="24"/>
+        </w:rPr>
+        <w:t xml:space="preserve">kode butir kegiatan, otomatis terisi sesuai master kegiatan yang dipilih pada </w:t>
+      </w:r>
+      <w:r>
+        <w:rPr>
+          <w:i/>
+          <w:iCs/>
+          <w:sz w:val="24"/>
+          <w:szCs w:val="24"/>
+        </w:rPr>
+        <w:t>field</w:t>
+      </w:r>
+      <w:r>
+        <w:rPr>
+          <w:sz w:val="24"/>
+          <w:szCs w:val="24"/>
+        </w:rPr>
+        <w:t xml:space="preserve"> uraian kegiatan.</w:t>
+      </w:r>
+    </w:p>
+    <w:p>
+      <w:pPr>
+        <w:pStyle w:val="ListParagraph"/>
+        <w:numPr>
+          <w:ilvl w:val="0"/>
+          <w:numId w:val="43"/>
+        </w:numPr>
+        <w:spacing w:line="360" w:lineRule="auto"/>
+        <w:jc w:val="both"/>
+        <w:rPr>
+          <w:i/>
+          <w:iCs/>
+          <w:sz w:val="24"/>
+          <w:szCs w:val="24"/>
+        </w:rPr>
+      </w:pPr>
+      <w:r>
+        <w:rPr>
+          <w:i/>
+          <w:iCs/>
+          <w:sz w:val="24"/>
+          <w:szCs w:val="24"/>
+        </w:rPr>
+        <w:t xml:space="preserve">Field </w:t>
+      </w:r>
+      <w:r>
+        <w:rPr>
+          <w:sz w:val="24"/>
+          <w:szCs w:val="24"/>
+        </w:rPr>
+        <w:t xml:space="preserve">angka kredit, otomatis terisi sesuai master kegiatan yang dipilih pada </w:t>
+      </w:r>
+      <w:r>
+        <w:rPr>
+          <w:i/>
+          <w:iCs/>
+          <w:sz w:val="24"/>
+          <w:szCs w:val="24"/>
+        </w:rPr>
+        <w:t>field</w:t>
+      </w:r>
+      <w:r>
+        <w:rPr>
+          <w:sz w:val="24"/>
+          <w:szCs w:val="24"/>
+        </w:rPr>
+        <w:t xml:space="preserve"> uraian kegiatan.</w:t>
+      </w:r>
+    </w:p>
+    <w:p>
+      <w:pPr>
+        <w:pStyle w:val="ListParagraph"/>
+        <w:numPr>
+          <w:ilvl w:val="0"/>
+          <w:numId w:val="43"/>
+        </w:numPr>
+        <w:spacing w:line="360" w:lineRule="auto"/>
+        <w:jc w:val="both"/>
+        <w:rPr>
+          <w:i/>
+          <w:iCs/>
+          <w:sz w:val="24"/>
+          <w:szCs w:val="24"/>
+        </w:rPr>
+      </w:pPr>
+      <w:r>
+        <w:rPr>
+          <w:i/>
+          <w:iCs/>
+          <w:sz w:val="24"/>
+          <w:szCs w:val="24"/>
+        </w:rPr>
+        <w:t xml:space="preserve">Textarea </w:t>
+      </w:r>
+      <w:r>
+        <w:rPr>
+          <w:sz w:val="24"/>
+          <w:szCs w:val="24"/>
+        </w:rPr>
+        <w:t>keterangan, tuliskan detail rinci dari kegiatan, contoh jika uraian kegiatannya berupa pengawasan pencacahan rumah tangga kuesioner kompleks fungsi sosial, tuliskan detailnya, misal</w:t>
+      </w:r>
+      <w:r>
+        <w:rPr>
+          <w:sz w:val="24"/>
+          <w:szCs w:val="24"/>
+        </w:rPr>
+        <w:t>nya m</w:t>
+      </w:r>
+      <w:r>
+        <w:rPr>
+          <w:sz w:val="24"/>
+          <w:szCs w:val="24"/>
+        </w:rPr>
+        <w:t>elakukan pengawasan pencacahan SUSENAS Maret 2021 sebanyak 50 rumah tangga</w:t>
+      </w:r>
+      <w:r>
+        <w:rPr>
+          <w:sz w:val="24"/>
+          <w:szCs w:val="24"/>
+        </w:rPr>
+        <w:t>.</w:t>
+      </w:r>
+    </w:p>
+    <w:p>
+      <w:pPr>
+        <w:spacing w:line="360" w:lineRule="auto"/>
+        <w:ind w:firstLine="720"/>
+        <w:jc w:val="both"/>
+        <w:rPr>
+          <w:sz w:val="24"/>
+          <w:szCs w:val="24"/>
+        </w:rPr>
+      </w:pPr>
+      <w:r>
+        <w:rPr>
+          <w:sz w:val="24"/>
+          <w:szCs w:val="24"/>
+        </w:rPr>
+        <w:t xml:space="preserve">Jika semua </w:t>
+      </w:r>
+      <w:r>
+        <w:rPr>
+          <w:i/>
+          <w:iCs/>
+          <w:sz w:val="24"/>
+          <w:szCs w:val="24"/>
+        </w:rPr>
+        <w:t>field</w:t>
+      </w:r>
+      <w:r>
+        <w:rPr>
+          <w:sz w:val="24"/>
+          <w:szCs w:val="24"/>
+        </w:rPr>
+        <w:t xml:space="preserve"> sudah diisi, terdapat dua pilihan yaitu melakukan simpan lalu pengguna akan diarahkan ke halaman detail ckp, atau pilih simpan lalu tambah kegiatan lainnya, dimana setelah ditekan pengguna akan masuk lagi kehalaman tambah kegiatan ke CKP untuk dapat menambahkan kegiatan lain ke CKP.</w:t>
+      </w:r>
+    </w:p>
+    <w:p>
+      <w:pPr>
+        <w:spacing w:line="360" w:lineRule="auto"/>
+        <w:jc w:val="both"/>
+        <w:rPr>
+          <w:sz w:val="24"/>
+          <w:szCs w:val="24"/>
+        </w:rPr>
+      </w:pPr>
+    </w:p>
+    <w:p>
+      <w:pPr>
+        <w:spacing w:line="360" w:lineRule="auto"/>
+        <w:jc w:val="center"/>
+        <w:rPr>
+          <w:sz w:val="24"/>
+          <w:szCs w:val="24"/>
+        </w:rPr>
+      </w:pPr>
+      <w:r>
+        <w:lastRenderedPageBreak/>
+        <w:drawing>
+          <wp:inline distT="0" distB="0" distL="0" distR="0" wp14:anchorId="2239DFFD" wp14:editId="225437DC">
+            <wp:extent cx="5943600" cy="3338195"/>
+            <wp:effectExtent l="0" t="0" r="0" b="0"/>
+            <wp:docPr id="25" name="Picture 25"/>
+            <wp:cNvGraphicFramePr>
+              <a:graphicFrameLocks xmlns:a="http://schemas.openxmlformats.org/drawingml/2006/main" noChangeAspect="1"/>
+            </wp:cNvGraphicFramePr>
+            <a:graphic xmlns:a="http://schemas.openxmlformats.org/drawingml/2006/main">
+              <a:graphicData uri="http://schemas.openxmlformats.org/drawingml/2006/picture">
+                <pic:pic xmlns:pic="http://schemas.openxmlformats.org/drawingml/2006/picture">
+                  <pic:nvPicPr>
+                    <pic:cNvPr id="0" name="Picture 20"/>
+                    <pic:cNvPicPr>
+                      <a:picLocks noChangeAspect="1" noChangeArrowheads="1"/>
+                    </pic:cNvPicPr>
+                  </pic:nvPicPr>
+                  <pic:blipFill>
+                    <a:blip r:embed="rId39" cstate="print">
+                      <a:extLst>
+                        <a:ext uri="{28A0092B-C50C-407E-A947-70E740481C1C}">
+                          <a14:useLocalDpi xmlns:a14="http://schemas.microsoft.com/office/drawing/2010/main" val="0"/>
+                        </a:ext>
+                      </a:extLst>
+                    </a:blip>
+                    <a:srcRect/>
+                    <a:stretch>
+                      <a:fillRect/>
+                    </a:stretch>
+                  </pic:blipFill>
+                  <pic:spPr bwMode="auto">
+                    <a:xfrm>
+                      <a:off x="0" y="0"/>
+                      <a:ext cx="5943600" cy="3338195"/>
+                    </a:xfrm>
+                    <a:prstGeom prst="rect">
+                      <a:avLst/>
+                    </a:prstGeom>
+                    <a:noFill/>
+                    <a:ln>
+                      <a:noFill/>
+                    </a:ln>
+                  </pic:spPr>
+                </pic:pic>
+              </a:graphicData>
+            </a:graphic>
+          </wp:inline>
+        </w:drawing>
+      </w:r>
+      <w:r>
+        <w:rPr>
+          <w:b/>
+          <w:bCs/>
+          <w:sz w:val="24"/>
+          <w:szCs w:val="24"/>
+        </w:rPr>
+        <w:t xml:space="preserve"> </w:t>
+      </w:r>
+      <w:r>
+        <w:rPr>
+          <w:b/>
+          <w:bCs/>
+          <w:sz w:val="24"/>
+          <w:szCs w:val="24"/>
+        </w:rPr>
+        <w:t xml:space="preserve">Gambar </w:t>
+      </w:r>
+      <w:r>
+        <w:rPr>
+          <w:b/>
+          <w:bCs/>
+          <w:sz w:val="24"/>
+          <w:szCs w:val="24"/>
+        </w:rPr>
+        <w:t>7</w:t>
+      </w:r>
+      <w:r>
+        <w:rPr>
+          <w:sz w:val="24"/>
+          <w:szCs w:val="24"/>
+        </w:rPr>
+        <w:t>. Tampilan halaman tambah kegiatan ke CKP</w:t>
+      </w:r>
+    </w:p>
+    <w:p>
+      <w:pPr>
+        <w:spacing w:after="0" w:line="360" w:lineRule="auto"/>
+        <w:jc w:val="both"/>
+        <w:rPr>
+          <w:b/>
+          <w:bCs/>
+          <w:sz w:val="24"/>
+          <w:szCs w:val="24"/>
+        </w:rPr>
+      </w:pPr>
+      <w:r>
+        <w:rPr>
+          <w:b/>
+          <w:bCs/>
+          <w:sz w:val="24"/>
+          <w:szCs w:val="24"/>
+        </w:rPr>
+        <w:t>Menu Entri Penilaian dan Realisasi Kegiatan</w:t>
+      </w:r>
+    </w:p>
+    <w:p>
+      <w:pPr>
+        <w:spacing w:line="360" w:lineRule="auto"/>
+        <w:ind w:firstLine="720"/>
+        <w:jc w:val="both"/>
+        <w:rPr>
+          <w:sz w:val="24"/>
+          <w:szCs w:val="24"/>
+        </w:rPr>
+      </w:pPr>
+      <w:r>
+        <w:rPr>
+          <w:sz w:val="24"/>
+          <w:szCs w:val="24"/>
+        </w:rPr>
+        <w:t xml:space="preserve">Menu ini digunakan untuk </w:t>
+      </w:r>
+      <w:r>
+        <w:rPr>
+          <w:sz w:val="24"/>
+          <w:szCs w:val="24"/>
+        </w:rPr>
+        <w:t>melakukan penilaian dan input realisasi kegiatan pada kegiatan yang telah dimasukkan pada dokumen CKP</w:t>
+      </w:r>
+      <w:r>
+        <w:rPr>
+          <w:sz w:val="24"/>
+          <w:szCs w:val="24"/>
+        </w:rPr>
+        <w:t xml:space="preserve">. </w:t>
+      </w:r>
+      <w:r>
+        <w:rPr>
+          <w:sz w:val="24"/>
+          <w:szCs w:val="24"/>
+        </w:rPr>
+        <w:t>Menu ini hanya dapat diinput nilainya oleh pengguna yang menambahkan kegiatan ke dokumen CKP yang bersangkutan</w:t>
+      </w:r>
+      <w:r>
+        <w:rPr>
+          <w:sz w:val="24"/>
+          <w:szCs w:val="24"/>
+        </w:rPr>
+        <w:t xml:space="preserve"> (pemberi pekerjaan), pemberi pekerjaan dapat juga pegawai itu sendiri jika kegiatannya merupakan kegiatan pribadi seperti mengikuti seminar, webinar, menyusun buku, dll</w:t>
+      </w:r>
+      <w:r>
+        <w:rPr>
+          <w:sz w:val="24"/>
+          <w:szCs w:val="24"/>
+        </w:rPr>
+        <w:t xml:space="preserve">. </w:t>
+      </w:r>
+      <w:r>
+        <w:rPr>
+          <w:sz w:val="24"/>
+          <w:szCs w:val="24"/>
+        </w:rPr>
+        <w:t xml:space="preserve">Pada halaman ini terdapat </w:t>
+      </w:r>
+      <w:r>
+        <w:rPr>
+          <w:i/>
+          <w:iCs/>
+          <w:sz w:val="24"/>
+          <w:szCs w:val="24"/>
+        </w:rPr>
+        <w:t>form</w:t>
+      </w:r>
+      <w:r>
+        <w:rPr>
+          <w:sz w:val="24"/>
+          <w:szCs w:val="24"/>
+        </w:rPr>
+        <w:t xml:space="preserve"> </w:t>
+      </w:r>
+      <w:r>
+        <w:rPr>
+          <w:sz w:val="24"/>
+          <w:szCs w:val="24"/>
+        </w:rPr>
+        <w:t xml:space="preserve">yang hampir sama dengan halaman tambah kegiatan ke dokumen ckp, dengan tambahan </w:t>
+      </w:r>
+      <w:r>
+        <w:rPr>
+          <w:i/>
+          <w:iCs/>
+          <w:sz w:val="24"/>
+          <w:szCs w:val="24"/>
+        </w:rPr>
+        <w:t>field</w:t>
+      </w:r>
+      <w:r>
+        <w:rPr>
+          <w:sz w:val="24"/>
+          <w:szCs w:val="24"/>
+        </w:rPr>
+        <w:t xml:space="preserve"> realisasi dan tingkat kualitas, </w:t>
+      </w:r>
+      <w:r>
+        <w:rPr>
+          <w:i/>
+          <w:iCs/>
+          <w:sz w:val="24"/>
+          <w:szCs w:val="24"/>
+        </w:rPr>
+        <w:t>field</w:t>
+      </w:r>
+      <w:r>
+        <w:rPr>
+          <w:sz w:val="24"/>
+          <w:szCs w:val="24"/>
+        </w:rPr>
+        <w:t xml:space="preserve"> jenis kegiatan, uraian kegiatan, satuan kegiatan, kode butir kegiatan, angka kredit, dan target kegiatan dalam keadaan disabled dan tidak bisa diubah lagi.</w:t>
+      </w:r>
+    </w:p>
+    <w:p>
+      <w:pPr>
+        <w:spacing w:line="360" w:lineRule="auto"/>
+        <w:jc w:val="center"/>
+        <w:rPr>
+          <w:sz w:val="24"/>
+          <w:szCs w:val="24"/>
+        </w:rPr>
+      </w:pPr>
+      <w:r>
+        <w:lastRenderedPageBreak/>
+        <w:drawing>
+          <wp:inline distT="0" distB="0" distL="0" distR="0" wp14:anchorId="54E78308" wp14:editId="5DBA56D6">
+            <wp:extent cx="5943600" cy="3343910"/>
+            <wp:effectExtent l="0" t="0" r="0" b="8890"/>
+            <wp:docPr id="23" name="Picture 23"/>
+            <wp:cNvGraphicFramePr>
+              <a:graphicFrameLocks xmlns:a="http://schemas.openxmlformats.org/drawingml/2006/main" noChangeAspect="1"/>
+            </wp:cNvGraphicFramePr>
+            <a:graphic xmlns:a="http://schemas.openxmlformats.org/drawingml/2006/main">
+              <a:graphicData uri="http://schemas.openxmlformats.org/drawingml/2006/picture">
+                <pic:pic xmlns:pic="http://schemas.openxmlformats.org/drawingml/2006/picture">
+                  <pic:nvPicPr>
+                    <pic:cNvPr id="0" name="Picture 7"/>
+                    <pic:cNvPicPr>
+                      <a:picLocks noChangeAspect="1" noChangeArrowheads="1"/>
+                    </pic:cNvPicPr>
+                  </pic:nvPicPr>
+                  <pic:blipFill>
+                    <a:blip r:embed="rId40" cstate="print">
+                      <a:extLst>
+                        <a:ext uri="{28A0092B-C50C-407E-A947-70E740481C1C}">
+                          <a14:useLocalDpi xmlns:a14="http://schemas.microsoft.com/office/drawing/2010/main" val="0"/>
+                        </a:ext>
+                      </a:extLst>
+                    </a:blip>
+                    <a:srcRect/>
+                    <a:stretch>
+                      <a:fillRect/>
+                    </a:stretch>
+                  </pic:blipFill>
+                  <pic:spPr bwMode="auto">
+                    <a:xfrm>
+                      <a:off x="0" y="0"/>
+                      <a:ext cx="5943600" cy="3343910"/>
+                    </a:xfrm>
+                    <a:prstGeom prst="rect">
+                      <a:avLst/>
+                    </a:prstGeom>
+                    <a:noFill/>
+                    <a:ln>
+                      <a:noFill/>
+                    </a:ln>
+                  </pic:spPr>
+                </pic:pic>
+              </a:graphicData>
+            </a:graphic>
+          </wp:inline>
+        </w:drawing>
+      </w:r>
+      <w:r>
+        <w:rPr>
+          <w:b/>
+          <w:bCs/>
+          <w:sz w:val="24"/>
+          <w:szCs w:val="24"/>
+        </w:rPr>
+        <w:t xml:space="preserve">Gambar </w:t>
+      </w:r>
+      <w:r>
+        <w:rPr>
+          <w:b/>
+          <w:bCs/>
+          <w:sz w:val="24"/>
+          <w:szCs w:val="24"/>
+        </w:rPr>
+        <w:t>8</w:t>
+      </w:r>
+      <w:r>
+        <w:rPr>
+          <w:sz w:val="24"/>
+          <w:szCs w:val="24"/>
+        </w:rPr>
+        <w:t xml:space="preserve">. Tampilan halaman </w:t>
+      </w:r>
+      <w:r>
+        <w:rPr>
+          <w:sz w:val="24"/>
+          <w:szCs w:val="24"/>
+        </w:rPr>
+        <w:t>entri penilaian dan realisasi kegiatan</w:t>
+      </w:r>
+    </w:p>
+    <w:p>
+      <w:pPr>
+        <w:spacing w:after="0" w:line="360" w:lineRule="auto"/>
+        <w:jc w:val="both"/>
+        <w:rPr>
+          <w:b/>
+          <w:bCs/>
+          <w:sz w:val="24"/>
+          <w:szCs w:val="24"/>
+        </w:rPr>
+      </w:pPr>
+      <w:r>
+        <w:rPr>
+          <w:b/>
+          <w:bCs/>
+          <w:sz w:val="24"/>
+          <w:szCs w:val="24"/>
+        </w:rPr>
+        <w:t>Fitur Export CKP ke Excel</w:t>
+      </w:r>
+    </w:p>
+    <w:p>
+      <w:pPr>
+        <w:spacing w:line="360" w:lineRule="auto"/>
+        <w:ind w:firstLine="720"/>
+        <w:jc w:val="both"/>
+        <w:rPr>
+          <w:sz w:val="24"/>
+          <w:szCs w:val="24"/>
+        </w:rPr>
+      </w:pPr>
+      <w:r>
+        <w:rPr>
+          <w:sz w:val="24"/>
+          <w:szCs w:val="24"/>
+        </w:rPr>
+        <w:t>Setelah semua kegiatan telah dinilai dan disetujui</w:t>
+      </w:r>
+      <w:r>
+        <w:rPr>
+          <w:sz w:val="24"/>
+          <w:szCs w:val="24"/>
+        </w:rPr>
+        <w:t xml:space="preserve"> yaitu semua kegiatan pada halaman detail ckp barisnya sudah berwarna hijau</w:t>
+      </w:r>
+      <w:r>
+        <w:rPr>
+          <w:sz w:val="24"/>
+          <w:szCs w:val="24"/>
+        </w:rPr>
+        <w:t xml:space="preserve">, maka tahapan selanjutnya pengguna dapat melakukan export CKP ke format </w:t>
+      </w:r>
+      <w:r>
+        <w:rPr>
+          <w:i/>
+          <w:iCs/>
+          <w:sz w:val="24"/>
+          <w:szCs w:val="24"/>
+        </w:rPr>
+        <w:t>excel</w:t>
+      </w:r>
+      <w:r>
+        <w:rPr>
+          <w:sz w:val="24"/>
+          <w:szCs w:val="24"/>
+        </w:rPr>
+        <w:t xml:space="preserve"> untuk mendapatkan dokumen CKP-T dan CKP-R sesuai format yang umum berlaku di Badan Pusat Statistik.</w:t>
+      </w:r>
+      <w:r>
+        <w:rPr>
+          <w:sz w:val="24"/>
+          <w:szCs w:val="24"/>
+        </w:rPr>
+        <w:t xml:space="preserve"> </w:t>
+      </w:r>
+      <w:r>
+        <w:rPr>
+          <w:i/>
+          <w:iCs/>
+          <w:sz w:val="24"/>
+          <w:szCs w:val="24"/>
+        </w:rPr>
+        <w:t>File</w:t>
+      </w:r>
+      <w:r>
+        <w:rPr>
+          <w:sz w:val="24"/>
+          <w:szCs w:val="24"/>
+        </w:rPr>
+        <w:t xml:space="preserve"> hasil export memiliki nama </w:t>
+      </w:r>
+      <w:r>
+        <w:rPr>
+          <w:i/>
+          <w:iCs/>
+          <w:sz w:val="24"/>
+          <w:szCs w:val="24"/>
+        </w:rPr>
+        <w:t>file</w:t>
+      </w:r>
+      <w:r>
+        <w:rPr>
+          <w:sz w:val="24"/>
+          <w:szCs w:val="24"/>
+        </w:rPr>
+        <w:t xml:space="preserve"> dengan format “CKP Nama Pegawai </w:t>
+      </w:r>
+      <w:r>
+        <w:rPr>
+          <w:sz w:val="24"/>
+          <w:szCs w:val="24"/>
+        </w:rPr>
+        <w:t xml:space="preserve"> </w:t>
+      </w:r>
+      <w:r>
+        <w:rPr>
+          <w:sz w:val="24"/>
+          <w:szCs w:val="24"/>
+        </w:rPr>
+        <w:t>Bulan Tahun.xlsx”, contoh CKP Zulkendri Nopen September 2021.xlsx</w:t>
+      </w:r>
+      <w:r>
+        <w:rPr>
+          <w:sz w:val="24"/>
+          <w:szCs w:val="24"/>
+        </w:rPr>
+        <w:t xml:space="preserve">. </w:t>
+      </w:r>
+      <w:r>
+        <w:rPr>
+          <w:i/>
+          <w:iCs/>
+          <w:sz w:val="24"/>
+          <w:szCs w:val="24"/>
+        </w:rPr>
+        <w:t>File</w:t>
+      </w:r>
+      <w:r>
+        <w:rPr>
+          <w:sz w:val="24"/>
+          <w:szCs w:val="24"/>
+        </w:rPr>
+        <w:t xml:space="preserve"> ini terdiri dari dua </w:t>
+      </w:r>
+      <w:r>
+        <w:rPr>
+          <w:i/>
+          <w:iCs/>
+          <w:sz w:val="24"/>
+          <w:szCs w:val="24"/>
+        </w:rPr>
+        <w:t>sheet</w:t>
+      </w:r>
+      <w:r>
+        <w:rPr>
+          <w:sz w:val="24"/>
+          <w:szCs w:val="24"/>
+        </w:rPr>
+        <w:t xml:space="preserve"> yaitu CKP-T dan CKP-R, </w:t>
+      </w:r>
+      <w:r>
+        <w:rPr>
+          <w:i/>
+          <w:iCs/>
+          <w:sz w:val="24"/>
+          <w:szCs w:val="24"/>
+        </w:rPr>
+        <w:t>sheet</w:t>
+      </w:r>
+      <w:r>
+        <w:rPr>
+          <w:sz w:val="24"/>
+          <w:szCs w:val="24"/>
+        </w:rPr>
+        <w:t xml:space="preserve"> CKP-T</w:t>
+      </w:r>
+      <w:r>
+        <w:rPr>
+          <w:sz w:val="24"/>
+          <w:szCs w:val="24"/>
+        </w:rPr>
+        <w:t xml:space="preserve"> </w:t>
+      </w:r>
+      <w:r>
+        <w:rPr>
+          <w:sz w:val="24"/>
+          <w:szCs w:val="24"/>
+        </w:rPr>
+        <w:t xml:space="preserve">berisi target kinerja pegawai, sedangkan </w:t>
+      </w:r>
+      <w:r>
+        <w:rPr>
+          <w:i/>
+          <w:iCs/>
+          <w:sz w:val="24"/>
+          <w:szCs w:val="24"/>
+        </w:rPr>
+        <w:t>sheet</w:t>
+      </w:r>
+      <w:r>
+        <w:rPr>
+          <w:sz w:val="24"/>
+          <w:szCs w:val="24"/>
+        </w:rPr>
+        <w:t xml:space="preserve"> CKP-R berisi capaian/realisasi kinerja pegawai.</w:t>
+      </w:r>
+      <w:r>
+        <w:rPr>
+          <w:sz w:val="24"/>
+          <w:szCs w:val="24"/>
+        </w:rPr>
+        <w:t xml:space="preserve"> Pada </w:t>
+      </w:r>
+      <w:r>
+        <w:rPr>
+          <w:i/>
+          <w:iCs/>
+          <w:sz w:val="24"/>
+          <w:szCs w:val="24"/>
+        </w:rPr>
+        <w:t>sheet</w:t>
+      </w:r>
+      <w:r>
+        <w:rPr>
+          <w:sz w:val="24"/>
+          <w:szCs w:val="24"/>
+        </w:rPr>
+        <w:t xml:space="preserve"> CKP-R terdapat informasi satuan organisasi, nama pegawai, jabatan pegawai, dan periode CKP. Kemudian terdapat target dengan 7 kolom yaitu nomor, uraian kegiatan, satuan, target kuantitas, kode butir kegiatan, angka kredit, dan keterangan. Dibawah tabel tersebut terdapat tanggal kesepakatan target dan bagian untuk tanda tangan pegawai yang dinilai dan pejabat penilai. Pada </w:t>
+      </w:r>
+      <w:r>
+        <w:rPr>
+          <w:i/>
+          <w:iCs/>
+          <w:sz w:val="24"/>
+          <w:szCs w:val="24"/>
+        </w:rPr>
+        <w:t>sheet</w:t>
+      </w:r>
+      <w:r>
+        <w:rPr>
+          <w:sz w:val="24"/>
+          <w:szCs w:val="24"/>
+        </w:rPr>
+        <w:t xml:space="preserve"> CKP-R isinya hampir sama dengan </w:t>
+      </w:r>
+      <w:r>
+        <w:rPr>
+          <w:i/>
+          <w:iCs/>
+          <w:sz w:val="24"/>
+          <w:szCs w:val="24"/>
+        </w:rPr>
+        <w:t>sheet</w:t>
+      </w:r>
+      <w:r>
+        <w:rPr>
+          <w:sz w:val="24"/>
+          <w:szCs w:val="24"/>
+        </w:rPr>
+        <w:t xml:space="preserve"> CKP-T, dengan perbedaan pada tambahan kolom yaitu realisasi kegiatan, persentase realisasi, tingkat kualitas, dan kolom angka kredit*kualitas (</w:t>
+      </w:r>
+      <w:r>
+        <w:rPr>
+          <w:sz w:val="24"/>
+          <w:szCs w:val="24"/>
+        </w:rPr>
+        <w:t>AKK</w:t>
+      </w:r>
+      <w:r>
+        <w:rPr>
+          <w:sz w:val="24"/>
+          <w:szCs w:val="24"/>
+        </w:rPr>
+        <w:t xml:space="preserve">). Nilai dari kolom </w:t>
+      </w:r>
+      <w:r>
+        <w:rPr>
+          <w:sz w:val="24"/>
+          <w:szCs w:val="24"/>
+        </w:rPr>
+        <w:t>AKK</w:t>
+      </w:r>
+      <w:r>
+        <w:rPr>
+          <w:sz w:val="24"/>
+          <w:szCs w:val="24"/>
+        </w:rPr>
+        <w:t xml:space="preserve"> ini akan menjadi dasar dalam penentuan nilai akhir CKP, aturan penilaian nilai akhir CKP yang sudah disepakati oleh BPS Kabupaten Kuantan Singingi adalah sebagai berikut:</w:t>
+      </w:r>
+    </w:p>
+    <w:p>
+      <w:pPr>
+        <w:pStyle w:val="ListParagraph"/>
+        <w:numPr>
+          <w:ilvl w:val="0"/>
+          <w:numId w:val="44"/>
+        </w:numPr>
+        <w:spacing w:line="360" w:lineRule="auto"/>
+        <w:jc w:val="both"/>
+        <w:rPr>
+          <w:sz w:val="24"/>
+          <w:szCs w:val="24"/>
+        </w:rPr>
+      </w:pPr>
+      <w:r>
+        <w:rPr>
+          <w:sz w:val="24"/>
+          <w:szCs w:val="24"/>
+        </w:rPr>
+        <w:lastRenderedPageBreak/>
+        <w:t>Target AKK</w:t>
+      </w:r>
+      <w:r>
+        <w:rPr>
+          <w:sz w:val="24"/>
+          <w:szCs w:val="24"/>
+        </w:rPr>
+        <w:t xml:space="preserve"> per bulan</w:t>
+      </w:r>
+      <w:r>
+        <w:rPr>
+          <w:sz w:val="24"/>
+          <w:szCs w:val="24"/>
+        </w:rPr>
+        <w:t xml:space="preserve"> dari setiap pegawai mengikuti jenjang jabatan yang sedang diduduki, ksk dan staf setara fungsional ahli pertama dan KF/Kasubbag Umum setara fungsional ahli muda.</w:t>
+      </w:r>
+    </w:p>
+    <w:p>
+      <w:pPr>
+        <w:pStyle w:val="ListParagraph"/>
+        <w:numPr>
+          <w:ilvl w:val="0"/>
+          <w:numId w:val="44"/>
+        </w:numPr>
+        <w:spacing w:line="360" w:lineRule="auto"/>
+        <w:jc w:val="both"/>
+        <w:rPr>
+          <w:sz w:val="24"/>
+          <w:szCs w:val="24"/>
+        </w:rPr>
+      </w:pPr>
+      <w:r>
+        <w:rPr>
+          <w:sz w:val="24"/>
+          <w:szCs w:val="24"/>
+        </w:rPr>
+        <w:t>Fungsional ahli pertama memiliki target AKK sebesar 1 setiap bulannya, sedangkan fungsional ahli muda sebesar 2 AKK.</w:t>
+      </w:r>
+    </w:p>
+    <w:p>
+      <w:pPr>
+        <w:pStyle w:val="ListParagraph"/>
+        <w:numPr>
+          <w:ilvl w:val="0"/>
+          <w:numId w:val="44"/>
+        </w:numPr>
+        <w:spacing w:line="360" w:lineRule="auto"/>
+        <w:jc w:val="both"/>
+        <w:rPr>
+          <w:sz w:val="24"/>
+          <w:szCs w:val="24"/>
+        </w:rPr>
+      </w:pPr>
+      <w:r>
+        <w:rPr>
+          <w:sz w:val="24"/>
+          <w:szCs w:val="24"/>
+        </w:rPr>
+        <w:t xml:space="preserve">Jika tidak bisa mencapai AKK target, maka akan dilakukan persentase dari target. Contoh pegawai dengan level fungsional pertama mendapatkan AKK 0,8, maka nilai CKP akhirnya adalah 98 persen. </w:t>
+      </w:r>
+    </w:p>
+    <w:p>
+      <w:pPr>
+        <w:spacing w:line="360" w:lineRule="auto"/>
+        <w:ind w:left="360"/>
+        <w:jc w:val="both"/>
+        <w:rPr>
+          <w:sz w:val="24"/>
+          <w:szCs w:val="24"/>
+        </w:rPr>
+      </w:pPr>
+      <w:r>
+        <w:drawing>
+          <wp:inline distT="0" distB="0" distL="0" distR="0" wp14:anchorId="67E8FD33" wp14:editId="53B85D05">
+            <wp:extent cx="5943600" cy="3341370"/>
+            <wp:effectExtent l="0" t="0" r="0" b="0"/>
+            <wp:docPr id="28" name="Picture 28"/>
+            <wp:cNvGraphicFramePr>
+              <a:graphicFrameLocks xmlns:a="http://schemas.openxmlformats.org/drawingml/2006/main" noChangeAspect="1"/>
+            </wp:cNvGraphicFramePr>
+            <a:graphic xmlns:a="http://schemas.openxmlformats.org/drawingml/2006/main">
+              <a:graphicData uri="http://schemas.openxmlformats.org/drawingml/2006/picture">
+                <pic:pic xmlns:pic="http://schemas.openxmlformats.org/drawingml/2006/picture">
+                  <pic:nvPicPr>
+                    <pic:cNvPr id="0" name="Picture 14"/>
+                    <pic:cNvPicPr>
+                      <a:picLocks noChangeAspect="1" noChangeArrowheads="1"/>
+                    </pic:cNvPicPr>
+                  </pic:nvPicPr>
+                  <pic:blipFill>
+                    <a:blip r:embed="rId41" cstate="print">
+                      <a:extLst>
+                        <a:ext uri="{28A0092B-C50C-407E-A947-70E740481C1C}">
+                          <a14:useLocalDpi xmlns:a14="http://schemas.microsoft.com/office/drawing/2010/main" val="0"/>
+                        </a:ext>
+                      </a:extLst>
+                    </a:blip>
+                    <a:srcRect/>
+                    <a:stretch>
+                      <a:fillRect/>
+                    </a:stretch>
+                  </pic:blipFill>
+                  <pic:spPr bwMode="auto">
+                    <a:xfrm>
+                      <a:off x="0" y="0"/>
+                      <a:ext cx="5943600" cy="3341370"/>
+                    </a:xfrm>
+                    <a:prstGeom prst="rect">
+                      <a:avLst/>
+                    </a:prstGeom>
+                    <a:noFill/>
+                    <a:ln>
+                      <a:noFill/>
+                    </a:ln>
+                  </pic:spPr>
+                </pic:pic>
+              </a:graphicData>
+            </a:graphic>
+          </wp:inline>
+        </w:drawing>
+      </w:r>
+    </w:p>
+    <w:p>
+      <w:pPr>
+        <w:spacing w:line="360" w:lineRule="auto"/>
+        <w:jc w:val="center"/>
+        <w:rPr>
+          <w:sz w:val="24"/>
+          <w:szCs w:val="24"/>
+        </w:rPr>
+      </w:pPr>
+      <w:r>
+        <w:rPr>
+          <w:b/>
+          <w:bCs/>
+          <w:sz w:val="24"/>
+          <w:szCs w:val="24"/>
+        </w:rPr>
+        <w:t xml:space="preserve">Gambar </w:t>
+      </w:r>
+      <w:r>
+        <w:rPr>
+          <w:b/>
+          <w:bCs/>
+          <w:sz w:val="24"/>
+          <w:szCs w:val="24"/>
+        </w:rPr>
+        <w:t>9</w:t>
+      </w:r>
+      <w:r>
+        <w:rPr>
+          <w:sz w:val="24"/>
+          <w:szCs w:val="24"/>
+        </w:rPr>
+        <w:t xml:space="preserve">. Tampilan </w:t>
+      </w:r>
+      <w:r>
+        <w:rPr>
+          <w:sz w:val="24"/>
+          <w:szCs w:val="24"/>
+        </w:rPr>
+        <w:t>sheet CKP-R pegawai.</w:t>
+      </w:r>
+    </w:p>
+    <w:p>
+      <w:pPr>
+        <w:rPr>
+          <w:sz w:val="24"/>
+          <w:szCs w:val="24"/>
+        </w:rPr>
+      </w:pPr>
+      <w:r>
+        <w:rPr>
+          <w:sz w:val="24"/>
+          <w:szCs w:val="24"/>
+        </w:rPr>
+        <w:br w:type="page"/>
+      </w:r>
+    </w:p>
+    <w:p>
+      <w:pPr>
+        <w:spacing w:line="360" w:lineRule="auto"/>
+        <w:jc w:val="center"/>
+        <w:rPr>
+          <w:b/>
+          <w:bCs/>
+          <w:sz w:val="24"/>
+          <w:szCs w:val="24"/>
+        </w:rPr>
+      </w:pPr>
+      <w:r>
+        <w:rPr>
+          <w:b/>
+          <w:bCs/>
+          <w:sz w:val="24"/>
+          <w:szCs w:val="24"/>
+        </w:rPr>
+        <w:lastRenderedPageBreak/>
+        <w:t>PEDOMAN PENGOPERASIAN SICAKEP</w:t>
+      </w:r>
+      <w:r>
+        <w:rPr>
+          <w:b/>
+          <w:bCs/>
+          <w:sz w:val="24"/>
+          <w:szCs w:val="24"/>
+        </w:rPr>
+        <w:t xml:space="preserve"> UNTUK </w:t>
+      </w:r>
+      <w:r>
+        <w:rPr>
+          <w:b/>
+          <w:bCs/>
+          <w:sz w:val="24"/>
+          <w:szCs w:val="24"/>
+        </w:rPr>
+        <w:t xml:space="preserve">ADMIN </w:t>
+      </w:r>
+      <w:r>
+        <w:rPr>
+          <w:b/>
+          <w:bCs/>
+          <w:sz w:val="24"/>
+          <w:szCs w:val="24"/>
+        </w:rPr>
+        <w:t>(</w:t>
+      </w:r>
+      <w:r>
+        <w:rPr>
+          <w:b/>
+          <w:bCs/>
+          <w:i/>
+          <w:iCs/>
+          <w:sz w:val="24"/>
+          <w:szCs w:val="24"/>
+        </w:rPr>
+        <w:t xml:space="preserve">SYSTEM ADMIN </w:t>
+      </w:r>
+      <w:r>
+        <w:rPr>
+          <w:b/>
+          <w:bCs/>
+          <w:i/>
+          <w:iCs/>
+          <w:sz w:val="24"/>
+          <w:szCs w:val="24"/>
+        </w:rPr>
+        <w:t>DOCUMENTATION</w:t>
+      </w:r>
+      <w:r>
+        <w:rPr>
+          <w:b/>
+          <w:bCs/>
+          <w:sz w:val="24"/>
+          <w:szCs w:val="24"/>
+        </w:rPr>
+        <w:t>)</w:t>
+      </w:r>
+    </w:p>
+    <w:p>
+      <w:pPr>
+        <w:spacing w:after="0" w:line="360" w:lineRule="auto"/>
+        <w:jc w:val="both"/>
+        <w:rPr>
+          <w:b/>
+          <w:bCs/>
+          <w:sz w:val="24"/>
+          <w:szCs w:val="24"/>
+        </w:rPr>
+      </w:pPr>
+      <w:r>
+        <w:rPr>
+          <w:b/>
+          <w:bCs/>
+          <w:sz w:val="24"/>
+          <w:szCs w:val="24"/>
+        </w:rPr>
+        <w:t>Tahapan Awal</w:t>
+      </w:r>
+    </w:p>
+    <w:p>
+      <w:pPr>
+        <w:spacing w:line="360" w:lineRule="auto"/>
+        <w:ind w:firstLine="720"/>
+        <w:jc w:val="both"/>
+        <w:rPr>
+          <w:sz w:val="24"/>
+          <w:szCs w:val="24"/>
+        </w:rPr>
+      </w:pPr>
+      <w:r>
+        <w:rPr>
+          <w:sz w:val="24"/>
+          <w:szCs w:val="24"/>
+        </w:rPr>
+        <w:t xml:space="preserve">Untuk </w:t>
+      </w:r>
+      <w:r>
+        <w:rPr>
+          <w:sz w:val="24"/>
+          <w:szCs w:val="24"/>
+        </w:rPr>
+        <w:t>mengakses halaman admin, admin dapat mengakses</w:t>
+      </w:r>
+      <w:r>
+        <w:rPr>
+          <w:sz w:val="24"/>
+          <w:szCs w:val="24"/>
+        </w:rPr>
+        <w:t xml:space="preserve"> </w:t>
+      </w:r>
+      <w:hyperlink r:id="rId42" w:history="1">
+        <w:r>
+          <w:rPr>
+            <w:rStyle w:val="Hyperlink"/>
+            <w:sz w:val="24"/>
+            <w:szCs w:val="24"/>
+          </w:rPr>
+          <w:t>http</w:t>
+        </w:r>
+        <w:r>
+          <w:rPr>
+            <w:rStyle w:val="Hyperlink"/>
+            <w:sz w:val="24"/>
+            <w:szCs w:val="24"/>
+          </w:rPr>
+          <w:t>:</w:t>
+        </w:r>
+        <w:r>
+          <w:rPr>
+            <w:rStyle w:val="Hyperlink"/>
+            <w:sz w:val="24"/>
+            <w:szCs w:val="24"/>
+          </w:rPr>
+          <w:t>//10.114.1.10:8000/admin/</w:t>
+        </w:r>
+      </w:hyperlink>
+      <w:r>
+        <w:rPr>
+          <w:sz w:val="24"/>
+          <w:szCs w:val="24"/>
+        </w:rPr>
+        <w:t xml:space="preserve"> </w:t>
+      </w:r>
+      <w:r>
+        <w:rPr>
+          <w:sz w:val="24"/>
+          <w:szCs w:val="24"/>
+        </w:rPr>
+        <w:t xml:space="preserve">pada </w:t>
+      </w:r>
+      <w:r>
+        <w:rPr>
+          <w:i/>
+          <w:iCs/>
+          <w:sz w:val="24"/>
+          <w:szCs w:val="24"/>
+        </w:rPr>
+        <w:t>browser</w:t>
+      </w:r>
+      <w:r>
+        <w:rPr>
+          <w:sz w:val="24"/>
+          <w:szCs w:val="24"/>
+        </w:rPr>
+        <w:t>. Halaman yang pertama kali ditampilkan adalah halaman login jika pengguna belum melakukan login. Hal ini bertujuan agar hanya pihak-pihak yang telah diberi izin akses yang bisa masuk ke sistem</w:t>
+      </w:r>
+      <w:r>
+        <w:rPr>
+          <w:sz w:val="24"/>
+          <w:szCs w:val="24"/>
+        </w:rPr>
+        <w:t xml:space="preserve"> admin</w:t>
+      </w:r>
+      <w:r>
+        <w:rPr>
+          <w:sz w:val="24"/>
+          <w:szCs w:val="24"/>
+        </w:rPr>
+        <w:t xml:space="preserve"> SICAKEP. </w:t>
+      </w:r>
+      <w:r>
+        <w:rPr>
+          <w:sz w:val="24"/>
+          <w:szCs w:val="24"/>
+        </w:rPr>
+        <w:t>Username dan password admin SICAKEP sudah diberikan kepada admin sebelumnya.</w:t>
+      </w:r>
+    </w:p>
+    <w:p>
+      <w:pPr>
+        <w:spacing w:line="360" w:lineRule="auto"/>
+        <w:jc w:val="both"/>
+        <w:rPr>
+          <w:sz w:val="24"/>
+          <w:szCs w:val="24"/>
+        </w:rPr>
+      </w:pPr>
+      <w:r>
+        <w:drawing>
+          <wp:inline distT="0" distB="0" distL="0" distR="0" wp14:anchorId="22C81E4E" wp14:editId="2AD270A5">
+            <wp:extent cx="5943600" cy="3338195"/>
+            <wp:effectExtent l="0" t="0" r="0" b="0"/>
+            <wp:docPr id="33" name="Picture 33"/>
+            <wp:cNvGraphicFramePr>
+              <a:graphicFrameLocks xmlns:a="http://schemas.openxmlformats.org/drawingml/2006/main" noChangeAspect="1"/>
+            </wp:cNvGraphicFramePr>
+            <a:graphic xmlns:a="http://schemas.openxmlformats.org/drawingml/2006/main">
+              <a:graphicData uri="http://schemas.openxmlformats.org/drawingml/2006/picture">
+                <pic:pic xmlns:pic="http://schemas.openxmlformats.org/drawingml/2006/picture">
+                  <pic:nvPicPr>
+                    <pic:cNvPr id="0" name="Picture 21"/>
+                    <pic:cNvPicPr>
+                      <a:picLocks noChangeAspect="1" noChangeArrowheads="1"/>
+                    </pic:cNvPicPr>
+                  </pic:nvPicPr>
+                  <pic:blipFill>
+                    <a:blip r:embed="rId43" cstate="print">
+                      <a:extLst>
+                        <a:ext uri="{28A0092B-C50C-407E-A947-70E740481C1C}">
+                          <a14:useLocalDpi xmlns:a14="http://schemas.microsoft.com/office/drawing/2010/main" val="0"/>
+                        </a:ext>
+                      </a:extLst>
+                    </a:blip>
+                    <a:srcRect/>
+                    <a:stretch>
+                      <a:fillRect/>
+                    </a:stretch>
+                  </pic:blipFill>
+                  <pic:spPr bwMode="auto">
+                    <a:xfrm>
+                      <a:off x="0" y="0"/>
+                      <a:ext cx="5943600" cy="3338195"/>
+                    </a:xfrm>
+                    <a:prstGeom prst="rect">
+                      <a:avLst/>
+                    </a:prstGeom>
+                    <a:noFill/>
+                    <a:ln>
+                      <a:noFill/>
+                    </a:ln>
+                  </pic:spPr>
+                </pic:pic>
+              </a:graphicData>
+            </a:graphic>
+          </wp:inline>
+        </w:drawing>
+      </w:r>
+    </w:p>
+    <w:p>
+      <w:pPr>
+        <w:spacing w:line="360" w:lineRule="auto"/>
+        <w:jc w:val="center"/>
+        <w:rPr>
+          <w:sz w:val="24"/>
+          <w:szCs w:val="24"/>
+        </w:rPr>
+      </w:pPr>
+      <w:r>
+        <w:rPr>
+          <w:b/>
+          <w:bCs/>
+          <w:sz w:val="24"/>
+          <w:szCs w:val="24"/>
+        </w:rPr>
+        <w:t xml:space="preserve">Gambar </w:t>
+      </w:r>
+      <w:r>
+        <w:rPr>
+          <w:b/>
+          <w:bCs/>
+          <w:sz w:val="24"/>
+          <w:szCs w:val="24"/>
+        </w:rPr>
+        <w:t>10</w:t>
+      </w:r>
+      <w:r>
+        <w:rPr>
+          <w:sz w:val="24"/>
+          <w:szCs w:val="24"/>
+        </w:rPr>
+        <w:t xml:space="preserve">. </w:t>
+      </w:r>
+      <w:r>
+        <w:rPr>
+          <w:sz w:val="24"/>
+          <w:szCs w:val="24"/>
+        </w:rPr>
+        <w:t>Halaman login admin SICAKEP</w:t>
+      </w:r>
+      <w:r>
+        <w:rPr>
+          <w:sz w:val="24"/>
+          <w:szCs w:val="24"/>
+        </w:rPr>
+        <w:t>.</w:t>
+      </w:r>
+    </w:p>
+    <w:p>
+      <w:pPr>
+        <w:spacing w:after="0" w:line="360" w:lineRule="auto"/>
+        <w:jc w:val="both"/>
+        <w:rPr>
+          <w:b/>
+          <w:bCs/>
+          <w:sz w:val="24"/>
+          <w:szCs w:val="24"/>
+        </w:rPr>
+      </w:pPr>
+      <w:r>
+        <w:rPr>
+          <w:b/>
+          <w:bCs/>
+          <w:sz w:val="24"/>
+          <w:szCs w:val="24"/>
+        </w:rPr>
+        <w:t>Halaman Awal Admin SICAKEP</w:t>
+      </w:r>
+    </w:p>
+    <w:p>
+      <w:pPr>
+        <w:spacing w:line="360" w:lineRule="auto"/>
+        <w:ind w:firstLine="720"/>
+        <w:jc w:val="both"/>
+        <w:rPr>
+          <w:sz w:val="24"/>
+          <w:szCs w:val="24"/>
+        </w:rPr>
+      </w:pPr>
+      <w:r>
+        <w:rPr>
+          <w:sz w:val="24"/>
+          <w:szCs w:val="24"/>
+        </w:rPr>
+        <w:t>Setelah berhasil login, admin akan diarahkan pada halaman awal backend dari SICAKEP. Di halaman ini akan ditampilkan semua entitas yang dapat dilakukan manajemennya oleh admin, yaitu</w:t>
+      </w:r>
+      <w:r>
+        <w:rPr>
+          <w:sz w:val="24"/>
+          <w:szCs w:val="24"/>
+        </w:rPr>
+        <w:t xml:space="preserve"> pengguna, butir ckp, dokumen ckp, master butir ckp, dan master kegiatan. DI bagian kanan juga terdapat </w:t>
+      </w:r>
+      <w:r>
+        <w:rPr>
+          <w:i/>
+          <w:iCs/>
+          <w:sz w:val="24"/>
+          <w:szCs w:val="24"/>
+        </w:rPr>
+        <w:t>log activity</w:t>
+      </w:r>
+      <w:r>
+        <w:rPr>
+          <w:sz w:val="24"/>
+          <w:szCs w:val="24"/>
+        </w:rPr>
+        <w:t xml:space="preserve"> yang menampilkan 10 kegiatan terakhir yang dilakukan pada sistem admin. Fitur manajemen pada sistem admin yang tidak terdapat pada sistem pengguna adalah sistem manajemen master butir kegiatan. </w:t>
+      </w:r>
+    </w:p>
+    <w:p>
+      <w:pPr>
+        <w:spacing w:line="360" w:lineRule="auto"/>
+        <w:jc w:val="both"/>
+        <w:rPr>
+          <w:sz w:val="24"/>
+          <w:szCs w:val="24"/>
+        </w:rPr>
+      </w:pPr>
+      <w:r>
+        <w:lastRenderedPageBreak/>
+        <w:drawing>
+          <wp:inline distT="0" distB="0" distL="0" distR="0" wp14:anchorId="200C4484" wp14:editId="5500C00C">
+            <wp:extent cx="5943600" cy="3338195"/>
+            <wp:effectExtent l="0" t="0" r="0" b="0"/>
+            <wp:docPr id="38" name="Picture 38"/>
+            <wp:cNvGraphicFramePr>
+              <a:graphicFrameLocks xmlns:a="http://schemas.openxmlformats.org/drawingml/2006/main" noChangeAspect="1"/>
+            </wp:cNvGraphicFramePr>
+            <a:graphic xmlns:a="http://schemas.openxmlformats.org/drawingml/2006/main">
+              <a:graphicData uri="http://schemas.openxmlformats.org/drawingml/2006/picture">
+                <pic:pic xmlns:pic="http://schemas.openxmlformats.org/drawingml/2006/picture">
+                  <pic:nvPicPr>
+                    <pic:cNvPr id="0" name="Picture 35"/>
+                    <pic:cNvPicPr>
+                      <a:picLocks noChangeAspect="1" noChangeArrowheads="1"/>
+                    </pic:cNvPicPr>
+                  </pic:nvPicPr>
+                  <pic:blipFill>
+                    <a:blip r:embed="rId44" cstate="print">
+                      <a:extLst>
+                        <a:ext uri="{28A0092B-C50C-407E-A947-70E740481C1C}">
+                          <a14:useLocalDpi xmlns:a14="http://schemas.microsoft.com/office/drawing/2010/main" val="0"/>
+                        </a:ext>
+                      </a:extLst>
+                    </a:blip>
+                    <a:srcRect/>
+                    <a:stretch>
+                      <a:fillRect/>
+                    </a:stretch>
+                  </pic:blipFill>
+                  <pic:spPr bwMode="auto">
+                    <a:xfrm>
+                      <a:off x="0" y="0"/>
+                      <a:ext cx="5943600" cy="3338195"/>
+                    </a:xfrm>
+                    <a:prstGeom prst="rect">
+                      <a:avLst/>
+                    </a:prstGeom>
+                    <a:noFill/>
+                    <a:ln>
+                      <a:noFill/>
+                    </a:ln>
+                  </pic:spPr>
+                </pic:pic>
+              </a:graphicData>
+            </a:graphic>
+          </wp:inline>
+        </w:drawing>
+      </w:r>
+    </w:p>
+    <w:p>
+      <w:pPr>
+        <w:spacing w:line="360" w:lineRule="auto"/>
+        <w:jc w:val="center"/>
+        <w:rPr>
+          <w:sz w:val="24"/>
+          <w:szCs w:val="24"/>
+        </w:rPr>
+      </w:pPr>
+      <w:r>
+        <w:rPr>
+          <w:b/>
+          <w:bCs/>
+          <w:sz w:val="24"/>
+          <w:szCs w:val="24"/>
+        </w:rPr>
+        <w:t>Gambar 1</w:t>
+      </w:r>
+      <w:r>
+        <w:rPr>
+          <w:b/>
+          <w:bCs/>
+          <w:sz w:val="24"/>
+          <w:szCs w:val="24"/>
+        </w:rPr>
+        <w:t>1</w:t>
+      </w:r>
+      <w:r>
+        <w:rPr>
+          <w:sz w:val="24"/>
+          <w:szCs w:val="24"/>
+        </w:rPr>
+        <w:t xml:space="preserve">. Halaman </w:t>
+      </w:r>
+      <w:r>
+        <w:rPr>
+          <w:sz w:val="24"/>
+          <w:szCs w:val="24"/>
+        </w:rPr>
+        <w:t xml:space="preserve">awal </w:t>
+      </w:r>
+      <w:r>
+        <w:rPr>
+          <w:sz w:val="24"/>
+          <w:szCs w:val="24"/>
+        </w:rPr>
+        <w:t>admin SICAKEP.</w:t>
+      </w:r>
+    </w:p>
+    <w:p>
+      <w:pPr>
+        <w:spacing w:after="0" w:line="360" w:lineRule="auto"/>
+        <w:jc w:val="both"/>
+        <w:rPr>
+          <w:b/>
+          <w:bCs/>
+          <w:sz w:val="24"/>
+          <w:szCs w:val="24"/>
+        </w:rPr>
+      </w:pPr>
+      <w:r>
+        <w:rPr>
+          <w:b/>
+          <w:bCs/>
+          <w:sz w:val="24"/>
+          <w:szCs w:val="24"/>
+        </w:rPr>
+        <w:t xml:space="preserve">Halaman </w:t>
+      </w:r>
+      <w:r>
+        <w:rPr>
+          <w:b/>
+          <w:bCs/>
+          <w:sz w:val="24"/>
+          <w:szCs w:val="24"/>
+        </w:rPr>
+        <w:t>Manajemen Master Butir Kegiatan</w:t>
+      </w:r>
+    </w:p>
+    <w:p>
+      <w:pPr>
+        <w:spacing w:line="360" w:lineRule="auto"/>
+        <w:ind w:firstLine="720"/>
+        <w:jc w:val="both"/>
+        <w:rPr>
+          <w:sz w:val="24"/>
+          <w:szCs w:val="24"/>
+        </w:rPr>
+      </w:pPr>
+      <w:r>
+        <w:rPr>
+          <w:sz w:val="24"/>
+          <w:szCs w:val="24"/>
+        </w:rPr>
+        <w:t>Pada halaman ini akan ditampilkan semua daftar master butir kegiatan yang telah dibuat oleh admin.</w:t>
+      </w:r>
+      <w:r>
+        <w:rPr>
+          <w:sz w:val="24"/>
+          <w:szCs w:val="24"/>
+        </w:rPr>
+        <w:t xml:space="preserve">. Master butir kegiatan hanya dapat dilakukan manajemennya oleh admin karena berkaitan dengan besaran nilai angka kredit dan beban kerja, sehingga wajib dijaga keamanan dan keakuratan datanya. </w:t>
+      </w:r>
+    </w:p>
+    <w:p>
+      <w:pPr>
+        <w:spacing w:line="360" w:lineRule="auto"/>
+        <w:jc w:val="both"/>
+        <w:rPr>
+          <w:sz w:val="24"/>
+          <w:szCs w:val="24"/>
+        </w:rPr>
+      </w:pPr>
+      <w:r>
+        <w:lastRenderedPageBreak/>
+        <w:drawing>
+          <wp:inline distT="0" distB="0" distL="0" distR="0" wp14:anchorId="0CD5849E" wp14:editId="7F752273">
+            <wp:extent cx="5943600" cy="3338195"/>
+            <wp:effectExtent l="0" t="0" r="0" b="0"/>
+            <wp:docPr id="36" name="Picture 36"/>
+            <wp:cNvGraphicFramePr>
+              <a:graphicFrameLocks xmlns:a="http://schemas.openxmlformats.org/drawingml/2006/main" noChangeAspect="1"/>
+            </wp:cNvGraphicFramePr>
+            <a:graphic xmlns:a="http://schemas.openxmlformats.org/drawingml/2006/main">
+              <a:graphicData uri="http://schemas.openxmlformats.org/drawingml/2006/picture">
+                <pic:pic xmlns:pic="http://schemas.openxmlformats.org/drawingml/2006/picture">
+                  <pic:nvPicPr>
+                    <pic:cNvPr id="0" name="Picture 28"/>
+                    <pic:cNvPicPr>
+                      <a:picLocks noChangeAspect="1" noChangeArrowheads="1"/>
+                    </pic:cNvPicPr>
+                  </pic:nvPicPr>
+                  <pic:blipFill>
+                    <a:blip r:embed="rId45" cstate="print">
+                      <a:extLst>
+                        <a:ext uri="{28A0092B-C50C-407E-A947-70E740481C1C}">
+                          <a14:useLocalDpi xmlns:a14="http://schemas.microsoft.com/office/drawing/2010/main" val="0"/>
+                        </a:ext>
+                      </a:extLst>
+                    </a:blip>
+                    <a:srcRect/>
+                    <a:stretch>
+                      <a:fillRect/>
+                    </a:stretch>
+                  </pic:blipFill>
+                  <pic:spPr bwMode="auto">
+                    <a:xfrm>
+                      <a:off x="0" y="0"/>
+                      <a:ext cx="5943600" cy="3338195"/>
+                    </a:xfrm>
+                    <a:prstGeom prst="rect">
+                      <a:avLst/>
+                    </a:prstGeom>
+                    <a:noFill/>
+                    <a:ln>
+                      <a:noFill/>
+                    </a:ln>
+                  </pic:spPr>
+                </pic:pic>
+              </a:graphicData>
+            </a:graphic>
+          </wp:inline>
+        </w:drawing>
+      </w:r>
+    </w:p>
+    <w:p>
+      <w:pPr>
+        <w:spacing w:line="360" w:lineRule="auto"/>
+        <w:jc w:val="center"/>
+        <w:rPr>
+          <w:sz w:val="24"/>
+          <w:szCs w:val="24"/>
+        </w:rPr>
+      </w:pPr>
+      <w:r>
+        <w:rPr>
+          <w:b/>
+          <w:bCs/>
+          <w:sz w:val="24"/>
+          <w:szCs w:val="24"/>
+        </w:rPr>
+        <w:t>Gambar 1</w:t>
+      </w:r>
+      <w:r>
+        <w:rPr>
+          <w:b/>
+          <w:bCs/>
+          <w:sz w:val="24"/>
+          <w:szCs w:val="24"/>
+        </w:rPr>
+        <w:t>2</w:t>
+      </w:r>
+      <w:r>
+        <w:rPr>
+          <w:sz w:val="24"/>
+          <w:szCs w:val="24"/>
+        </w:rPr>
+        <w:t xml:space="preserve">. Halaman </w:t>
+      </w:r>
+      <w:r>
+        <w:rPr>
+          <w:sz w:val="24"/>
+          <w:szCs w:val="24"/>
+        </w:rPr>
+        <w:t>daftar master butir kegiatan</w:t>
+      </w:r>
+      <w:r>
+        <w:rPr>
+          <w:sz w:val="24"/>
+          <w:szCs w:val="24"/>
+        </w:rPr>
+        <w:t>.</w:t>
+      </w:r>
+    </w:p>
+    <w:p>
+      <w:pPr>
+        <w:spacing w:after="0" w:line="360" w:lineRule="auto"/>
+        <w:jc w:val="both"/>
+        <w:rPr>
+          <w:b/>
+          <w:bCs/>
+          <w:sz w:val="24"/>
+          <w:szCs w:val="24"/>
+        </w:rPr>
+      </w:pPr>
+      <w:r>
+        <w:rPr>
+          <w:b/>
+          <w:bCs/>
+          <w:sz w:val="24"/>
+          <w:szCs w:val="24"/>
+        </w:rPr>
+        <w:t xml:space="preserve">Halaman </w:t>
+      </w:r>
+      <w:r>
+        <w:rPr>
+          <w:b/>
+          <w:bCs/>
+          <w:sz w:val="24"/>
+          <w:szCs w:val="24"/>
+        </w:rPr>
+        <w:t>CRUD</w:t>
+      </w:r>
+      <w:r>
+        <w:rPr>
+          <w:b/>
+          <w:bCs/>
+          <w:sz w:val="24"/>
+          <w:szCs w:val="24"/>
+        </w:rPr>
+        <w:t xml:space="preserve"> Master Butir Kegiatan</w:t>
+      </w:r>
+    </w:p>
+    <w:p>
+      <w:pPr>
+        <w:spacing w:line="360" w:lineRule="auto"/>
+        <w:ind w:firstLine="720"/>
+        <w:jc w:val="both"/>
+        <w:rPr>
+          <w:sz w:val="24"/>
+          <w:szCs w:val="24"/>
+        </w:rPr>
+      </w:pPr>
+      <w:r>
+        <w:rPr>
+          <w:sz w:val="24"/>
+          <w:szCs w:val="24"/>
+        </w:rPr>
+        <w:t xml:space="preserve">Pada halaman ini admin dapat melakukan </w:t>
+      </w:r>
+      <w:r>
+        <w:rPr>
+          <w:i/>
+          <w:iCs/>
+          <w:sz w:val="24"/>
+          <w:szCs w:val="24"/>
+        </w:rPr>
+        <w:t>create</w:t>
+      </w:r>
+      <w:r>
+        <w:rPr>
+          <w:sz w:val="24"/>
+          <w:szCs w:val="24"/>
+        </w:rPr>
+        <w:t xml:space="preserve">, </w:t>
+      </w:r>
+      <w:r>
+        <w:rPr>
+          <w:i/>
+          <w:iCs/>
+          <w:sz w:val="24"/>
+          <w:szCs w:val="24"/>
+        </w:rPr>
+        <w:t>update</w:t>
+      </w:r>
+      <w:r>
+        <w:rPr>
+          <w:sz w:val="24"/>
+          <w:szCs w:val="24"/>
+        </w:rPr>
+        <w:t xml:space="preserve">, dan </w:t>
+      </w:r>
+      <w:r>
+        <w:rPr>
+          <w:i/>
+          <w:iCs/>
+          <w:sz w:val="24"/>
+          <w:szCs w:val="24"/>
+        </w:rPr>
+        <w:t>delete</w:t>
+      </w:r>
+      <w:r>
+        <w:rPr>
+          <w:sz w:val="24"/>
+          <w:szCs w:val="24"/>
+        </w:rPr>
+        <w:t xml:space="preserve"> master butir kegiatan.</w:t>
+      </w:r>
+      <w:r>
+        <w:rPr>
+          <w:sz w:val="24"/>
+          <w:szCs w:val="24"/>
+        </w:rPr>
+        <w:t xml:space="preserve"> </w:t>
+      </w:r>
+      <w:r>
+        <w:rPr>
+          <w:sz w:val="24"/>
+          <w:szCs w:val="24"/>
+        </w:rPr>
+        <w:t xml:space="preserve">Pada halaman ini terdapat form dengan </w:t>
+      </w:r>
+      <w:r>
+        <w:rPr>
+          <w:sz w:val="24"/>
+          <w:szCs w:val="24"/>
+        </w:rPr>
+        <w:t>9</w:t>
+      </w:r>
+      <w:r>
+        <w:rPr>
+          <w:sz w:val="24"/>
+          <w:szCs w:val="24"/>
+        </w:rPr>
+        <w:t xml:space="preserve"> </w:t>
+      </w:r>
+      <w:r>
+        <w:rPr>
+          <w:i/>
+          <w:iCs/>
+          <w:sz w:val="24"/>
+          <w:szCs w:val="24"/>
+        </w:rPr>
+        <w:t>field</w:t>
+      </w:r>
+      <w:r>
+        <w:rPr>
+          <w:sz w:val="24"/>
+          <w:szCs w:val="24"/>
+        </w:rPr>
+        <w:t xml:space="preserve"> yaitu:</w:t>
+      </w:r>
+    </w:p>
+    <w:p>
+      <w:pPr>
+        <w:pStyle w:val="ListParagraph"/>
+        <w:numPr>
+          <w:ilvl w:val="0"/>
+          <w:numId w:val="43"/>
+        </w:numPr>
+        <w:spacing w:line="360" w:lineRule="auto"/>
+        <w:jc w:val="both"/>
+        <w:rPr>
+          <w:sz w:val="24"/>
+          <w:szCs w:val="24"/>
+        </w:rPr>
+      </w:pPr>
+      <w:r>
+        <w:rPr>
+          <w:i/>
+          <w:iCs/>
+          <w:sz w:val="24"/>
+          <w:szCs w:val="24"/>
+        </w:rPr>
+        <w:t>Dropdown</w:t>
+      </w:r>
+      <w:r>
+        <w:rPr>
+          <w:sz w:val="24"/>
+          <w:szCs w:val="24"/>
+        </w:rPr>
+        <w:t xml:space="preserve"> jenis </w:t>
+      </w:r>
+      <w:r>
+        <w:rPr>
+          <w:sz w:val="24"/>
+          <w:szCs w:val="24"/>
+        </w:rPr>
+        <w:t>fungsional</w:t>
+      </w:r>
+      <w:r>
+        <w:rPr>
+          <w:sz w:val="24"/>
+          <w:szCs w:val="24"/>
+        </w:rPr>
+        <w:t xml:space="preserve">, </w:t>
+      </w:r>
+      <w:r>
+        <w:rPr>
+          <w:sz w:val="24"/>
+          <w:szCs w:val="24"/>
+        </w:rPr>
+        <w:t>pilih jenis fungsional statistisi, pranata komputer, atau bukan kegiatan fungsional</w:t>
+      </w:r>
+      <w:r>
+        <w:rPr>
+          <w:sz w:val="24"/>
+          <w:szCs w:val="24"/>
+        </w:rPr>
+        <w:t>.</w:t>
+      </w:r>
+    </w:p>
+    <w:p>
+      <w:pPr>
+        <w:pStyle w:val="ListParagraph"/>
+        <w:numPr>
+          <w:ilvl w:val="0"/>
+          <w:numId w:val="43"/>
+        </w:numPr>
+        <w:spacing w:line="360" w:lineRule="auto"/>
+        <w:jc w:val="both"/>
+        <w:rPr>
+          <w:sz w:val="24"/>
+          <w:szCs w:val="24"/>
+        </w:rPr>
+      </w:pPr>
+      <w:r>
+        <w:rPr>
+          <w:i/>
+          <w:iCs/>
+          <w:sz w:val="24"/>
+          <w:szCs w:val="24"/>
+        </w:rPr>
+        <w:t>Dropdown</w:t>
+      </w:r>
+      <w:r>
+        <w:rPr>
+          <w:i/>
+          <w:iCs/>
+          <w:sz w:val="24"/>
+          <w:szCs w:val="24"/>
+        </w:rPr>
+        <w:t xml:space="preserve"> </w:t>
+      </w:r>
+      <w:r>
+        <w:rPr>
+          <w:sz w:val="24"/>
+          <w:szCs w:val="24"/>
+        </w:rPr>
+        <w:t>unsur statistisi</w:t>
+      </w:r>
+      <w:r>
+        <w:rPr>
+          <w:sz w:val="24"/>
+          <w:szCs w:val="24"/>
+        </w:rPr>
+        <w:t xml:space="preserve">, </w:t>
+      </w:r>
+      <w:r>
+        <w:rPr>
+          <w:sz w:val="24"/>
+          <w:szCs w:val="24"/>
+        </w:rPr>
+        <w:t>pilih unsur statistisi jika merupakan yang bersesuaian jika merupakan unsur statistisi, jika tidak pilih bukan kegiatan statistisi</w:t>
+      </w:r>
+      <w:r>
+        <w:rPr>
+          <w:sz w:val="24"/>
+          <w:szCs w:val="24"/>
+        </w:rPr>
+        <w:t>.</w:t>
+      </w:r>
+    </w:p>
+    <w:p>
+      <w:pPr>
+        <w:pStyle w:val="ListParagraph"/>
+        <w:numPr>
+          <w:ilvl w:val="0"/>
+          <w:numId w:val="43"/>
+        </w:numPr>
+        <w:spacing w:line="360" w:lineRule="auto"/>
+        <w:jc w:val="both"/>
+        <w:rPr>
+          <w:sz w:val="24"/>
+          <w:szCs w:val="24"/>
+        </w:rPr>
+      </w:pPr>
+      <w:r>
+        <w:rPr>
+          <w:i/>
+          <w:iCs/>
+          <w:sz w:val="24"/>
+          <w:szCs w:val="24"/>
+        </w:rPr>
+        <w:t xml:space="preserve">Dropdown </w:t>
+      </w:r>
+      <w:r>
+        <w:rPr>
+          <w:sz w:val="24"/>
+          <w:szCs w:val="24"/>
+        </w:rPr>
+        <w:t xml:space="preserve">sub </w:t>
+      </w:r>
+      <w:r>
+        <w:rPr>
+          <w:sz w:val="24"/>
+          <w:szCs w:val="24"/>
+        </w:rPr>
+        <w:t xml:space="preserve">unsur statistisi, pilih </w:t>
+      </w:r>
+      <w:r>
+        <w:rPr>
+          <w:sz w:val="24"/>
+          <w:szCs w:val="24"/>
+        </w:rPr>
+        <w:t xml:space="preserve">sub </w:t>
+      </w:r>
+      <w:r>
+        <w:rPr>
+          <w:sz w:val="24"/>
+          <w:szCs w:val="24"/>
+        </w:rPr>
+        <w:t>unsur statistisi jika merupakan yang bersesuaian jika</w:t>
+      </w:r>
+      <w:r>
+        <w:rPr>
+          <w:sz w:val="24"/>
+          <w:szCs w:val="24"/>
+        </w:rPr>
+        <w:t xml:space="preserve"> </w:t>
+      </w:r>
+      <w:r>
+        <w:rPr>
+          <w:sz w:val="24"/>
+          <w:szCs w:val="24"/>
+        </w:rPr>
+        <w:t xml:space="preserve">merupakan </w:t>
+      </w:r>
+      <w:r>
+        <w:rPr>
+          <w:sz w:val="24"/>
+          <w:szCs w:val="24"/>
+        </w:rPr>
+        <w:t xml:space="preserve">sub </w:t>
+      </w:r>
+      <w:r>
+        <w:rPr>
+          <w:sz w:val="24"/>
+          <w:szCs w:val="24"/>
+        </w:rPr>
+        <w:t>unsur statistisi, jika tidak pilih bukan kegiatan statistisi.</w:t>
+      </w:r>
+    </w:p>
+    <w:p>
+      <w:pPr>
+        <w:pStyle w:val="ListParagraph"/>
+        <w:numPr>
+          <w:ilvl w:val="0"/>
+          <w:numId w:val="43"/>
+        </w:numPr>
+        <w:spacing w:line="360" w:lineRule="auto"/>
+        <w:jc w:val="both"/>
+        <w:rPr>
+          <w:sz w:val="24"/>
+          <w:szCs w:val="24"/>
+        </w:rPr>
+      </w:pPr>
+      <w:r>
+        <w:rPr>
+          <w:i/>
+          <w:iCs/>
+          <w:sz w:val="24"/>
+          <w:szCs w:val="24"/>
+        </w:rPr>
+        <w:t xml:space="preserve">Dropdown </w:t>
+      </w:r>
+      <w:r>
+        <w:rPr>
+          <w:sz w:val="24"/>
+          <w:szCs w:val="24"/>
+        </w:rPr>
+        <w:t>butir kegiatan</w:t>
+      </w:r>
+      <w:r>
+        <w:rPr>
+          <w:sz w:val="24"/>
+          <w:szCs w:val="24"/>
+        </w:rPr>
+        <w:t xml:space="preserve"> statistisi, pilih </w:t>
+      </w:r>
+      <w:r>
+        <w:rPr>
+          <w:sz w:val="24"/>
+          <w:szCs w:val="24"/>
+        </w:rPr>
+        <w:t>butir kegiatan</w:t>
+      </w:r>
+      <w:r>
+        <w:rPr>
+          <w:sz w:val="24"/>
+          <w:szCs w:val="24"/>
+        </w:rPr>
+        <w:t xml:space="preserve"> statistisi jika merupakan yang bersesuaian jika merupakan </w:t>
+      </w:r>
+      <w:r>
+        <w:rPr>
+          <w:sz w:val="24"/>
+          <w:szCs w:val="24"/>
+        </w:rPr>
+        <w:t>butir kegiatan</w:t>
+      </w:r>
+      <w:r>
+        <w:rPr>
+          <w:sz w:val="24"/>
+          <w:szCs w:val="24"/>
+        </w:rPr>
+        <w:t xml:space="preserve"> statistisi, jika tidak pilih bukan kegiatan statistisi.</w:t>
+      </w:r>
+    </w:p>
+    <w:p>
+      <w:pPr>
+        <w:pStyle w:val="ListParagraph"/>
+        <w:numPr>
+          <w:ilvl w:val="0"/>
+          <w:numId w:val="43"/>
+        </w:numPr>
+        <w:spacing w:line="360" w:lineRule="auto"/>
+        <w:jc w:val="both"/>
+        <w:rPr>
+          <w:sz w:val="24"/>
+          <w:szCs w:val="24"/>
+        </w:rPr>
+      </w:pPr>
+      <w:r>
+        <w:rPr>
+          <w:i/>
+          <w:iCs/>
+          <w:sz w:val="24"/>
+          <w:szCs w:val="24"/>
+        </w:rPr>
+        <w:t xml:space="preserve">Dropdown </w:t>
+      </w:r>
+      <w:r>
+        <w:rPr>
+          <w:sz w:val="24"/>
+          <w:szCs w:val="24"/>
+        </w:rPr>
+        <w:t xml:space="preserve">unsur </w:t>
+      </w:r>
+      <w:r>
+        <w:rPr>
+          <w:sz w:val="24"/>
+          <w:szCs w:val="24"/>
+        </w:rPr>
+        <w:t>pranata komputer</w:t>
+      </w:r>
+      <w:r>
+        <w:rPr>
+          <w:sz w:val="24"/>
+          <w:szCs w:val="24"/>
+        </w:rPr>
+        <w:t xml:space="preserve">, pilih unsur </w:t>
+      </w:r>
+      <w:r>
+        <w:rPr>
+          <w:sz w:val="24"/>
+          <w:szCs w:val="24"/>
+        </w:rPr>
+        <w:t>pranata komputer</w:t>
+      </w:r>
+      <w:r>
+        <w:rPr>
+          <w:sz w:val="24"/>
+          <w:szCs w:val="24"/>
+        </w:rPr>
+        <w:t xml:space="preserve"> jika merupakan yang bersesuaian jika merupakan unsur </w:t>
+      </w:r>
+      <w:r>
+        <w:rPr>
+          <w:sz w:val="24"/>
+          <w:szCs w:val="24"/>
+        </w:rPr>
+        <w:t>pranata komputer</w:t>
+      </w:r>
+      <w:r>
+        <w:rPr>
+          <w:sz w:val="24"/>
+          <w:szCs w:val="24"/>
+        </w:rPr>
+        <w:t xml:space="preserve">, jika tidak pilih bukan kegiatan </w:t>
+      </w:r>
+      <w:r>
+        <w:rPr>
+          <w:sz w:val="24"/>
+          <w:szCs w:val="24"/>
+        </w:rPr>
+        <w:t>pranata komputer</w:t>
+      </w:r>
+      <w:r>
+        <w:rPr>
+          <w:sz w:val="24"/>
+          <w:szCs w:val="24"/>
+        </w:rPr>
+        <w:t>.</w:t>
+      </w:r>
+    </w:p>
+    <w:p>
+      <w:pPr>
+        <w:pStyle w:val="ListParagraph"/>
+        <w:numPr>
+          <w:ilvl w:val="0"/>
+          <w:numId w:val="43"/>
+        </w:numPr>
+        <w:spacing w:line="360" w:lineRule="auto"/>
+        <w:jc w:val="both"/>
+        <w:rPr>
+          <w:sz w:val="24"/>
+          <w:szCs w:val="24"/>
+        </w:rPr>
+      </w:pPr>
+      <w:r>
+        <w:rPr>
+          <w:i/>
+          <w:iCs/>
+          <w:sz w:val="24"/>
+          <w:szCs w:val="24"/>
+        </w:rPr>
+        <w:lastRenderedPageBreak/>
+        <w:t xml:space="preserve">Dropdown </w:t>
+      </w:r>
+      <w:r>
+        <w:rPr>
+          <w:sz w:val="24"/>
+          <w:szCs w:val="24"/>
+        </w:rPr>
+        <w:t xml:space="preserve">sub unsur </w:t>
+      </w:r>
+      <w:r>
+        <w:rPr>
+          <w:sz w:val="24"/>
+          <w:szCs w:val="24"/>
+        </w:rPr>
+        <w:t>pranata komputer</w:t>
+      </w:r>
+      <w:r>
+        <w:rPr>
+          <w:sz w:val="24"/>
+          <w:szCs w:val="24"/>
+        </w:rPr>
+        <w:t xml:space="preserve">, pilih sub unsur </w:t>
+      </w:r>
+      <w:r>
+        <w:rPr>
+          <w:sz w:val="24"/>
+          <w:szCs w:val="24"/>
+        </w:rPr>
+        <w:t>pranata komputer</w:t>
+      </w:r>
+      <w:r>
+        <w:rPr>
+          <w:sz w:val="24"/>
+          <w:szCs w:val="24"/>
+        </w:rPr>
+        <w:t xml:space="preserve"> jika merupakan yang bersesuaian jika merupakan sub unsur </w:t>
+      </w:r>
+      <w:r>
+        <w:rPr>
+          <w:sz w:val="24"/>
+          <w:szCs w:val="24"/>
+        </w:rPr>
+        <w:t>pranata komputer</w:t>
+      </w:r>
+      <w:r>
+        <w:rPr>
+          <w:sz w:val="24"/>
+          <w:szCs w:val="24"/>
+        </w:rPr>
+        <w:t xml:space="preserve">, jika tidak pilih bukan kegiatan </w:t>
+      </w:r>
+      <w:r>
+        <w:rPr>
+          <w:sz w:val="24"/>
+          <w:szCs w:val="24"/>
+        </w:rPr>
+        <w:t>pranata komputer</w:t>
+      </w:r>
+      <w:r>
+        <w:rPr>
+          <w:sz w:val="24"/>
+          <w:szCs w:val="24"/>
+        </w:rPr>
+        <w:t>.</w:t>
+      </w:r>
+    </w:p>
+    <w:p>
+      <w:pPr>
+        <w:pStyle w:val="ListParagraph"/>
+        <w:numPr>
+          <w:ilvl w:val="0"/>
+          <w:numId w:val="43"/>
+        </w:numPr>
+        <w:spacing w:line="360" w:lineRule="auto"/>
+        <w:jc w:val="both"/>
+        <w:rPr>
+          <w:sz w:val="24"/>
+          <w:szCs w:val="24"/>
+        </w:rPr>
+      </w:pPr>
+      <w:r>
+        <w:rPr>
+          <w:i/>
+          <w:iCs/>
+          <w:sz w:val="24"/>
+          <w:szCs w:val="24"/>
+        </w:rPr>
+        <w:t xml:space="preserve">Dropdown </w:t>
+      </w:r>
+      <w:r>
+        <w:rPr>
+          <w:sz w:val="24"/>
+          <w:szCs w:val="24"/>
+        </w:rPr>
+        <w:t xml:space="preserve">butir kegiatan </w:t>
+      </w:r>
+      <w:r>
+        <w:rPr>
+          <w:sz w:val="24"/>
+          <w:szCs w:val="24"/>
+        </w:rPr>
+        <w:t>pranata komputer</w:t>
+      </w:r>
+      <w:r>
+        <w:rPr>
+          <w:sz w:val="24"/>
+          <w:szCs w:val="24"/>
+        </w:rPr>
+        <w:t xml:space="preserve">, pilih butir kegiatan </w:t>
+      </w:r>
+      <w:r>
+        <w:rPr>
+          <w:sz w:val="24"/>
+          <w:szCs w:val="24"/>
+        </w:rPr>
+        <w:t>pranata komputer</w:t>
+      </w:r>
+      <w:r>
+        <w:rPr>
+          <w:sz w:val="24"/>
+          <w:szCs w:val="24"/>
+        </w:rPr>
+        <w:t xml:space="preserve"> jika merupakan yang bersesuaian jika merupakan butir kegiatan </w:t>
+      </w:r>
+      <w:r>
+        <w:rPr>
+          <w:sz w:val="24"/>
+          <w:szCs w:val="24"/>
+        </w:rPr>
+        <w:t>pranata komputer</w:t>
+      </w:r>
+      <w:r>
+        <w:rPr>
+          <w:sz w:val="24"/>
+          <w:szCs w:val="24"/>
+        </w:rPr>
+        <w:t xml:space="preserve">, jika tidak pilih bukan kegiatan </w:t>
+      </w:r>
+      <w:r>
+        <w:rPr>
+          <w:sz w:val="24"/>
+          <w:szCs w:val="24"/>
+        </w:rPr>
+        <w:t>pranata komputer</w:t>
+      </w:r>
+      <w:r>
+        <w:rPr>
+          <w:sz w:val="24"/>
+          <w:szCs w:val="24"/>
+        </w:rPr>
+        <w:t>.</w:t>
+      </w:r>
+    </w:p>
+    <w:p>
+      <w:pPr>
+        <w:pStyle w:val="ListParagraph"/>
+        <w:numPr>
+          <w:ilvl w:val="0"/>
+          <w:numId w:val="43"/>
+        </w:numPr>
+        <w:spacing w:line="360" w:lineRule="auto"/>
+        <w:jc w:val="both"/>
+        <w:rPr>
+          <w:sz w:val="24"/>
+          <w:szCs w:val="24"/>
+        </w:rPr>
+      </w:pPr>
+      <w:r>
+        <w:rPr>
+          <w:i/>
+          <w:iCs/>
+          <w:sz w:val="24"/>
+          <w:szCs w:val="24"/>
+        </w:rPr>
+        <w:t>Field</w:t>
+      </w:r>
+      <w:r>
+        <w:rPr>
+          <w:sz w:val="24"/>
+          <w:szCs w:val="24"/>
+        </w:rPr>
+        <w:t xml:space="preserve"> angka kredit, isikan angka kredit dari master butir kegiatan.</w:t>
+      </w:r>
+    </w:p>
+    <w:p>
+      <w:pPr>
+        <w:pStyle w:val="ListParagraph"/>
+        <w:numPr>
+          <w:ilvl w:val="0"/>
+          <w:numId w:val="43"/>
+        </w:numPr>
+        <w:spacing w:line="360" w:lineRule="auto"/>
+        <w:jc w:val="both"/>
+        <w:rPr>
+          <w:sz w:val="24"/>
+          <w:szCs w:val="24"/>
+        </w:rPr>
+      </w:pPr>
+      <w:r>
+        <w:rPr>
+          <w:i/>
+          <w:iCs/>
+          <w:sz w:val="24"/>
+          <w:szCs w:val="24"/>
+        </w:rPr>
+        <w:t>Dropdown</w:t>
+      </w:r>
+      <w:r>
+        <w:rPr>
+          <w:sz w:val="24"/>
+          <w:szCs w:val="24"/>
+        </w:rPr>
+        <w:t xml:space="preserve"> pelaksana kegiatan, pilih jenjang pelaksana kegiatan, yaitu pertama, muda, madya, utama, semua jenjang, atau bukan kegiatan statistisi.</w:t>
+      </w:r>
+    </w:p>
+    <w:p>
+      <w:pPr>
+        <w:spacing w:line="360" w:lineRule="auto"/>
+        <w:ind w:firstLine="360"/>
+        <w:jc w:val="both"/>
+        <w:rPr>
+          <w:sz w:val="24"/>
+          <w:szCs w:val="24"/>
+        </w:rPr>
+      </w:pPr>
+      <w:r>
+        <w:rPr>
+          <w:sz w:val="24"/>
+          <w:szCs w:val="24"/>
+        </w:rPr>
+        <w:t>Pada sudut kanan atas terdapat tombol riwayat yang pernah dilakukan pada master butir kegiatan tersebut. Terdapat tiga jenis tombol simpan yaitu: (1) simpan dan tambahkan lagi jika selesai menginput dan ingin menambah master butir kegiatan lain, (2) simpan dan terus mengedit, jika ingin menyimpan sementara, dan (3) simpan, jika selesai mengedit dan ingin kembali ke halaman daftar master butir kegiatan.</w:t>
+      </w:r>
+    </w:p>
+    <w:p>
+      <w:pPr>
+        <w:spacing w:line="360" w:lineRule="auto"/>
+        <w:jc w:val="center"/>
+        <w:rPr>
+          <w:sz w:val="24"/>
+          <w:szCs w:val="24"/>
+        </w:rPr>
+      </w:pPr>
+      <w:r>
+        <w:drawing>
+          <wp:inline distT="0" distB="0" distL="0" distR="0" wp14:anchorId="6CAA6248" wp14:editId="433E877A">
+            <wp:extent cx="5943600" cy="3338195"/>
+            <wp:effectExtent l="0" t="0" r="0" b="0"/>
+            <wp:docPr id="39" name="Picture 39"/>
+            <wp:cNvGraphicFramePr>
+              <a:graphicFrameLocks xmlns:a="http://schemas.openxmlformats.org/drawingml/2006/main" noChangeAspect="1"/>
+            </wp:cNvGraphicFramePr>
+            <a:graphic xmlns:a="http://schemas.openxmlformats.org/drawingml/2006/main">
+              <a:graphicData uri="http://schemas.openxmlformats.org/drawingml/2006/picture">
+                <pic:pic xmlns:pic="http://schemas.openxmlformats.org/drawingml/2006/picture">
+                  <pic:nvPicPr>
+                    <pic:cNvPr id="0" name="Picture 37"/>
+                    <pic:cNvPicPr>
+                      <a:picLocks noChangeAspect="1" noChangeArrowheads="1"/>
+                    </pic:cNvPicPr>
+                  </pic:nvPicPr>
+                  <pic:blipFill>
+                    <a:blip r:embed="rId46" cstate="print">
+                      <a:extLst>
+                        <a:ext uri="{28A0092B-C50C-407E-A947-70E740481C1C}">
+                          <a14:useLocalDpi xmlns:a14="http://schemas.microsoft.com/office/drawing/2010/main" val="0"/>
+                        </a:ext>
+                      </a:extLst>
+                    </a:blip>
+                    <a:srcRect/>
+                    <a:stretch>
+                      <a:fillRect/>
+                    </a:stretch>
+                  </pic:blipFill>
+                  <pic:spPr bwMode="auto">
+                    <a:xfrm>
+                      <a:off x="0" y="0"/>
+                      <a:ext cx="5943600" cy="3338195"/>
+                    </a:xfrm>
+                    <a:prstGeom prst="rect">
+                      <a:avLst/>
+                    </a:prstGeom>
+                    <a:noFill/>
+                    <a:ln>
+                      <a:noFill/>
+                    </a:ln>
+                  </pic:spPr>
+                </pic:pic>
+              </a:graphicData>
+            </a:graphic>
+          </wp:inline>
+        </w:drawing>
+      </w:r>
+      <w:r>
+        <w:rPr>
+          <w:b/>
+          <w:bCs/>
+          <w:sz w:val="24"/>
+          <w:szCs w:val="24"/>
+        </w:rPr>
+        <w:t xml:space="preserve"> </w:t>
+      </w:r>
+      <w:r>
+        <w:rPr>
+          <w:b/>
+          <w:bCs/>
+          <w:sz w:val="24"/>
+          <w:szCs w:val="24"/>
+        </w:rPr>
+        <w:t>Gambar 1</w:t>
+      </w:r>
+      <w:r>
+        <w:rPr>
+          <w:b/>
+          <w:bCs/>
+          <w:sz w:val="24"/>
+          <w:szCs w:val="24"/>
+        </w:rPr>
+        <w:t>3</w:t>
+      </w:r>
+      <w:r>
+        <w:rPr>
+          <w:sz w:val="24"/>
+          <w:szCs w:val="24"/>
+        </w:rPr>
+        <w:t xml:space="preserve">. </w:t>
+      </w:r>
+      <w:r>
+        <w:rPr>
+          <w:sz w:val="24"/>
+          <w:szCs w:val="24"/>
+        </w:rPr>
+        <w:t>Halaman CRUD master butir kegiatan</w:t>
+      </w:r>
+      <w:r>
+        <w:rPr>
+          <w:sz w:val="24"/>
+          <w:szCs w:val="24"/>
+        </w:rPr>
+        <w:t xml:space="preserve"> admin</w:t>
+      </w:r>
+      <w:r>
+        <w:rPr>
+          <w:sz w:val="24"/>
+          <w:szCs w:val="24"/>
+        </w:rPr>
+        <w:t>.</w:t>
+      </w:r>
+    </w:p>
+    <w:p>
+      <w:pPr>
+        <w:spacing w:line="360" w:lineRule="auto"/>
+        <w:jc w:val="both"/>
+        <w:rPr>
           <w:sz w:val="24"/>
           <w:szCs w:val="24"/>
         </w:rPr>
@@ -10410,6 +14009,95 @@
     </w:lvl>
   </w:abstractNum>
   <w:abstractNum w:abstractNumId="19" w15:restartNumberingAfterBreak="0">
+    <w:nsid w:val="41D424E6"/>
+    <w:multiLevelType w:val="hybridMultilevel"/>
+    <w:tmpl w:val="23167DD2"/>
+    <w:lvl w:ilvl="0" w:tplc="FFFFFFFF">
+      <w:start w:val="1"/>
+      <w:numFmt w:val="decimal"/>
+      <w:lvlText w:val="%1."/>
+      <w:lvlJc w:val="left"/>
+      <w:pPr>
+        <w:ind w:left="720" w:hanging="360"/>
+      </w:pPr>
+      <w:rPr>
+        <w:rFonts w:hint="default"/>
+      </w:rPr>
+    </w:lvl>
+    <w:lvl w:ilvl="1" w:tplc="FFFFFFFF">
+      <w:start w:val="1"/>
+      <w:numFmt w:val="lowerLetter"/>
+      <w:lvlText w:val="%2."/>
+      <w:lvlJc w:val="left"/>
+      <w:pPr>
+        <w:ind w:left="1440" w:hanging="360"/>
+      </w:pPr>
+    </w:lvl>
+    <w:lvl w:ilvl="2" w:tplc="FFFFFFFF" w:tentative="1">
+      <w:start w:val="1"/>
+      <w:numFmt w:val="lowerRoman"/>
+      <w:lvlText w:val="%3."/>
+      <w:lvlJc w:val="right"/>
+      <w:pPr>
+        <w:ind w:left="2160" w:hanging="180"/>
+      </w:pPr>
+    </w:lvl>
+    <w:lvl w:ilvl="3" w:tplc="FFFFFFFF" w:tentative="1">
+      <w:start w:val="1"/>
+      <w:numFmt w:val="decimal"/>
+      <w:lvlText w:val="%4."/>
+      <w:lvlJc w:val="left"/>
+      <w:pPr>
+        <w:ind w:left="2880" w:hanging="360"/>
+      </w:pPr>
+    </w:lvl>
+    <w:lvl w:ilvl="4" w:tplc="FFFFFFFF" w:tentative="1">
+      <w:start w:val="1"/>
+      <w:numFmt w:val="lowerLetter"/>
+      <w:lvlText w:val="%5."/>
+      <w:lvlJc w:val="left"/>
+      <w:pPr>
+        <w:ind w:left="3600" w:hanging="360"/>
+      </w:pPr>
+    </w:lvl>
+    <w:lvl w:ilvl="5" w:tplc="FFFFFFFF" w:tentative="1">
+      <w:start w:val="1"/>
+      <w:numFmt w:val="lowerRoman"/>
+      <w:lvlText w:val="%6."/>
+      <w:lvlJc w:val="right"/>
+      <w:pPr>
+        <w:ind w:left="4320" w:hanging="180"/>
+      </w:pPr>
+    </w:lvl>
+    <w:lvl w:ilvl="6" w:tplc="FFFFFFFF" w:tentative="1">
+      <w:start w:val="1"/>
+      <w:numFmt w:val="decimal"/>
+      <w:lvlText w:val="%7."/>
+      <w:lvlJc w:val="left"/>
+      <w:pPr>
+        <w:ind w:left="5040" w:hanging="360"/>
+      </w:pPr>
+    </w:lvl>
+    <w:lvl w:ilvl="7" w:tplc="FFFFFFFF" w:tentative="1">
+      <w:start w:val="1"/>
+      <w:numFmt w:val="lowerLetter"/>
+      <w:lvlText w:val="%8."/>
+      <w:lvlJc w:val="left"/>
+      <w:pPr>
+        <w:ind w:left="5760" w:hanging="360"/>
+      </w:pPr>
+    </w:lvl>
+    <w:lvl w:ilvl="8" w:tplc="FFFFFFFF" w:tentative="1">
+      <w:start w:val="1"/>
+      <w:numFmt w:val="lowerRoman"/>
+      <w:lvlText w:val="%9."/>
+      <w:lvlJc w:val="right"/>
+      <w:pPr>
+        <w:ind w:left="6480" w:hanging="180"/>
+      </w:pPr>
+    </w:lvl>
+  </w:abstractNum>
+  <w:abstractNum w:abstractNumId="20" w15:restartNumberingAfterBreak="0">
     <w:nsid w:val="4B942EF5"/>
     <w:multiLevelType w:val="hybridMultilevel"/>
     <w:tmpl w:val="53369B7A"/>
@@ -10495,7 +14183,120 @@
       </w:pPr>
     </w:lvl>
   </w:abstractNum>
-  <w:abstractNum w:abstractNumId="20" w15:restartNumberingAfterBreak="0">
+  <w:abstractNum w:abstractNumId="21" w15:restartNumberingAfterBreak="0">
+    <w:nsid w:val="4E152F6E"/>
+    <w:multiLevelType w:val="hybridMultilevel"/>
+    <w:tmpl w:val="A656D8DC"/>
+    <w:lvl w:ilvl="0" w:tplc="04090001">
+      <w:start w:val="1"/>
+      <w:numFmt w:val="bullet"/>
+      <w:lvlText w:val=""/>
+      <w:lvlJc w:val="left"/>
+      <w:pPr>
+        <w:ind w:left="720" w:hanging="360"/>
+      </w:pPr>
+      <w:rPr>
+        <w:rFonts w:ascii="Symbol" w:hAnsi="Symbol" w:hint="default"/>
+      </w:rPr>
+    </w:lvl>
+    <w:lvl w:ilvl="1" w:tplc="04090003" w:tentative="1">
+      <w:start w:val="1"/>
+      <w:numFmt w:val="bullet"/>
+      <w:lvlText w:val="o"/>
+      <w:lvlJc w:val="left"/>
+      <w:pPr>
+        <w:ind w:left="1440" w:hanging="360"/>
+      </w:pPr>
+      <w:rPr>
+        <w:rFonts w:ascii="Courier New" w:hAnsi="Courier New" w:cs="Courier New" w:hint="default"/>
+      </w:rPr>
+    </w:lvl>
+    <w:lvl w:ilvl="2" w:tplc="04090005" w:tentative="1">
+      <w:start w:val="1"/>
+      <w:numFmt w:val="bullet"/>
+      <w:lvlText w:val=""/>
+      <w:lvlJc w:val="left"/>
+      <w:pPr>
+        <w:ind w:left="2160" w:hanging="360"/>
+      </w:pPr>
+      <w:rPr>
+        <w:rFonts w:ascii="Wingdings" w:hAnsi="Wingdings" w:hint="default"/>
+      </w:rPr>
+    </w:lvl>
+    <w:lvl w:ilvl="3" w:tplc="04090001" w:tentative="1">
+      <w:start w:val="1"/>
+      <w:numFmt w:val="bullet"/>
+      <w:lvlText w:val=""/>
+      <w:lvlJc w:val="left"/>
+      <w:pPr>
+        <w:ind w:left="2880" w:hanging="360"/>
+      </w:pPr>
+      <w:rPr>
+        <w:rFonts w:ascii="Symbol" w:hAnsi="Symbol" w:hint="default"/>
+      </w:rPr>
+    </w:lvl>
+    <w:lvl w:ilvl="4" w:tplc="04090003" w:tentative="1">
+      <w:start w:val="1"/>
+      <w:numFmt w:val="bullet"/>
+      <w:lvlText w:val="o"/>
+      <w:lvlJc w:val="left"/>
+      <w:pPr>
+        <w:ind w:left="3600" w:hanging="360"/>
+      </w:pPr>
+      <w:rPr>
+        <w:rFonts w:ascii="Courier New" w:hAnsi="Courier New" w:cs="Courier New" w:hint="default"/>
+      </w:rPr>
+    </w:lvl>
+    <w:lvl w:ilvl="5" w:tplc="04090005" w:tentative="1">
+      <w:start w:val="1"/>
+      <w:numFmt w:val="bullet"/>
+      <w:lvlText w:val=""/>
+      <w:lvlJc w:val="left"/>
+      <w:pPr>
+        <w:ind w:left="4320" w:hanging="360"/>
+      </w:pPr>
+      <w:rPr>
+        <w:rFonts w:ascii="Wingdings" w:hAnsi="Wingdings" w:hint="default"/>
+      </w:rPr>
+    </w:lvl>
+    <w:lvl w:ilvl="6" w:tplc="04090001" w:tentative="1">
+      <w:start w:val="1"/>
+      <w:numFmt w:val="bullet"/>
+      <w:lvlText w:val=""/>
+      <w:lvlJc w:val="left"/>
+      <w:pPr>
+        <w:ind w:left="5040" w:hanging="360"/>
+      </w:pPr>
+      <w:rPr>
+        <w:rFonts w:ascii="Symbol" w:hAnsi="Symbol" w:hint="default"/>
+      </w:rPr>
+    </w:lvl>
+    <w:lvl w:ilvl="7" w:tplc="04090003" w:tentative="1">
+      <w:start w:val="1"/>
+      <w:numFmt w:val="bullet"/>
+      <w:lvlText w:val="o"/>
+      <w:lvlJc w:val="left"/>
+      <w:pPr>
+        <w:ind w:left="5760" w:hanging="360"/>
+      </w:pPr>
+      <w:rPr>
+        <w:rFonts w:ascii="Courier New" w:hAnsi="Courier New" w:cs="Courier New" w:hint="default"/>
+      </w:rPr>
+    </w:lvl>
+    <w:lvl w:ilvl="8" w:tplc="04090005" w:tentative="1">
+      <w:start w:val="1"/>
+      <w:numFmt w:val="bullet"/>
+      <w:lvlText w:val=""/>
+      <w:lvlJc w:val="left"/>
+      <w:pPr>
+        <w:ind w:left="6480" w:hanging="360"/>
+      </w:pPr>
+      <w:rPr>
+        <w:rFonts w:ascii="Wingdings" w:hAnsi="Wingdings" w:hint="default"/>
+      </w:rPr>
+    </w:lvl>
+  </w:abstractNum>
+  <w:abstractNum w:abstractNumId="22" w15:restartNumberingAfterBreak="0">
     <w:nsid w:val="4E462033"/>
     <w:multiLevelType w:val="hybridMultilevel"/>
     <w:tmpl w:val="4BC8ADAC"/>
@@ -10584,7 +14385,7 @@
       </w:pPr>
     </w:lvl>
   </w:abstractNum>
-  <w:abstractNum w:abstractNumId="21" w15:restartNumberingAfterBreak="0">
+  <w:abstractNum w:abstractNumId="23" w15:restartNumberingAfterBreak="0">
     <w:nsid w:val="527C2959"/>
     <w:multiLevelType w:val="hybridMultilevel"/>
     <w:tmpl w:val="DEE821F4"/>
@@ -10673,7 +14474,7 @@
       </w:pPr>
     </w:lvl>
   </w:abstractNum>
-  <w:abstractNum w:abstractNumId="22" w15:restartNumberingAfterBreak="0">
+  <w:abstractNum w:abstractNumId="24" w15:restartNumberingAfterBreak="0">
     <w:nsid w:val="54451BE0"/>
     <w:multiLevelType w:val="hybridMultilevel"/>
     <w:tmpl w:val="BB6E1152"/>
@@ -10762,10 +14563,10 @@
       </w:pPr>
     </w:lvl>
   </w:abstractNum>
-  <w:abstractNum w:abstractNumId="23" w15:restartNumberingAfterBreak="0">
+  <w:abstractNum w:abstractNumId="25" w15:restartNumberingAfterBreak="0">
     <w:nsid w:val="62150A3D"/>
     <w:multiLevelType w:val="hybridMultilevel"/>
-    <w:tmpl w:val="37701AF8"/>
+    <w:tmpl w:val="23167DD2"/>
     <w:lvl w:ilvl="0" w:tplc="0409000F">
       <w:start w:val="1"/>
       <w:numFmt w:val="decimal"/>
@@ -10851,7 +14652,7 @@
       </w:pPr>
     </w:lvl>
   </w:abstractNum>
-  <w:abstractNum w:abstractNumId="24" w15:restartNumberingAfterBreak="0">
+  <w:abstractNum w:abstractNumId="26" w15:restartNumberingAfterBreak="0">
     <w:nsid w:val="621E704D"/>
     <w:multiLevelType w:val="multilevel"/>
     <w:tmpl w:val="0152E828"/>
@@ -11000,7 +14801,7 @@
       </w:rPr>
     </w:lvl>
   </w:abstractNum>
-  <w:abstractNum w:abstractNumId="25" w15:restartNumberingAfterBreak="0">
+  <w:abstractNum w:abstractNumId="27" w15:restartNumberingAfterBreak="0">
     <w:nsid w:val="654B3F65"/>
     <w:multiLevelType w:val="hybridMultilevel"/>
     <w:tmpl w:val="5CB633AA"/>
@@ -11086,7 +14887,7 @@
       </w:pPr>
     </w:lvl>
   </w:abstractNum>
-  <w:abstractNum w:abstractNumId="26" w15:restartNumberingAfterBreak="0">
+  <w:abstractNum w:abstractNumId="28" w15:restartNumberingAfterBreak="0">
     <w:nsid w:val="65565C3A"/>
     <w:multiLevelType w:val="hybridMultilevel"/>
     <w:tmpl w:val="D28CD35A"/>
@@ -11199,7 +15000,7 @@
       </w:rPr>
     </w:lvl>
   </w:abstractNum>
-  <w:abstractNum w:abstractNumId="27" w15:restartNumberingAfterBreak="0">
+  <w:abstractNum w:abstractNumId="29" w15:restartNumberingAfterBreak="0">
     <w:nsid w:val="656235E3"/>
     <w:multiLevelType w:val="hybridMultilevel"/>
     <w:tmpl w:val="A9D840E8"/>
@@ -11285,7 +15086,7 @@
       </w:pPr>
     </w:lvl>
   </w:abstractNum>
-  <w:abstractNum w:abstractNumId="28" w15:restartNumberingAfterBreak="0">
+  <w:abstractNum w:abstractNumId="30" w15:restartNumberingAfterBreak="0">
     <w:nsid w:val="66F93780"/>
     <w:multiLevelType w:val="hybridMultilevel"/>
     <w:tmpl w:val="C648339A"/>
@@ -11371,7 +15172,7 @@
       </w:pPr>
     </w:lvl>
   </w:abstractNum>
-  <w:abstractNum w:abstractNumId="29" w15:restartNumberingAfterBreak="0">
+  <w:abstractNum w:abstractNumId="31" w15:restartNumberingAfterBreak="0">
     <w:nsid w:val="693E40F9"/>
     <w:multiLevelType w:val="hybridMultilevel"/>
     <w:tmpl w:val="5390179E"/>
@@ -11457,7 +15258,7 @@
       </w:pPr>
     </w:lvl>
   </w:abstractNum>
-  <w:abstractNum w:abstractNumId="30" w15:restartNumberingAfterBreak="0">
+  <w:abstractNum w:abstractNumId="32" w15:restartNumberingAfterBreak="0">
     <w:nsid w:val="6C862BA9"/>
     <w:multiLevelType w:val="hybridMultilevel"/>
     <w:tmpl w:val="F74CB640"/>
@@ -11546,7 +15347,7 @@
       </w:pPr>
     </w:lvl>
   </w:abstractNum>
-  <w:abstractNum w:abstractNumId="31" w15:restartNumberingAfterBreak="0">
+  <w:abstractNum w:abstractNumId="33" w15:restartNumberingAfterBreak="0">
     <w:nsid w:val="6D6A47FE"/>
     <w:multiLevelType w:val="hybridMultilevel"/>
     <w:tmpl w:val="499EC2BC"/>
@@ -11659,7 +15460,7 @@
       </w:rPr>
     </w:lvl>
   </w:abstractNum>
-  <w:abstractNum w:abstractNumId="32" w15:restartNumberingAfterBreak="0">
+  <w:abstractNum w:abstractNumId="34" w15:restartNumberingAfterBreak="0">
     <w:nsid w:val="6E451D48"/>
     <w:multiLevelType w:val="hybridMultilevel"/>
     <w:tmpl w:val="F0A80EC2"/>
@@ -11748,7 +15549,7 @@
       </w:pPr>
     </w:lvl>
   </w:abstractNum>
-  <w:abstractNum w:abstractNumId="33" w15:restartNumberingAfterBreak="0">
+  <w:abstractNum w:abstractNumId="35" w15:restartNumberingAfterBreak="0">
     <w:nsid w:val="70D60D20"/>
     <w:multiLevelType w:val="hybridMultilevel"/>
     <w:tmpl w:val="938A9C74"/>
@@ -11837,7 +15638,7 @@
       </w:pPr>
     </w:lvl>
   </w:abstractNum>
-  <w:abstractNum w:abstractNumId="34" w15:restartNumberingAfterBreak="0">
+  <w:abstractNum w:abstractNumId="36" w15:restartNumberingAfterBreak="0">
     <w:nsid w:val="726A275C"/>
     <w:multiLevelType w:val="hybridMultilevel"/>
     <w:tmpl w:val="5390179E"/>
@@ -11923,7 +15724,7 @@
       </w:pPr>
     </w:lvl>
   </w:abstractNum>
-  <w:abstractNum w:abstractNumId="35" w15:restartNumberingAfterBreak="0">
+  <w:abstractNum w:abstractNumId="37" w15:restartNumberingAfterBreak="0">
     <w:nsid w:val="74036897"/>
     <w:multiLevelType w:val="hybridMultilevel"/>
     <w:tmpl w:val="92542AE2"/>
@@ -12036,7 +15837,7 @@
       </w:rPr>
     </w:lvl>
   </w:abstractNum>
-  <w:abstractNum w:abstractNumId="36" w15:restartNumberingAfterBreak="0">
+  <w:abstractNum w:abstractNumId="38" w15:restartNumberingAfterBreak="0">
     <w:nsid w:val="7ABC41A8"/>
     <w:multiLevelType w:val="hybridMultilevel"/>
     <w:tmpl w:val="2BF6C814"/>
@@ -12126,7 +15927,7 @@
       </w:pPr>
     </w:lvl>
   </w:abstractNum>
-  <w:abstractNum w:abstractNumId="37" w15:restartNumberingAfterBreak="0">
+  <w:abstractNum w:abstractNumId="39" w15:restartNumberingAfterBreak="0">
     <w:nsid w:val="7B217F05"/>
     <w:multiLevelType w:val="hybridMultilevel"/>
     <w:tmpl w:val="666C9C46"/>
@@ -12215,7 +16016,7 @@
       </w:pPr>
     </w:lvl>
   </w:abstractNum>
-  <w:abstractNum w:abstractNumId="38" w15:restartNumberingAfterBreak="0">
+  <w:abstractNum w:abstractNumId="40" w15:restartNumberingAfterBreak="0">
     <w:nsid w:val="7C5F1516"/>
     <w:multiLevelType w:val="hybridMultilevel"/>
     <w:tmpl w:val="BCD83B24"/>
@@ -12304,7 +16105,7 @@
       </w:pPr>
     </w:lvl>
   </w:abstractNum>
-  <w:abstractNum w:abstractNumId="39" w15:restartNumberingAfterBreak="0">
+  <w:abstractNum w:abstractNumId="41" w15:restartNumberingAfterBreak="0">
     <w:nsid w:val="7DE930CD"/>
     <w:multiLevelType w:val="hybridMultilevel"/>
     <w:tmpl w:val="DE981FFA"/>
@@ -12390,7 +16191,7 @@
       </w:pPr>
     </w:lvl>
   </w:abstractNum>
-  <w:abstractNum w:abstractNumId="40" w15:restartNumberingAfterBreak="0">
+  <w:abstractNum w:abstractNumId="42" w15:restartNumberingAfterBreak="0">
     <w:nsid w:val="7E2062E3"/>
     <w:multiLevelType w:val="hybridMultilevel"/>
     <w:tmpl w:val="049AE338"/>
@@ -12479,7 +16280,7 @@
       </w:pPr>
     </w:lvl>
   </w:abstractNum>
-  <w:abstractNum w:abstractNumId="41" w15:restartNumberingAfterBreak="0">
+  <w:abstractNum w:abstractNumId="43" w15:restartNumberingAfterBreak="0">
     <w:nsid w:val="7FCB6196"/>
     <w:multiLevelType w:val="hybridMultilevel"/>
     <w:tmpl w:val="A9D840E8"/>
@@ -12569,10 +16370,10 @@
     <w:abstractNumId w:val="4"/>
   </w:num>
   <w:num w:numId="2" w16cid:durableId="694769615">
-    <w:abstractNumId w:val="25"/>
+    <w:abstractNumId w:val="27"/>
   </w:num>
   <w:num w:numId="3" w16cid:durableId="243613476">
-    <w:abstractNumId w:val="36"/>
+    <w:abstractNumId w:val="38"/>
   </w:num>
   <w:num w:numId="4" w16cid:durableId="716196472">
     <w:abstractNumId w:val="9"/>
@@ -12587,40 +16388,40 @@
     <w:abstractNumId w:val="1"/>
   </w:num>
   <w:num w:numId="8" w16cid:durableId="827480853">
-    <w:abstractNumId w:val="35"/>
+    <w:abstractNumId w:val="37"/>
   </w:num>
   <w:num w:numId="9" w16cid:durableId="1589534591">
-    <w:abstractNumId w:val="19"/>
+    <w:abstractNumId w:val="20"/>
   </w:num>
   <w:num w:numId="10" w16cid:durableId="2105682002">
     <w:abstractNumId w:val="0"/>
   </w:num>
   <w:num w:numId="11" w16cid:durableId="1397239993">
-    <w:abstractNumId w:val="27"/>
+    <w:abstractNumId w:val="29"/>
   </w:num>
   <w:num w:numId="12" w16cid:durableId="1429426979">
-    <w:abstractNumId w:val="28"/>
+    <w:abstractNumId w:val="30"/>
   </w:num>
   <w:num w:numId="13" w16cid:durableId="1042441888">
     <w:abstractNumId w:val="14"/>
   </w:num>
   <w:num w:numId="14" w16cid:durableId="209463995">
-    <w:abstractNumId w:val="34"/>
+    <w:abstractNumId w:val="36"/>
   </w:num>
   <w:num w:numId="15" w16cid:durableId="1451977360">
-    <w:abstractNumId w:val="29"/>
+    <w:abstractNumId w:val="31"/>
   </w:num>
   <w:num w:numId="16" w16cid:durableId="1398354810">
     <w:abstractNumId w:val="3"/>
   </w:num>
   <w:num w:numId="17" w16cid:durableId="199170325">
-    <w:abstractNumId w:val="33"/>
+    <w:abstractNumId w:val="35"/>
   </w:num>
   <w:num w:numId="18" w16cid:durableId="1727872374">
-    <w:abstractNumId w:val="38"/>
+    <w:abstractNumId w:val="40"/>
   </w:num>
   <w:num w:numId="19" w16cid:durableId="707491550">
-    <w:abstractNumId w:val="22"/>
+    <w:abstractNumId w:val="24"/>
   </w:num>
   <w:num w:numId="20" w16cid:durableId="2130126182">
     <w:abstractNumId w:val="10"/>
@@ -12629,7 +16430,7 @@
     <w:abstractNumId w:val="13"/>
   </w:num>
   <w:num w:numId="22" w16cid:durableId="645473555">
-    <w:abstractNumId w:val="37"/>
+    <w:abstractNumId w:val="39"/>
   </w:num>
   <w:num w:numId="23" w16cid:durableId="1918125205">
     <w:abstractNumId w:val="17"/>
@@ -12644,7 +16445,7 @@
     <w:abstractNumId w:val="16"/>
   </w:num>
   <w:num w:numId="27" w16cid:durableId="1627084355">
-    <w:abstractNumId w:val="40"/>
+    <w:abstractNumId w:val="42"/>
   </w:num>
   <w:num w:numId="28" w16cid:durableId="364674104">
     <w:abstractNumId w:val="15"/>
@@ -12653,43 +16454,49 @@
     <w:abstractNumId w:val="8"/>
   </w:num>
   <w:num w:numId="30" w16cid:durableId="718287197">
-    <w:abstractNumId w:val="20"/>
+    <w:abstractNumId w:val="22"/>
   </w:num>
   <w:num w:numId="31" w16cid:durableId="155348105">
     <w:abstractNumId w:val="11"/>
   </w:num>
   <w:num w:numId="32" w16cid:durableId="75715859">
-    <w:abstractNumId w:val="41"/>
+    <w:abstractNumId w:val="43"/>
   </w:num>
   <w:num w:numId="33" w16cid:durableId="1350715776">
-    <w:abstractNumId w:val="32"/>
+    <w:abstractNumId w:val="34"/>
   </w:num>
   <w:num w:numId="34" w16cid:durableId="27027432">
-    <w:abstractNumId w:val="39"/>
+    <w:abstractNumId w:val="41"/>
   </w:num>
   <w:num w:numId="35" w16cid:durableId="1474829519">
     <w:abstractNumId w:val="6"/>
   </w:num>
   <w:num w:numId="36" w16cid:durableId="849368143">
-    <w:abstractNumId w:val="30"/>
+    <w:abstractNumId w:val="32"/>
   </w:num>
   <w:num w:numId="37" w16cid:durableId="1114247648">
+    <w:abstractNumId w:val="28"/>
+  </w:num>
+  <w:num w:numId="38" w16cid:durableId="1092893161">
     <w:abstractNumId w:val="26"/>
   </w:num>
-  <w:num w:numId="38" w16cid:durableId="1092893161">
-    <w:abstractNumId w:val="24"/>
-  </w:num>
   <w:num w:numId="39" w16cid:durableId="129447059">
-    <w:abstractNumId w:val="23"/>
+    <w:abstractNumId w:val="25"/>
   </w:num>
   <w:num w:numId="40" w16cid:durableId="1939365042">
-    <w:abstractNumId w:val="31"/>
+    <w:abstractNumId w:val="33"/>
   </w:num>
   <w:num w:numId="41" w16cid:durableId="61296196">
-    <w:abstractNumId w:val="21"/>
+    <w:abstractNumId w:val="23"/>
   </w:num>
   <w:num w:numId="42" w16cid:durableId="1965190006">
     <w:abstractNumId w:val="18"/>
+  </w:num>
+  <w:num w:numId="43" w16cid:durableId="2072382983">
+    <w:abstractNumId w:val="21"/>
+  </w:num>
+  <w:num w:numId="44" w16cid:durableId="1094283377">
+    <w:abstractNumId w:val="19"/>
   </w:num>
 </w:numbering>
 </file>

</xml_diff>